<commit_message>
add more content and adjust visual effect
</commit_message>
<xml_diff>
--- a/resume.docx
+++ b/resume.docx
@@ -108,31 +108,7 @@
           <w:sz w:val="32"/>
           <w:szCs w:val="32"/>
         </w:rPr>
-        <w:t xml:space="preserve"> Liu (</w:t>
-      </w:r>
-      <w:proofErr w:type="gramStart"/>
-      <w:r>
-        <w:rPr>
-          <w:rFonts w:hint="eastAsia"/>
-          <w:b/>
-          <w:bCs/>
-          <w:color w:val="45B0E1" w:themeColor="accent1" w:themeTint="99"/>
-          <w:sz w:val="32"/>
-          <w:szCs w:val="32"/>
-        </w:rPr>
-        <w:t>刘博谦</w:t>
-      </w:r>
-      <w:proofErr w:type="gramEnd"/>
-      <w:r>
-        <w:rPr>
-          <w:rFonts w:hint="eastAsia"/>
-          <w:b/>
-          <w:bCs/>
-          <w:color w:val="45B0E1" w:themeColor="accent1" w:themeTint="99"/>
-          <w:sz w:val="32"/>
-          <w:szCs w:val="32"/>
-        </w:rPr>
-        <w:t>)</w:t>
+        <w:t xml:space="preserve"> Liu (刘博谦)</w:t>
       </w:r>
       <w:r>
         <w:rPr>
@@ -243,7 +219,7 @@
           <w:rPr>
             <w:rStyle w:val="Hyperlink"/>
           </w:rPr>
-          <w:t>Boqian Liu CV (boqian-resume.azurewebsites.net)</w:t>
+          <w:t>Boqian Liu CV (https://boqian-resume.azurewebsites.net)</w:t>
         </w:r>
       </w:hyperlink>
     </w:p>
@@ -1204,7 +1180,7 @@
         <w:ind w:firstLineChars="0"/>
       </w:pPr>
       <w:r>
-        <w:t>Develop features on WPF project.</w:t>
+        <w:t>Maintain a small legacy react project.</w:t>
       </w:r>
     </w:p>
     <w:p>
@@ -1217,6 +1193,25 @@
         <w:ind w:firstLineChars="0"/>
       </w:pPr>
       <w:r>
+        <w:t>Develop features on</w:t>
+      </w:r>
+      <w:r>
+        <w:t xml:space="preserve"> a complex</w:t>
+      </w:r>
+      <w:r>
+        <w:t xml:space="preserve"> WPF project.</w:t>
+      </w:r>
+    </w:p>
+    <w:p>
+      <w:pPr>
+        <w:pStyle w:val="ListParagraph"/>
+        <w:numPr>
+          <w:ilvl w:val="0"/>
+          <w:numId w:val="2"/>
+        </w:numPr>
+        <w:ind w:firstLineChars="0"/>
+      </w:pPr>
+      <w:r>
         <w:t xml:space="preserve">Petroleum </w:t>
       </w:r>
       <w:r>
@@ -1395,6 +1390,17 @@
         </w:rPr>
         <w:t>, with 3 examples.</w:t>
       </w:r>
+      <w:r>
+        <w:t xml:space="preserve"> Check here: </w:t>
+      </w:r>
+      <w:hyperlink r:id="rId17" w:history="1">
+        <w:r>
+          <w:rPr>
+            <w:rStyle w:val="Hyperlink"/>
+          </w:rPr>
+          <w:t>https://github.com/liuboqian/CasterUnitCore</w:t>
+        </w:r>
+      </w:hyperlink>
     </w:p>
     <w:p>
       <w:pPr>
@@ -1422,6 +1428,25 @@
           <w:rFonts w:hint="eastAsia"/>
         </w:rPr>
         <w:t>eric algorithm.</w:t>
+      </w:r>
+    </w:p>
+    <w:p>
+      <w:pPr>
+        <w:pStyle w:val="ListParagraph"/>
+        <w:numPr>
+          <w:ilvl w:val="0"/>
+          <w:numId w:val="3"/>
+        </w:numPr>
+        <w:ind w:firstLineChars="0"/>
+      </w:pPr>
+      <w:r>
+        <w:t>Process simulation for a real world petroleum</w:t>
+      </w:r>
+      <w:r>
+        <w:t xml:space="preserve"> equipment in Shandong, analyze result and provide evaluation report.</w:t>
+      </w:r>
+      <w:r>
+        <w:t xml:space="preserve"> </w:t>
       </w:r>
     </w:p>
     <w:p/>
@@ -2219,6 +2244,7 @@
   <w:style w:type="character" w:default="1" w:styleId="DefaultParagraphFont">
     <w:name w:val="Default Paragraph Font"/>
     <w:uiPriority w:val="1"/>
+    <w:semiHidden/>
     <w:unhideWhenUsed/>
   </w:style>
   <w:style w:type="table" w:default="1" w:styleId="TableNormal">
@@ -2348,6 +2374,18 @@
     <w:rPr>
       <w:sz w:val="18"/>
       <w:szCs w:val="18"/>
+    </w:rPr>
+  </w:style>
+  <w:style w:type="character" w:styleId="FollowedHyperlink">
+    <w:name w:val="FollowedHyperlink"/>
+    <w:basedOn w:val="DefaultParagraphFont"/>
+    <w:uiPriority w:val="99"/>
+    <w:semiHidden/>
+    <w:unhideWhenUsed/>
+    <w:rsid w:val="00235C07"/>
+    <w:rPr>
+      <w:color w:val="96607D" w:themeColor="followedHyperlink"/>
+      <w:u w:val="single"/>
     </w:rPr>
   </w:style>
 </w:styles>

</xml_diff>

<commit_message>
fix working year in word
</commit_message>
<xml_diff>
--- a/resume.docx
+++ b/resume.docx
@@ -1,6 +1,6 @@
 
 <file path=word/document.xml><?xml version="1.0" encoding="utf-8"?>
-<w:document xmlns:wpc="http://schemas.microsoft.com/office/word/2010/wordprocessingCanvas" xmlns:cx="http://schemas.microsoft.com/office/drawing/2014/chartex" xmlns:cx1="http://schemas.microsoft.com/office/drawing/2015/9/8/chartex" xmlns:cx2="http://schemas.microsoft.com/office/drawing/2015/10/21/chartex" xmlns:cx3="http://schemas.microsoft.com/office/drawing/2016/5/9/chartex" xmlns:cx4="http://schemas.microsoft.com/office/drawing/2016/5/10/chartex" xmlns:cx5="http://schemas.microsoft.com/office/drawing/2016/5/11/chartex" xmlns:cx6="http://schemas.microsoft.com/office/drawing/2016/5/12/chartex" xmlns:cx7="http://schemas.microsoft.com/office/drawing/2016/5/13/chartex" xmlns:cx8="http://schemas.microsoft.com/office/drawing/2016/5/14/chartex" xmlns:mc="http://schemas.openxmlformats.org/markup-compatibility/2006" xmlns:aink="http://schemas.microsoft.com/office/drawing/2016/ink" xmlns:am3d="http://schemas.microsoft.com/office/drawing/2017/model3d" xmlns:o="urn:schemas-microsoft-com:office:office" xmlns:oel="http://schemas.microsoft.com/office/2019/extlst" xmlns:r="http://schemas.openxmlformats.org/officeDocument/2006/relationships" xmlns:m="http://schemas.openxmlformats.org/officeDocument/2006/math" xmlns:v="urn:schemas-microsoft-com:vml" xmlns:wp14="http://schemas.microsoft.com/office/word/2010/wordprocessingDrawing" xmlns:wp="http://schemas.openxmlformats.org/drawingml/2006/wordprocessingDrawing" xmlns:w10="urn:schemas-microsoft-com:office:word" xmlns:w="http://schemas.openxmlformats.org/wordprocessingml/2006/main" xmlns:w14="http://schemas.microsoft.com/office/word/2010/wordml" xmlns:w15="http://schemas.microsoft.com/office/word/2012/wordml" xmlns:w16cex="http://schemas.microsoft.com/office/word/2018/wordml/cex" xmlns:w16cid="http://schemas.microsoft.com/office/word/2016/wordml/cid" xmlns:w16="http://schemas.microsoft.com/office/word/2018/wordml" xmlns:w16du="http://schemas.microsoft.com/office/word/2023/wordml/word16du" xmlns:w16sdtdh="http://schemas.microsoft.com/office/word/2020/wordml/sdtdatahash" xmlns:w16se="http://schemas.microsoft.com/office/word/2015/wordml/symex" xmlns:wpg="http://schemas.microsoft.com/office/word/2010/wordprocessingGroup" xmlns:wpi="http://schemas.microsoft.com/office/word/2010/wordprocessingInk" xmlns:wne="http://schemas.microsoft.com/office/word/2006/wordml" xmlns:wps="http://schemas.microsoft.com/office/word/2010/wordprocessingShape" mc:Ignorable="w14 w15 w16se w16cid w16 w16cex w16sdtdh w16du wp14">
+<w:document xmlns:wpc="http://schemas.microsoft.com/office/word/2010/wordprocessingCanvas" xmlns:cx="http://schemas.microsoft.com/office/drawing/2014/chartex" xmlns:cx1="http://schemas.microsoft.com/office/drawing/2015/9/8/chartex" xmlns:cx2="http://schemas.microsoft.com/office/drawing/2015/10/21/chartex" xmlns:cx3="http://schemas.microsoft.com/office/drawing/2016/5/9/chartex" xmlns:cx4="http://schemas.microsoft.com/office/drawing/2016/5/10/chartex" xmlns:cx5="http://schemas.microsoft.com/office/drawing/2016/5/11/chartex" xmlns:cx6="http://schemas.microsoft.com/office/drawing/2016/5/12/chartex" xmlns:cx7="http://schemas.microsoft.com/office/drawing/2016/5/13/chartex" xmlns:cx8="http://schemas.microsoft.com/office/drawing/2016/5/14/chartex" xmlns:mc="http://schemas.openxmlformats.org/markup-compatibility/2006" xmlns:aink="http://schemas.microsoft.com/office/drawing/2016/ink" xmlns:am3d="http://schemas.microsoft.com/office/drawing/2017/model3d" xmlns:o="urn:schemas-microsoft-com:office:office" xmlns:oel="http://schemas.microsoft.com/office/2019/extlst" xmlns:r="http://schemas.openxmlformats.org/officeDocument/2006/relationships" xmlns:m="http://schemas.openxmlformats.org/officeDocument/2006/math" xmlns:v="urn:schemas-microsoft-com:vml" xmlns:wp14="http://schemas.microsoft.com/office/word/2010/wordprocessingDrawing" xmlns:wp="http://schemas.openxmlformats.org/drawingml/2006/wordprocessingDrawing" xmlns:w10="urn:schemas-microsoft-com:office:word" xmlns:w="http://schemas.openxmlformats.org/wordprocessingml/2006/main" xmlns:w14="http://schemas.microsoft.com/office/word/2010/wordml" xmlns:w15="http://schemas.microsoft.com/office/word/2012/wordml" xmlns:w16cex="http://schemas.microsoft.com/office/word/2018/wordml/cex" xmlns:w16cid="http://schemas.microsoft.com/office/word/2016/wordml/cid" xmlns:w16="http://schemas.microsoft.com/office/word/2018/wordml" xmlns:w16sdtdh="http://schemas.microsoft.com/office/word/2020/wordml/sdtdatahash" xmlns:w16se="http://schemas.microsoft.com/office/word/2015/wordml/symex" xmlns:wpg="http://schemas.microsoft.com/office/word/2010/wordprocessingGroup" xmlns:wpi="http://schemas.microsoft.com/office/word/2010/wordprocessingInk" xmlns:wne="http://schemas.microsoft.com/office/word/2006/wordml" xmlns:wps="http://schemas.microsoft.com/office/word/2010/wordprocessingShape" mc:Ignorable="w14 w15 w16se w16cid w16 w16cex w16sdtdh wp14">
   <w:body>
     <w:p>
       <w:pPr>
@@ -86,7 +86,6 @@
           <w:szCs w:val="32"/>
         </w:rPr>
       </w:pPr>
-      <w:proofErr w:type="spellStart"/>
       <w:r>
         <w:rPr>
           <w:rFonts w:hint="eastAsia"/>
@@ -96,19 +95,7 @@
           <w:sz w:val="32"/>
           <w:szCs w:val="32"/>
         </w:rPr>
-        <w:t>Boqian</w:t>
-      </w:r>
-      <w:proofErr w:type="spellEnd"/>
-      <w:r>
-        <w:rPr>
-          <w:rFonts w:hint="eastAsia"/>
-          <w:b/>
-          <w:bCs/>
-          <w:color w:val="45B0E1" w:themeColor="accent1" w:themeTint="99"/>
-          <w:sz w:val="32"/>
-          <w:szCs w:val="32"/>
-        </w:rPr>
-        <w:t xml:space="preserve"> Liu (刘博谦)</w:t>
+        <w:t>Boqian Liu (刘博谦)</w:t>
       </w:r>
       <w:r>
         <w:rPr>
@@ -153,21 +140,12 @@
       </w:hyperlink>
     </w:p>
     <w:p>
-      <w:proofErr w:type="spellStart"/>
-      <w:r>
-        <w:rPr>
-          <w:b/>
-          <w:bCs/>
-        </w:rPr>
-        <w:t>Github</w:t>
-      </w:r>
-      <w:proofErr w:type="spellEnd"/>
-      <w:r>
-        <w:rPr>
-          <w:b/>
-          <w:bCs/>
-        </w:rPr>
-        <w:t xml:space="preserve"> Page</w:t>
+      <w:r>
+        <w:rPr>
+          <w:b/>
+          <w:bCs/>
+        </w:rPr>
+        <w:t>Github Page</w:t>
       </w:r>
       <w:r>
         <w:t xml:space="preserve">: </w:t>
@@ -270,57 +248,41 @@
         <w:rPr>
           <w:rFonts w:hint="eastAsia"/>
         </w:rPr>
+        <w:t>, echarts</w:t>
+      </w:r>
+    </w:p>
+    <w:p>
+      <w:r>
+        <w:t xml:space="preserve">Backend: </w:t>
+      </w:r>
+      <w:r>
+        <w:rPr>
+          <w:b/>
+          <w:bCs/>
+        </w:rPr>
+        <w:t>Asp.Net Core</w:t>
+      </w:r>
+      <w:r>
+        <w:rPr>
+          <w:rFonts w:hint="eastAsia"/>
+        </w:rPr>
+        <w:t>, EF Core, SignalR</w:t>
+      </w:r>
+    </w:p>
+    <w:p>
+      <w:r>
+        <w:t xml:space="preserve">Programming language: </w:t>
+      </w:r>
+      <w:r>
+        <w:rPr>
+          <w:b/>
+          <w:bCs/>
+        </w:rPr>
+        <w:t>Typescript</w:t>
+      </w:r>
+      <w:r>
         <w:t xml:space="preserve">, </w:t>
       </w:r>
-      <w:proofErr w:type="spellStart"/>
-      <w:r>
-        <w:rPr>
-          <w:rFonts w:hint="eastAsia"/>
-        </w:rPr>
-        <w:t>echarts</w:t>
-      </w:r>
-      <w:proofErr w:type="spellEnd"/>
-    </w:p>
-    <w:p>
-      <w:r>
-        <w:t xml:space="preserve">Backend: </w:t>
-      </w:r>
-      <w:r>
-        <w:rPr>
-          <w:b/>
-          <w:bCs/>
-        </w:rPr>
-        <w:t>Asp.Net Core</w:t>
-      </w:r>
-      <w:r>
-        <w:rPr>
-          <w:rFonts w:hint="eastAsia"/>
-        </w:rPr>
-        <w:t xml:space="preserve">, EF Core, </w:t>
-      </w:r>
-      <w:proofErr w:type="spellStart"/>
-      <w:r>
-        <w:rPr>
-          <w:rFonts w:hint="eastAsia"/>
-        </w:rPr>
-        <w:t>SignalR</w:t>
-      </w:r>
-      <w:proofErr w:type="spellEnd"/>
-    </w:p>
-    <w:p>
-      <w:r>
-        <w:t xml:space="preserve">Programming language: </w:t>
-      </w:r>
-      <w:r>
-        <w:rPr>
-          <w:b/>
-          <w:bCs/>
-        </w:rPr>
-        <w:t>Typescript</w:t>
-      </w:r>
-      <w:r>
-        <w:t xml:space="preserve">, </w:t>
-      </w:r>
       <w:r>
         <w:rPr>
           <w:b/>
@@ -348,18 +310,8 @@
           <w:b/>
           <w:bCs/>
         </w:rPr>
-        <w:t xml:space="preserve">Azure </w:t>
-      </w:r>
-      <w:proofErr w:type="spellStart"/>
-      <w:r>
-        <w:rPr>
-          <w:rFonts w:hint="eastAsia"/>
-          <w:b/>
-          <w:bCs/>
-        </w:rPr>
-        <w:t>Devops</w:t>
-      </w:r>
-      <w:proofErr w:type="spellEnd"/>
+        <w:t>Azure Devops</w:t>
+      </w:r>
       <w:r>
         <w:rPr>
           <w:rFonts w:hint="eastAsia"/>
@@ -867,21 +819,7 @@
         <w:rPr>
           <w:rFonts w:hint="eastAsia"/>
         </w:rPr>
-        <w:t xml:space="preserve"> Use </w:t>
-      </w:r>
-      <w:proofErr w:type="spellStart"/>
-      <w:r>
-        <w:rPr>
-          <w:rFonts w:hint="eastAsia"/>
-        </w:rPr>
-        <w:t>Nx</w:t>
-      </w:r>
-      <w:proofErr w:type="spellEnd"/>
-      <w:r>
-        <w:rPr>
-          <w:rFonts w:hint="eastAsia"/>
-        </w:rPr>
-        <w:t xml:space="preserve"> to </w:t>
+        <w:t xml:space="preserve"> Use Nx to </w:t>
       </w:r>
       <w:r>
         <w:rPr>
@@ -890,15 +828,7 @@
         <w:t>manage multiple libraries</w:t>
       </w:r>
       <w:r>
-        <w:t xml:space="preserve"> in a </w:t>
-      </w:r>
-      <w:proofErr w:type="spellStart"/>
-      <w:r>
-        <w:t>monorepo</w:t>
-      </w:r>
-      <w:proofErr w:type="spellEnd"/>
-      <w:r>
-        <w:t xml:space="preserve">. </w:t>
+        <w:t xml:space="preserve"> in a monorepo. </w:t>
       </w:r>
     </w:p>
     <w:p>
@@ -911,15 +841,7 @@
         <w:ind w:firstLineChars="0"/>
       </w:pPr>
       <w:r>
-        <w:t xml:space="preserve">Heavy use on Angular Material, </w:t>
-      </w:r>
-      <w:proofErr w:type="spellStart"/>
-      <w:r>
-        <w:t>AgGrid</w:t>
-      </w:r>
-      <w:proofErr w:type="spellEnd"/>
-      <w:r>
-        <w:t>.</w:t>
+        <w:t>Heavy use on Angular Material, AgGrid.</w:t>
       </w:r>
     </w:p>
     <w:p>
@@ -966,23 +888,7 @@
         <w:t xml:space="preserve">ement on feature level, including </w:t>
       </w:r>
       <w:r>
-        <w:t xml:space="preserve">FE and BE, </w:t>
-      </w:r>
-      <w:proofErr w:type="spellStart"/>
-      <w:r>
-        <w:t>db</w:t>
-      </w:r>
-      <w:proofErr w:type="spellEnd"/>
-      <w:r>
-        <w:t xml:space="preserve"> schema and sometimes UI design with </w:t>
-      </w:r>
-      <w:proofErr w:type="spellStart"/>
-      <w:r>
-        <w:t>figma</w:t>
-      </w:r>
-      <w:proofErr w:type="spellEnd"/>
-      <w:r>
-        <w:t>.</w:t>
+        <w:t>FE and BE, db schema and sometimes UI design with figma.</w:t>
       </w:r>
     </w:p>
     <w:p>
@@ -1125,7 +1031,23 @@
           <w:b/>
           <w:bCs/>
         </w:rPr>
-        <w:t>2018 - 2021</w:t>
+        <w:t>201</w:t>
+      </w:r>
+      <w:r>
+        <w:rPr>
+          <w:rFonts w:hint="eastAsia"/>
+          <w:b/>
+          <w:bCs/>
+        </w:rPr>
+        <w:t>7</w:t>
+      </w:r>
+      <w:r>
+        <w:rPr>
+          <w:rFonts w:hint="eastAsia"/>
+          <w:b/>
+          <w:bCs/>
+        </w:rPr>
+        <w:t xml:space="preserve"> - 2021</w:t>
       </w:r>
     </w:p>
     <w:p>
@@ -1147,16 +1069,8 @@
         <w:rPr>
           <w:rFonts w:hint="eastAsia"/>
         </w:rPr>
-        <w:t xml:space="preserve">Angular project with </w:t>
-      </w:r>
-      <w:proofErr w:type="spellStart"/>
-      <w:r>
-        <w:rPr>
-          <w:rFonts w:hint="eastAsia"/>
-        </w:rPr>
-        <w:t>echarts</w:t>
-      </w:r>
-      <w:proofErr w:type="spellEnd"/>
+        <w:t>Angular project with echarts</w:t>
+      </w:r>
       <w:r>
         <w:rPr>
           <w:rFonts w:hint="eastAsia"/>
@@ -1215,15 +1129,7 @@
         <w:t xml:space="preserve">Petroleum </w:t>
       </w:r>
       <w:r>
-        <w:t xml:space="preserve">process simulation using Aspen Plus and Aspen </w:t>
-      </w:r>
-      <w:proofErr w:type="spellStart"/>
-      <w:r>
-        <w:t>Hysys</w:t>
-      </w:r>
-      <w:proofErr w:type="spellEnd"/>
-      <w:r>
-        <w:t>.</w:t>
+        <w:t>process simulation using Aspen Plus and Aspen Hysys.</w:t>
       </w:r>
     </w:p>
     <w:p/>
@@ -1493,6 +1399,9 @@
     <w:p/>
     <w:p/>
     <w:sectPr>
+      <w:footerReference w:type="even" r:id="rId18"/>
+      <w:footerReference w:type="default" r:id="rId19"/>
+      <w:footerReference w:type="first" r:id="rId20"/>
       <w:pgSz w:w="11906" w:h="16838"/>
       <w:pgMar w:top="1440" w:right="1800" w:bottom="1440" w:left="1800" w:header="851" w:footer="992" w:gutter="0"/>
       <w:cols w:space="425"/>
@@ -1503,7 +1412,7 @@
 </file>
 
 <file path=word/endnotes.xml><?xml version="1.0" encoding="utf-8"?>
-<w:endnotes xmlns:wpc="http://schemas.microsoft.com/office/word/2010/wordprocessingCanvas" xmlns:cx="http://schemas.microsoft.com/office/drawing/2014/chartex" xmlns:cx1="http://schemas.microsoft.com/office/drawing/2015/9/8/chartex" xmlns:cx2="http://schemas.microsoft.com/office/drawing/2015/10/21/chartex" xmlns:cx3="http://schemas.microsoft.com/office/drawing/2016/5/9/chartex" xmlns:cx4="http://schemas.microsoft.com/office/drawing/2016/5/10/chartex" xmlns:cx5="http://schemas.microsoft.com/office/drawing/2016/5/11/chartex" xmlns:cx6="http://schemas.microsoft.com/office/drawing/2016/5/12/chartex" xmlns:cx7="http://schemas.microsoft.com/office/drawing/2016/5/13/chartex" xmlns:cx8="http://schemas.microsoft.com/office/drawing/2016/5/14/chartex" xmlns:mc="http://schemas.openxmlformats.org/markup-compatibility/2006" xmlns:aink="http://schemas.microsoft.com/office/drawing/2016/ink" xmlns:am3d="http://schemas.microsoft.com/office/drawing/2017/model3d" xmlns:o="urn:schemas-microsoft-com:office:office" xmlns:oel="http://schemas.microsoft.com/office/2019/extlst" xmlns:r="http://schemas.openxmlformats.org/officeDocument/2006/relationships" xmlns:m="http://schemas.openxmlformats.org/officeDocument/2006/math" xmlns:v="urn:schemas-microsoft-com:vml" xmlns:wp14="http://schemas.microsoft.com/office/word/2010/wordprocessingDrawing" xmlns:wp="http://schemas.openxmlformats.org/drawingml/2006/wordprocessingDrawing" xmlns:w10="urn:schemas-microsoft-com:office:word" xmlns:w="http://schemas.openxmlformats.org/wordprocessingml/2006/main" xmlns:w14="http://schemas.microsoft.com/office/word/2010/wordml" xmlns:w15="http://schemas.microsoft.com/office/word/2012/wordml" xmlns:w16cex="http://schemas.microsoft.com/office/word/2018/wordml/cex" xmlns:w16cid="http://schemas.microsoft.com/office/word/2016/wordml/cid" xmlns:w16="http://schemas.microsoft.com/office/word/2018/wordml" xmlns:w16du="http://schemas.microsoft.com/office/word/2023/wordml/word16du" xmlns:w16sdtdh="http://schemas.microsoft.com/office/word/2020/wordml/sdtdatahash" xmlns:w16se="http://schemas.microsoft.com/office/word/2015/wordml/symex" xmlns:wpg="http://schemas.microsoft.com/office/word/2010/wordprocessingGroup" xmlns:wpi="http://schemas.microsoft.com/office/word/2010/wordprocessingInk" xmlns:wne="http://schemas.microsoft.com/office/word/2006/wordml" xmlns:wps="http://schemas.microsoft.com/office/word/2010/wordprocessingShape" mc:Ignorable="w14 w15 w16se w16cid w16 w16cex w16sdtdh w16du wp14">
+<w:endnotes xmlns:wpc="http://schemas.microsoft.com/office/word/2010/wordprocessingCanvas" xmlns:cx="http://schemas.microsoft.com/office/drawing/2014/chartex" xmlns:cx1="http://schemas.microsoft.com/office/drawing/2015/9/8/chartex" xmlns:cx2="http://schemas.microsoft.com/office/drawing/2015/10/21/chartex" xmlns:cx3="http://schemas.microsoft.com/office/drawing/2016/5/9/chartex" xmlns:cx4="http://schemas.microsoft.com/office/drawing/2016/5/10/chartex" xmlns:cx5="http://schemas.microsoft.com/office/drawing/2016/5/11/chartex" xmlns:cx6="http://schemas.microsoft.com/office/drawing/2016/5/12/chartex" xmlns:cx7="http://schemas.microsoft.com/office/drawing/2016/5/13/chartex" xmlns:cx8="http://schemas.microsoft.com/office/drawing/2016/5/14/chartex" xmlns:mc="http://schemas.openxmlformats.org/markup-compatibility/2006" xmlns:aink="http://schemas.microsoft.com/office/drawing/2016/ink" xmlns:am3d="http://schemas.microsoft.com/office/drawing/2017/model3d" xmlns:o="urn:schemas-microsoft-com:office:office" xmlns:oel="http://schemas.microsoft.com/office/2019/extlst" xmlns:r="http://schemas.openxmlformats.org/officeDocument/2006/relationships" xmlns:m="http://schemas.openxmlformats.org/officeDocument/2006/math" xmlns:v="urn:schemas-microsoft-com:vml" xmlns:wp14="http://schemas.microsoft.com/office/word/2010/wordprocessingDrawing" xmlns:wp="http://schemas.openxmlformats.org/drawingml/2006/wordprocessingDrawing" xmlns:w10="urn:schemas-microsoft-com:office:word" xmlns:w="http://schemas.openxmlformats.org/wordprocessingml/2006/main" xmlns:w14="http://schemas.microsoft.com/office/word/2010/wordml" xmlns:w15="http://schemas.microsoft.com/office/word/2012/wordml" xmlns:w16cex="http://schemas.microsoft.com/office/word/2018/wordml/cex" xmlns:w16cid="http://schemas.microsoft.com/office/word/2016/wordml/cid" xmlns:w16="http://schemas.microsoft.com/office/word/2018/wordml" xmlns:w16sdtdh="http://schemas.microsoft.com/office/word/2020/wordml/sdtdatahash" xmlns:w16se="http://schemas.microsoft.com/office/word/2015/wordml/symex" xmlns:wpg="http://schemas.microsoft.com/office/word/2010/wordprocessingGroup" xmlns:wpi="http://schemas.microsoft.com/office/word/2010/wordprocessingInk" xmlns:wne="http://schemas.microsoft.com/office/word/2006/wordml" xmlns:wps="http://schemas.microsoft.com/office/word/2010/wordprocessingShape" mc:Ignorable="w14 w15 w16se w16cid w16 w16cex w16sdtdh wp14">
   <w:endnote w:type="separator" w:id="-1">
     <w:p>
       <w:r>
@@ -1521,8 +1430,395 @@
 </w:endnotes>
 </file>
 
+<file path=word/footer1.xml><?xml version="1.0" encoding="utf-8"?>
+<w:ftr xmlns:wpc="http://schemas.microsoft.com/office/word/2010/wordprocessingCanvas" xmlns:cx="http://schemas.microsoft.com/office/drawing/2014/chartex" xmlns:cx1="http://schemas.microsoft.com/office/drawing/2015/9/8/chartex" xmlns:cx2="http://schemas.microsoft.com/office/drawing/2015/10/21/chartex" xmlns:cx3="http://schemas.microsoft.com/office/drawing/2016/5/9/chartex" xmlns:cx4="http://schemas.microsoft.com/office/drawing/2016/5/10/chartex" xmlns:cx5="http://schemas.microsoft.com/office/drawing/2016/5/11/chartex" xmlns:cx6="http://schemas.microsoft.com/office/drawing/2016/5/12/chartex" xmlns:cx7="http://schemas.microsoft.com/office/drawing/2016/5/13/chartex" xmlns:cx8="http://schemas.microsoft.com/office/drawing/2016/5/14/chartex" xmlns:mc="http://schemas.openxmlformats.org/markup-compatibility/2006" xmlns:aink="http://schemas.microsoft.com/office/drawing/2016/ink" xmlns:am3d="http://schemas.microsoft.com/office/drawing/2017/model3d" xmlns:o="urn:schemas-microsoft-com:office:office" xmlns:oel="http://schemas.microsoft.com/office/2019/extlst" xmlns:r="http://schemas.openxmlformats.org/officeDocument/2006/relationships" xmlns:m="http://schemas.openxmlformats.org/officeDocument/2006/math" xmlns:v="urn:schemas-microsoft-com:vml" xmlns:wp14="http://schemas.microsoft.com/office/word/2010/wordprocessingDrawing" xmlns:wp="http://schemas.openxmlformats.org/drawingml/2006/wordprocessingDrawing" xmlns:w10="urn:schemas-microsoft-com:office:word" xmlns:w="http://schemas.openxmlformats.org/wordprocessingml/2006/main" xmlns:w14="http://schemas.microsoft.com/office/word/2010/wordml" xmlns:w15="http://schemas.microsoft.com/office/word/2012/wordml" xmlns:w16cex="http://schemas.microsoft.com/office/word/2018/wordml/cex" xmlns:w16cid="http://schemas.microsoft.com/office/word/2016/wordml/cid" xmlns:w16="http://schemas.microsoft.com/office/word/2018/wordml" xmlns:w16sdtdh="http://schemas.microsoft.com/office/word/2020/wordml/sdtdatahash" xmlns:w16se="http://schemas.microsoft.com/office/word/2015/wordml/symex" xmlns:wpg="http://schemas.microsoft.com/office/word/2010/wordprocessingGroup" xmlns:wpi="http://schemas.microsoft.com/office/word/2010/wordprocessingInk" xmlns:wne="http://schemas.microsoft.com/office/word/2006/wordml" xmlns:wps="http://schemas.microsoft.com/office/word/2010/wordprocessingShape" mc:Ignorable="w14 w15 w16se w16cid w16 w16cex w16sdtdh wp14">
+  <w:p>
+    <w:pPr>
+      <w:pStyle w:val="Footer"/>
+    </w:pPr>
+    <w:r>
+      <w:rPr>
+        <w:noProof/>
+      </w:rPr>
+      <mc:AlternateContent>
+        <mc:Choice Requires="wps">
+          <w:drawing>
+            <wp:anchor distT="0" distB="0" distL="0" distR="0" simplePos="0" relativeHeight="251659264" behindDoc="0" locked="0" layoutInCell="1" allowOverlap="1" wp14:anchorId="6A30F382" wp14:editId="144F8A01">
+              <wp:simplePos x="635" y="635"/>
+              <wp:positionH relativeFrom="page">
+                <wp:align>center</wp:align>
+              </wp:positionH>
+              <wp:positionV relativeFrom="page">
+                <wp:align>bottom</wp:align>
+              </wp:positionV>
+              <wp:extent cx="443865" cy="443865"/>
+              <wp:effectExtent l="0" t="0" r="12700" b="0"/>
+              <wp:wrapNone/>
+              <wp:docPr id="1606605961" name="Text Box 2" descr="Restricted Information and Basic Personal Data">
+                <a:extLst xmlns:a="http://schemas.openxmlformats.org/drawingml/2006/main">
+                  <a:ext uri="{5AE41FA2-C0FF-4470-9BD4-5FADCA87CBE2}">
+                    <aclsh:classification xmlns:aclsh="http://schemas.microsoft.com/office/drawing/2020/classificationShape" classificationOutcomeType="ftr"/>
+                  </a:ext>
+                </a:extLst>
+              </wp:docPr>
+              <wp:cNvGraphicFramePr/>
+              <a:graphic xmlns:a="http://schemas.openxmlformats.org/drawingml/2006/main">
+                <a:graphicData uri="http://schemas.microsoft.com/office/word/2010/wordprocessingShape">
+                  <wps:wsp>
+                    <wps:cNvSpPr txBox="1"/>
+                    <wps:spPr>
+                      <a:xfrm>
+                        <a:off x="0" y="0"/>
+                        <a:ext cx="443865" cy="443865"/>
+                      </a:xfrm>
+                      <a:prstGeom prst="rect">
+                        <a:avLst/>
+                      </a:prstGeom>
+                      <a:noFill/>
+                      <a:ln>
+                        <a:noFill/>
+                      </a:ln>
+                    </wps:spPr>
+                    <wps:txbx>
+                      <w:txbxContent>
+                        <w:p>
+                          <w:pPr>
+                            <w:rPr>
+                              <w:rFonts w:ascii="Arial" w:eastAsia="Arial" w:hAnsi="Arial" w:cs="Arial"/>
+                              <w:noProof/>
+                              <w:color w:val="C8C9C8"/>
+                              <w:sz w:val="14"/>
+                              <w:szCs w:val="14"/>
+                            </w:rPr>
+                          </w:pPr>
+                          <w:r>
+                            <w:rPr>
+                              <w:rFonts w:ascii="Arial" w:eastAsia="Arial" w:hAnsi="Arial" w:cs="Arial"/>
+                              <w:noProof/>
+                              <w:color w:val="C8C9C8"/>
+                              <w:sz w:val="14"/>
+                              <w:szCs w:val="14"/>
+                            </w:rPr>
+                            <w:t>Restricted Information and Basic Personal Data</w:t>
+                          </w:r>
+                        </w:p>
+                      </w:txbxContent>
+                    </wps:txbx>
+                    <wps:bodyPr rot="0" spcFirstLastPara="0" vertOverflow="overflow" horzOverflow="overflow" vert="horz" wrap="none" lIns="0" tIns="0" rIns="0" bIns="190500" numCol="1" spcCol="0" rtlCol="0" fromWordArt="0" anchor="b" anchorCtr="0" forceAA="0" compatLnSpc="1">
+                      <a:prstTxWarp prst="textNoShape">
+                        <a:avLst/>
+                      </a:prstTxWarp>
+                      <a:spAutoFit/>
+                    </wps:bodyPr>
+                  </wps:wsp>
+                </a:graphicData>
+              </a:graphic>
+            </wp:anchor>
+          </w:drawing>
+        </mc:Choice>
+        <mc:Fallback>
+          <w:pict>
+            <v:shapetype w14:anchorId="6A30F382" id="_x0000_t202" coordsize="21600,21600" o:spt="202" path="m,l,21600r21600,l21600,xe">
+              <v:stroke joinstyle="miter"/>
+              <v:path gradientshapeok="t" o:connecttype="rect"/>
+            </v:shapetype>
+            <v:shape id="Text Box 2" o:spid="_x0000_s1026" type="#_x0000_t202" alt="Restricted Information and Basic Personal Data" style="position:absolute;margin-left:0;margin-top:0;width:34.95pt;height:34.95pt;z-index:251659264;visibility:visible;mso-wrap-style:none;mso-wrap-distance-left:0;mso-wrap-distance-top:0;mso-wrap-distance-right:0;mso-wrap-distance-bottom:0;mso-position-horizontal:center;mso-position-horizontal-relative:page;mso-position-vertical:bottom;mso-position-vertical-relative:page;v-text-anchor:bottom" o:gfxdata="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" filled="f" stroked="f">
+              <v:fill o:detectmouseclick="t"/>
+              <v:textbox style="mso-fit-shape-to-text:t" inset="0,0,0,15pt">
+                <w:txbxContent>
+                  <w:p>
+                    <w:pPr>
+                      <w:rPr>
+                        <w:rFonts w:ascii="Arial" w:eastAsia="Arial" w:hAnsi="Arial" w:cs="Arial"/>
+                        <w:noProof/>
+                        <w:color w:val="C8C9C8"/>
+                        <w:sz w:val="14"/>
+                        <w:szCs w:val="14"/>
+                      </w:rPr>
+                    </w:pPr>
+                    <w:r>
+                      <w:rPr>
+                        <w:rFonts w:ascii="Arial" w:eastAsia="Arial" w:hAnsi="Arial" w:cs="Arial"/>
+                        <w:noProof/>
+                        <w:color w:val="C8C9C8"/>
+                        <w:sz w:val="14"/>
+                        <w:szCs w:val="14"/>
+                      </w:rPr>
+                      <w:t>Restricted Information and Basic Personal Data</w:t>
+                    </w:r>
+                  </w:p>
+                </w:txbxContent>
+              </v:textbox>
+              <w10:wrap anchorx="page" anchory="page"/>
+            </v:shape>
+          </w:pict>
+        </mc:Fallback>
+      </mc:AlternateContent>
+    </w:r>
+  </w:p>
+</w:ftr>
+</file>
+
+<file path=word/footer2.xml><?xml version="1.0" encoding="utf-8"?>
+<w:ftr xmlns:wpc="http://schemas.microsoft.com/office/word/2010/wordprocessingCanvas" xmlns:cx="http://schemas.microsoft.com/office/drawing/2014/chartex" xmlns:cx1="http://schemas.microsoft.com/office/drawing/2015/9/8/chartex" xmlns:cx2="http://schemas.microsoft.com/office/drawing/2015/10/21/chartex" xmlns:cx3="http://schemas.microsoft.com/office/drawing/2016/5/9/chartex" xmlns:cx4="http://schemas.microsoft.com/office/drawing/2016/5/10/chartex" xmlns:cx5="http://schemas.microsoft.com/office/drawing/2016/5/11/chartex" xmlns:cx6="http://schemas.microsoft.com/office/drawing/2016/5/12/chartex" xmlns:cx7="http://schemas.microsoft.com/office/drawing/2016/5/13/chartex" xmlns:cx8="http://schemas.microsoft.com/office/drawing/2016/5/14/chartex" xmlns:mc="http://schemas.openxmlformats.org/markup-compatibility/2006" xmlns:aink="http://schemas.microsoft.com/office/drawing/2016/ink" xmlns:am3d="http://schemas.microsoft.com/office/drawing/2017/model3d" xmlns:o="urn:schemas-microsoft-com:office:office" xmlns:oel="http://schemas.microsoft.com/office/2019/extlst" xmlns:r="http://schemas.openxmlformats.org/officeDocument/2006/relationships" xmlns:m="http://schemas.openxmlformats.org/officeDocument/2006/math" xmlns:v="urn:schemas-microsoft-com:vml" xmlns:wp14="http://schemas.microsoft.com/office/word/2010/wordprocessingDrawing" xmlns:wp="http://schemas.openxmlformats.org/drawingml/2006/wordprocessingDrawing" xmlns:w10="urn:schemas-microsoft-com:office:word" xmlns:w="http://schemas.openxmlformats.org/wordprocessingml/2006/main" xmlns:w14="http://schemas.microsoft.com/office/word/2010/wordml" xmlns:w15="http://schemas.microsoft.com/office/word/2012/wordml" xmlns:w16cex="http://schemas.microsoft.com/office/word/2018/wordml/cex" xmlns:w16cid="http://schemas.microsoft.com/office/word/2016/wordml/cid" xmlns:w16="http://schemas.microsoft.com/office/word/2018/wordml" xmlns:w16sdtdh="http://schemas.microsoft.com/office/word/2020/wordml/sdtdatahash" xmlns:w16se="http://schemas.microsoft.com/office/word/2015/wordml/symex" xmlns:wpg="http://schemas.microsoft.com/office/word/2010/wordprocessingGroup" xmlns:wpi="http://schemas.microsoft.com/office/word/2010/wordprocessingInk" xmlns:wne="http://schemas.microsoft.com/office/word/2006/wordml" xmlns:wps="http://schemas.microsoft.com/office/word/2010/wordprocessingShape" mc:Ignorable="w14 w15 w16se w16cid w16 w16cex w16sdtdh wp14">
+  <w:p>
+    <w:pPr>
+      <w:pStyle w:val="Footer"/>
+    </w:pPr>
+    <w:r>
+      <w:rPr>
+        <w:noProof/>
+      </w:rPr>
+      <mc:AlternateContent>
+        <mc:Choice Requires="wps">
+          <w:drawing>
+            <wp:anchor distT="0" distB="0" distL="0" distR="0" simplePos="0" relativeHeight="251660288" behindDoc="0" locked="0" layoutInCell="1" allowOverlap="1" wp14:anchorId="36C0F6DC" wp14:editId="7FA40D1E">
+              <wp:simplePos x="1143000" y="9906000"/>
+              <wp:positionH relativeFrom="page">
+                <wp:align>center</wp:align>
+              </wp:positionH>
+              <wp:positionV relativeFrom="page">
+                <wp:align>bottom</wp:align>
+              </wp:positionV>
+              <wp:extent cx="443865" cy="443865"/>
+              <wp:effectExtent l="0" t="0" r="12700" b="0"/>
+              <wp:wrapNone/>
+              <wp:docPr id="1680365986" name="Text Box 3" descr="Restricted Information and Basic Personal Data">
+                <a:extLst xmlns:a="http://schemas.openxmlformats.org/drawingml/2006/main">
+                  <a:ext uri="{5AE41FA2-C0FF-4470-9BD4-5FADCA87CBE2}">
+                    <aclsh:classification xmlns:aclsh="http://schemas.microsoft.com/office/drawing/2020/classificationShape" classificationOutcomeType="ftr"/>
+                  </a:ext>
+                </a:extLst>
+              </wp:docPr>
+              <wp:cNvGraphicFramePr/>
+              <a:graphic xmlns:a="http://schemas.openxmlformats.org/drawingml/2006/main">
+                <a:graphicData uri="http://schemas.microsoft.com/office/word/2010/wordprocessingShape">
+                  <wps:wsp>
+                    <wps:cNvSpPr txBox="1"/>
+                    <wps:spPr>
+                      <a:xfrm>
+                        <a:off x="0" y="0"/>
+                        <a:ext cx="443865" cy="443865"/>
+                      </a:xfrm>
+                      <a:prstGeom prst="rect">
+                        <a:avLst/>
+                      </a:prstGeom>
+                      <a:noFill/>
+                      <a:ln>
+                        <a:noFill/>
+                      </a:ln>
+                    </wps:spPr>
+                    <wps:txbx>
+                      <w:txbxContent>
+                        <w:p>
+                          <w:pPr>
+                            <w:rPr>
+                              <w:rFonts w:ascii="Arial" w:eastAsia="Arial" w:hAnsi="Arial" w:cs="Arial"/>
+                              <w:noProof/>
+                              <w:color w:val="C8C9C8"/>
+                              <w:sz w:val="14"/>
+                              <w:szCs w:val="14"/>
+                            </w:rPr>
+                          </w:pPr>
+                          <w:r>
+                            <w:rPr>
+                              <w:rFonts w:ascii="Arial" w:eastAsia="Arial" w:hAnsi="Arial" w:cs="Arial"/>
+                              <w:noProof/>
+                              <w:color w:val="C8C9C8"/>
+                              <w:sz w:val="14"/>
+                              <w:szCs w:val="14"/>
+                            </w:rPr>
+                            <w:t>Restricted Information and Basic Personal Data</w:t>
+                          </w:r>
+                        </w:p>
+                      </w:txbxContent>
+                    </wps:txbx>
+                    <wps:bodyPr rot="0" spcFirstLastPara="0" vertOverflow="overflow" horzOverflow="overflow" vert="horz" wrap="none" lIns="0" tIns="0" rIns="0" bIns="190500" numCol="1" spcCol="0" rtlCol="0" fromWordArt="0" anchor="b" anchorCtr="0" forceAA="0" compatLnSpc="1">
+                      <a:prstTxWarp prst="textNoShape">
+                        <a:avLst/>
+                      </a:prstTxWarp>
+                      <a:spAutoFit/>
+                    </wps:bodyPr>
+                  </wps:wsp>
+                </a:graphicData>
+              </a:graphic>
+            </wp:anchor>
+          </w:drawing>
+        </mc:Choice>
+        <mc:Fallback>
+          <w:pict>
+            <v:shapetype w14:anchorId="36C0F6DC" id="_x0000_t202" coordsize="21600,21600" o:spt="202" path="m,l,21600r21600,l21600,xe">
+              <v:stroke joinstyle="miter"/>
+              <v:path gradientshapeok="t" o:connecttype="rect"/>
+            </v:shapetype>
+            <v:shape id="Text Box 3" o:spid="_x0000_s1027" type="#_x0000_t202" alt="Restricted Information and Basic Personal Data" style="position:absolute;margin-left:0;margin-top:0;width:34.95pt;height:34.95pt;z-index:251660288;visibility:visible;mso-wrap-style:none;mso-wrap-distance-left:0;mso-wrap-distance-top:0;mso-wrap-distance-right:0;mso-wrap-distance-bottom:0;mso-position-horizontal:center;mso-position-horizontal-relative:page;mso-position-vertical:bottom;mso-position-vertical-relative:page;v-text-anchor:bottom" o:gfxdata="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" filled="f" stroked="f">
+              <v:fill o:detectmouseclick="t"/>
+              <v:textbox style="mso-fit-shape-to-text:t" inset="0,0,0,15pt">
+                <w:txbxContent>
+                  <w:p>
+                    <w:pPr>
+                      <w:rPr>
+                        <w:rFonts w:ascii="Arial" w:eastAsia="Arial" w:hAnsi="Arial" w:cs="Arial"/>
+                        <w:noProof/>
+                        <w:color w:val="C8C9C8"/>
+                        <w:sz w:val="14"/>
+                        <w:szCs w:val="14"/>
+                      </w:rPr>
+                    </w:pPr>
+                    <w:r>
+                      <w:rPr>
+                        <w:rFonts w:ascii="Arial" w:eastAsia="Arial" w:hAnsi="Arial" w:cs="Arial"/>
+                        <w:noProof/>
+                        <w:color w:val="C8C9C8"/>
+                        <w:sz w:val="14"/>
+                        <w:szCs w:val="14"/>
+                      </w:rPr>
+                      <w:t>Restricted Information and Basic Personal Data</w:t>
+                    </w:r>
+                  </w:p>
+                </w:txbxContent>
+              </v:textbox>
+              <w10:wrap anchorx="page" anchory="page"/>
+            </v:shape>
+          </w:pict>
+        </mc:Fallback>
+      </mc:AlternateContent>
+    </w:r>
+  </w:p>
+</w:ftr>
+</file>
+
+<file path=word/footer3.xml><?xml version="1.0" encoding="utf-8"?>
+<w:ftr xmlns:wpc="http://schemas.microsoft.com/office/word/2010/wordprocessingCanvas" xmlns:cx="http://schemas.microsoft.com/office/drawing/2014/chartex" xmlns:cx1="http://schemas.microsoft.com/office/drawing/2015/9/8/chartex" xmlns:cx2="http://schemas.microsoft.com/office/drawing/2015/10/21/chartex" xmlns:cx3="http://schemas.microsoft.com/office/drawing/2016/5/9/chartex" xmlns:cx4="http://schemas.microsoft.com/office/drawing/2016/5/10/chartex" xmlns:cx5="http://schemas.microsoft.com/office/drawing/2016/5/11/chartex" xmlns:cx6="http://schemas.microsoft.com/office/drawing/2016/5/12/chartex" xmlns:cx7="http://schemas.microsoft.com/office/drawing/2016/5/13/chartex" xmlns:cx8="http://schemas.microsoft.com/office/drawing/2016/5/14/chartex" xmlns:mc="http://schemas.openxmlformats.org/markup-compatibility/2006" xmlns:aink="http://schemas.microsoft.com/office/drawing/2016/ink" xmlns:am3d="http://schemas.microsoft.com/office/drawing/2017/model3d" xmlns:o="urn:schemas-microsoft-com:office:office" xmlns:oel="http://schemas.microsoft.com/office/2019/extlst" xmlns:r="http://schemas.openxmlformats.org/officeDocument/2006/relationships" xmlns:m="http://schemas.openxmlformats.org/officeDocument/2006/math" xmlns:v="urn:schemas-microsoft-com:vml" xmlns:wp14="http://schemas.microsoft.com/office/word/2010/wordprocessingDrawing" xmlns:wp="http://schemas.openxmlformats.org/drawingml/2006/wordprocessingDrawing" xmlns:w10="urn:schemas-microsoft-com:office:word" xmlns:w="http://schemas.openxmlformats.org/wordprocessingml/2006/main" xmlns:w14="http://schemas.microsoft.com/office/word/2010/wordml" xmlns:w15="http://schemas.microsoft.com/office/word/2012/wordml" xmlns:w16cex="http://schemas.microsoft.com/office/word/2018/wordml/cex" xmlns:w16cid="http://schemas.microsoft.com/office/word/2016/wordml/cid" xmlns:w16="http://schemas.microsoft.com/office/word/2018/wordml" xmlns:w16sdtdh="http://schemas.microsoft.com/office/word/2020/wordml/sdtdatahash" xmlns:w16se="http://schemas.microsoft.com/office/word/2015/wordml/symex" xmlns:wpg="http://schemas.microsoft.com/office/word/2010/wordprocessingGroup" xmlns:wpi="http://schemas.microsoft.com/office/word/2010/wordprocessingInk" xmlns:wne="http://schemas.microsoft.com/office/word/2006/wordml" xmlns:wps="http://schemas.microsoft.com/office/word/2010/wordprocessingShape" mc:Ignorable="w14 w15 w16se w16cid w16 w16cex w16sdtdh wp14">
+  <w:p>
+    <w:pPr>
+      <w:pStyle w:val="Footer"/>
+    </w:pPr>
+    <w:r>
+      <w:rPr>
+        <w:noProof/>
+      </w:rPr>
+      <mc:AlternateContent>
+        <mc:Choice Requires="wps">
+          <w:drawing>
+            <wp:anchor distT="0" distB="0" distL="0" distR="0" simplePos="0" relativeHeight="251658240" behindDoc="0" locked="0" layoutInCell="1" allowOverlap="1" wp14:anchorId="2A6B48AA" wp14:editId="42D69390">
+              <wp:simplePos x="635" y="635"/>
+              <wp:positionH relativeFrom="page">
+                <wp:align>center</wp:align>
+              </wp:positionH>
+              <wp:positionV relativeFrom="page">
+                <wp:align>bottom</wp:align>
+              </wp:positionV>
+              <wp:extent cx="443865" cy="443865"/>
+              <wp:effectExtent l="0" t="0" r="12700" b="0"/>
+              <wp:wrapNone/>
+              <wp:docPr id="1697561014" name="Text Box 1" descr="Restricted Information and Basic Personal Data">
+                <a:extLst xmlns:a="http://schemas.openxmlformats.org/drawingml/2006/main">
+                  <a:ext uri="{5AE41FA2-C0FF-4470-9BD4-5FADCA87CBE2}">
+                    <aclsh:classification xmlns:aclsh="http://schemas.microsoft.com/office/drawing/2020/classificationShape" classificationOutcomeType="ftr"/>
+                  </a:ext>
+                </a:extLst>
+              </wp:docPr>
+              <wp:cNvGraphicFramePr/>
+              <a:graphic xmlns:a="http://schemas.openxmlformats.org/drawingml/2006/main">
+                <a:graphicData uri="http://schemas.microsoft.com/office/word/2010/wordprocessingShape">
+                  <wps:wsp>
+                    <wps:cNvSpPr txBox="1"/>
+                    <wps:spPr>
+                      <a:xfrm>
+                        <a:off x="0" y="0"/>
+                        <a:ext cx="443865" cy="443865"/>
+                      </a:xfrm>
+                      <a:prstGeom prst="rect">
+                        <a:avLst/>
+                      </a:prstGeom>
+                      <a:noFill/>
+                      <a:ln>
+                        <a:noFill/>
+                      </a:ln>
+                    </wps:spPr>
+                    <wps:txbx>
+                      <w:txbxContent>
+                        <w:p>
+                          <w:pPr>
+                            <w:rPr>
+                              <w:rFonts w:ascii="Arial" w:eastAsia="Arial" w:hAnsi="Arial" w:cs="Arial"/>
+                              <w:noProof/>
+                              <w:color w:val="C8C9C8"/>
+                              <w:sz w:val="14"/>
+                              <w:szCs w:val="14"/>
+                            </w:rPr>
+                          </w:pPr>
+                          <w:r>
+                            <w:rPr>
+                              <w:rFonts w:ascii="Arial" w:eastAsia="Arial" w:hAnsi="Arial" w:cs="Arial"/>
+                              <w:noProof/>
+                              <w:color w:val="C8C9C8"/>
+                              <w:sz w:val="14"/>
+                              <w:szCs w:val="14"/>
+                            </w:rPr>
+                            <w:t>Restricted Information and Basic Personal Data</w:t>
+                          </w:r>
+                        </w:p>
+                      </w:txbxContent>
+                    </wps:txbx>
+                    <wps:bodyPr rot="0" spcFirstLastPara="0" vertOverflow="overflow" horzOverflow="overflow" vert="horz" wrap="none" lIns="0" tIns="0" rIns="0" bIns="190500" numCol="1" spcCol="0" rtlCol="0" fromWordArt="0" anchor="b" anchorCtr="0" forceAA="0" compatLnSpc="1">
+                      <a:prstTxWarp prst="textNoShape">
+                        <a:avLst/>
+                      </a:prstTxWarp>
+                      <a:spAutoFit/>
+                    </wps:bodyPr>
+                  </wps:wsp>
+                </a:graphicData>
+              </a:graphic>
+            </wp:anchor>
+          </w:drawing>
+        </mc:Choice>
+        <mc:Fallback>
+          <w:pict>
+            <v:shapetype w14:anchorId="2A6B48AA" id="_x0000_t202" coordsize="21600,21600" o:spt="202" path="m,l,21600r21600,l21600,xe">
+              <v:stroke joinstyle="miter"/>
+              <v:path gradientshapeok="t" o:connecttype="rect"/>
+            </v:shapetype>
+            <v:shape id="Text Box 1" o:spid="_x0000_s1028" type="#_x0000_t202" alt="Restricted Information and Basic Personal Data" style="position:absolute;margin-left:0;margin-top:0;width:34.95pt;height:34.95pt;z-index:251658240;visibility:visible;mso-wrap-style:none;mso-wrap-distance-left:0;mso-wrap-distance-top:0;mso-wrap-distance-right:0;mso-wrap-distance-bottom:0;mso-position-horizontal:center;mso-position-horizontal-relative:page;mso-position-vertical:bottom;mso-position-vertical-relative:page;v-text-anchor:bottom" o:gfxdata="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" filled="f" stroked="f">
+              <v:fill o:detectmouseclick="t"/>
+              <v:textbox style="mso-fit-shape-to-text:t" inset="0,0,0,15pt">
+                <w:txbxContent>
+                  <w:p>
+                    <w:pPr>
+                      <w:rPr>
+                        <w:rFonts w:ascii="Arial" w:eastAsia="Arial" w:hAnsi="Arial" w:cs="Arial"/>
+                        <w:noProof/>
+                        <w:color w:val="C8C9C8"/>
+                        <w:sz w:val="14"/>
+                        <w:szCs w:val="14"/>
+                      </w:rPr>
+                    </w:pPr>
+                    <w:r>
+                      <w:rPr>
+                        <w:rFonts w:ascii="Arial" w:eastAsia="Arial" w:hAnsi="Arial" w:cs="Arial"/>
+                        <w:noProof/>
+                        <w:color w:val="C8C9C8"/>
+                        <w:sz w:val="14"/>
+                        <w:szCs w:val="14"/>
+                      </w:rPr>
+                      <w:t>Restricted Information and Basic Personal Data</w:t>
+                    </w:r>
+                  </w:p>
+                </w:txbxContent>
+              </v:textbox>
+              <w10:wrap anchorx="page" anchory="page"/>
+            </v:shape>
+          </w:pict>
+        </mc:Fallback>
+      </mc:AlternateContent>
+    </w:r>
+  </w:p>
+</w:ftr>
+</file>
+
 <file path=word/footnotes.xml><?xml version="1.0" encoding="utf-8"?>
-<w:footnotes xmlns:wpc="http://schemas.microsoft.com/office/word/2010/wordprocessingCanvas" xmlns:cx="http://schemas.microsoft.com/office/drawing/2014/chartex" xmlns:cx1="http://schemas.microsoft.com/office/drawing/2015/9/8/chartex" xmlns:cx2="http://schemas.microsoft.com/office/drawing/2015/10/21/chartex" xmlns:cx3="http://schemas.microsoft.com/office/drawing/2016/5/9/chartex" xmlns:cx4="http://schemas.microsoft.com/office/drawing/2016/5/10/chartex" xmlns:cx5="http://schemas.microsoft.com/office/drawing/2016/5/11/chartex" xmlns:cx6="http://schemas.microsoft.com/office/drawing/2016/5/12/chartex" xmlns:cx7="http://schemas.microsoft.com/office/drawing/2016/5/13/chartex" xmlns:cx8="http://schemas.microsoft.com/office/drawing/2016/5/14/chartex" xmlns:mc="http://schemas.openxmlformats.org/markup-compatibility/2006" xmlns:aink="http://schemas.microsoft.com/office/drawing/2016/ink" xmlns:am3d="http://schemas.microsoft.com/office/drawing/2017/model3d" xmlns:o="urn:schemas-microsoft-com:office:office" xmlns:oel="http://schemas.microsoft.com/office/2019/extlst" xmlns:r="http://schemas.openxmlformats.org/officeDocument/2006/relationships" xmlns:m="http://schemas.openxmlformats.org/officeDocument/2006/math" xmlns:v="urn:schemas-microsoft-com:vml" xmlns:wp14="http://schemas.microsoft.com/office/word/2010/wordprocessingDrawing" xmlns:wp="http://schemas.openxmlformats.org/drawingml/2006/wordprocessingDrawing" xmlns:w10="urn:schemas-microsoft-com:office:word" xmlns:w="http://schemas.openxmlformats.org/wordprocessingml/2006/main" xmlns:w14="http://schemas.microsoft.com/office/word/2010/wordml" xmlns:w15="http://schemas.microsoft.com/office/word/2012/wordml" xmlns:w16cex="http://schemas.microsoft.com/office/word/2018/wordml/cex" xmlns:w16cid="http://schemas.microsoft.com/office/word/2016/wordml/cid" xmlns:w16="http://schemas.microsoft.com/office/word/2018/wordml" xmlns:w16du="http://schemas.microsoft.com/office/word/2023/wordml/word16du" xmlns:w16sdtdh="http://schemas.microsoft.com/office/word/2020/wordml/sdtdatahash" xmlns:w16se="http://schemas.microsoft.com/office/word/2015/wordml/symex" xmlns:wpg="http://schemas.microsoft.com/office/word/2010/wordprocessingGroup" xmlns:wpi="http://schemas.microsoft.com/office/word/2010/wordprocessingInk" xmlns:wne="http://schemas.microsoft.com/office/word/2006/wordml" xmlns:wps="http://schemas.microsoft.com/office/word/2010/wordprocessingShape" mc:Ignorable="w14 w15 w16se w16cid w16 w16cex w16sdtdh w16du wp14">
+<w:footnotes xmlns:wpc="http://schemas.microsoft.com/office/word/2010/wordprocessingCanvas" xmlns:cx="http://schemas.microsoft.com/office/drawing/2014/chartex" xmlns:cx1="http://schemas.microsoft.com/office/drawing/2015/9/8/chartex" xmlns:cx2="http://schemas.microsoft.com/office/drawing/2015/10/21/chartex" xmlns:cx3="http://schemas.microsoft.com/office/drawing/2016/5/9/chartex" xmlns:cx4="http://schemas.microsoft.com/office/drawing/2016/5/10/chartex" xmlns:cx5="http://schemas.microsoft.com/office/drawing/2016/5/11/chartex" xmlns:cx6="http://schemas.microsoft.com/office/drawing/2016/5/12/chartex" xmlns:cx7="http://schemas.microsoft.com/office/drawing/2016/5/13/chartex" xmlns:cx8="http://schemas.microsoft.com/office/drawing/2016/5/14/chartex" xmlns:mc="http://schemas.openxmlformats.org/markup-compatibility/2006" xmlns:aink="http://schemas.microsoft.com/office/drawing/2016/ink" xmlns:am3d="http://schemas.microsoft.com/office/drawing/2017/model3d" xmlns:o="urn:schemas-microsoft-com:office:office" xmlns:oel="http://schemas.microsoft.com/office/2019/extlst" xmlns:r="http://schemas.openxmlformats.org/officeDocument/2006/relationships" xmlns:m="http://schemas.openxmlformats.org/officeDocument/2006/math" xmlns:v="urn:schemas-microsoft-com:vml" xmlns:wp14="http://schemas.microsoft.com/office/word/2010/wordprocessingDrawing" xmlns:wp="http://schemas.openxmlformats.org/drawingml/2006/wordprocessingDrawing" xmlns:w10="urn:schemas-microsoft-com:office:word" xmlns:w="http://schemas.openxmlformats.org/wordprocessingml/2006/main" xmlns:w14="http://schemas.microsoft.com/office/word/2010/wordml" xmlns:w15="http://schemas.microsoft.com/office/word/2012/wordml" xmlns:w16cex="http://schemas.microsoft.com/office/word/2018/wordml/cex" xmlns:w16cid="http://schemas.microsoft.com/office/word/2016/wordml/cid" xmlns:w16="http://schemas.microsoft.com/office/word/2018/wordml" xmlns:w16sdtdh="http://schemas.microsoft.com/office/word/2020/wordml/sdtdatahash" xmlns:w16se="http://schemas.microsoft.com/office/word/2015/wordml/symex" xmlns:wpg="http://schemas.microsoft.com/office/word/2010/wordprocessingGroup" xmlns:wpi="http://schemas.microsoft.com/office/word/2010/wordprocessingInk" xmlns:wne="http://schemas.microsoft.com/office/word/2006/wordml" xmlns:wps="http://schemas.microsoft.com/office/word/2010/wordprocessingShape" mc:Ignorable="w14 w15 w16se w16cid w16 w16cex w16sdtdh wp14">
   <w:footnote w:type="separator" w:id="-1">
     <w:p>
       <w:r>
@@ -1541,7 +1837,7 @@
 </file>
 
 <file path=word/numbering.xml><?xml version="1.0" encoding="utf-8"?>
-<w:numbering xmlns:wpc="http://schemas.microsoft.com/office/word/2010/wordprocessingCanvas" xmlns:cx="http://schemas.microsoft.com/office/drawing/2014/chartex" xmlns:cx1="http://schemas.microsoft.com/office/drawing/2015/9/8/chartex" xmlns:cx2="http://schemas.microsoft.com/office/drawing/2015/10/21/chartex" xmlns:cx3="http://schemas.microsoft.com/office/drawing/2016/5/9/chartex" xmlns:cx4="http://schemas.microsoft.com/office/drawing/2016/5/10/chartex" xmlns:cx5="http://schemas.microsoft.com/office/drawing/2016/5/11/chartex" xmlns:cx6="http://schemas.microsoft.com/office/drawing/2016/5/12/chartex" xmlns:cx7="http://schemas.microsoft.com/office/drawing/2016/5/13/chartex" xmlns:cx8="http://schemas.microsoft.com/office/drawing/2016/5/14/chartex" xmlns:mc="http://schemas.openxmlformats.org/markup-compatibility/2006" xmlns:aink="http://schemas.microsoft.com/office/drawing/2016/ink" xmlns:am3d="http://schemas.microsoft.com/office/drawing/2017/model3d" xmlns:o="urn:schemas-microsoft-com:office:office" xmlns:oel="http://schemas.microsoft.com/office/2019/extlst" xmlns:r="http://schemas.openxmlformats.org/officeDocument/2006/relationships" xmlns:m="http://schemas.openxmlformats.org/officeDocument/2006/math" xmlns:v="urn:schemas-microsoft-com:vml" xmlns:wp14="http://schemas.microsoft.com/office/word/2010/wordprocessingDrawing" xmlns:wp="http://schemas.openxmlformats.org/drawingml/2006/wordprocessingDrawing" xmlns:w10="urn:schemas-microsoft-com:office:word" xmlns:w="http://schemas.openxmlformats.org/wordprocessingml/2006/main" xmlns:w14="http://schemas.microsoft.com/office/word/2010/wordml" xmlns:w15="http://schemas.microsoft.com/office/word/2012/wordml" xmlns:w16cex="http://schemas.microsoft.com/office/word/2018/wordml/cex" xmlns:w16cid="http://schemas.microsoft.com/office/word/2016/wordml/cid" xmlns:w16="http://schemas.microsoft.com/office/word/2018/wordml" xmlns:w16du="http://schemas.microsoft.com/office/word/2023/wordml/word16du" xmlns:w16sdtdh="http://schemas.microsoft.com/office/word/2020/wordml/sdtdatahash" xmlns:w16se="http://schemas.microsoft.com/office/word/2015/wordml/symex" xmlns:wpg="http://schemas.microsoft.com/office/word/2010/wordprocessingGroup" xmlns:wpi="http://schemas.microsoft.com/office/word/2010/wordprocessingInk" xmlns:wne="http://schemas.microsoft.com/office/word/2006/wordml" xmlns:wps="http://schemas.microsoft.com/office/word/2010/wordprocessingShape" mc:Ignorable="w14 w15 w16se w16cid w16 w16cex w16sdtdh w16du wp14">
+<w:numbering xmlns:wpc="http://schemas.microsoft.com/office/word/2010/wordprocessingCanvas" xmlns:cx="http://schemas.microsoft.com/office/drawing/2014/chartex" xmlns:cx1="http://schemas.microsoft.com/office/drawing/2015/9/8/chartex" xmlns:cx2="http://schemas.microsoft.com/office/drawing/2015/10/21/chartex" xmlns:cx3="http://schemas.microsoft.com/office/drawing/2016/5/9/chartex" xmlns:cx4="http://schemas.microsoft.com/office/drawing/2016/5/10/chartex" xmlns:cx5="http://schemas.microsoft.com/office/drawing/2016/5/11/chartex" xmlns:cx6="http://schemas.microsoft.com/office/drawing/2016/5/12/chartex" xmlns:cx7="http://schemas.microsoft.com/office/drawing/2016/5/13/chartex" xmlns:cx8="http://schemas.microsoft.com/office/drawing/2016/5/14/chartex" xmlns:mc="http://schemas.openxmlformats.org/markup-compatibility/2006" xmlns:aink="http://schemas.microsoft.com/office/drawing/2016/ink" xmlns:am3d="http://schemas.microsoft.com/office/drawing/2017/model3d" xmlns:o="urn:schemas-microsoft-com:office:office" xmlns:oel="http://schemas.microsoft.com/office/2019/extlst" xmlns:r="http://schemas.openxmlformats.org/officeDocument/2006/relationships" xmlns:m="http://schemas.openxmlformats.org/officeDocument/2006/math" xmlns:v="urn:schemas-microsoft-com:vml" xmlns:wp14="http://schemas.microsoft.com/office/word/2010/wordprocessingDrawing" xmlns:wp="http://schemas.openxmlformats.org/drawingml/2006/wordprocessingDrawing" xmlns:w10="urn:schemas-microsoft-com:office:word" xmlns:w="http://schemas.openxmlformats.org/wordprocessingml/2006/main" xmlns:w14="http://schemas.microsoft.com/office/word/2010/wordml" xmlns:w15="http://schemas.microsoft.com/office/word/2012/wordml" xmlns:w16cex="http://schemas.microsoft.com/office/word/2018/wordml/cex" xmlns:w16cid="http://schemas.microsoft.com/office/word/2016/wordml/cid" xmlns:w16="http://schemas.microsoft.com/office/word/2018/wordml" xmlns:w16sdtdh="http://schemas.microsoft.com/office/word/2020/wordml/sdtdatahash" xmlns:w16se="http://schemas.microsoft.com/office/word/2015/wordml/symex" xmlns:wpg="http://schemas.microsoft.com/office/word/2010/wordprocessingGroup" xmlns:wpi="http://schemas.microsoft.com/office/word/2010/wordprocessingInk" xmlns:wne="http://schemas.microsoft.com/office/word/2006/wordml" xmlns:wps="http://schemas.microsoft.com/office/word/2010/wordprocessingShape" mc:Ignorable="w14 w15 w16se w16cid w16 w16cex w16sdtdh wp14">
   <w:abstractNum w:abstractNumId="0" w15:restartNumberingAfterBreak="0">
     <w:nsid w:val="04C76886"/>
     <w:multiLevelType w:val="hybridMultilevel"/>
@@ -1822,7 +2118,7 @@
 </file>
 
 <file path=word/styles.xml><?xml version="1.0" encoding="utf-8"?>
-<w:styles xmlns:mc="http://schemas.openxmlformats.org/markup-compatibility/2006" xmlns:r="http://schemas.openxmlformats.org/officeDocument/2006/relationships" xmlns:w="http://schemas.openxmlformats.org/wordprocessingml/2006/main" xmlns:w14="http://schemas.microsoft.com/office/word/2010/wordml" xmlns:w15="http://schemas.microsoft.com/office/word/2012/wordml" xmlns:w16cex="http://schemas.microsoft.com/office/word/2018/wordml/cex" xmlns:w16cid="http://schemas.microsoft.com/office/word/2016/wordml/cid" xmlns:w16="http://schemas.microsoft.com/office/word/2018/wordml" xmlns:w16du="http://schemas.microsoft.com/office/word/2023/wordml/word16du" xmlns:w16sdtdh="http://schemas.microsoft.com/office/word/2020/wordml/sdtdatahash" xmlns:w16se="http://schemas.microsoft.com/office/word/2015/wordml/symex" mc:Ignorable="w14 w15 w16se w16cid w16 w16cex w16sdtdh w16du">
+<w:styles xmlns:mc="http://schemas.openxmlformats.org/markup-compatibility/2006" xmlns:r="http://schemas.openxmlformats.org/officeDocument/2006/relationships" xmlns:w="http://schemas.openxmlformats.org/wordprocessingml/2006/main" xmlns:w14="http://schemas.microsoft.com/office/word/2010/wordml" xmlns:w15="http://schemas.microsoft.com/office/word/2012/wordml" xmlns:w16cex="http://schemas.microsoft.com/office/word/2018/wordml/cex" xmlns:w16cid="http://schemas.microsoft.com/office/word/2016/wordml/cid" xmlns:w16="http://schemas.microsoft.com/office/word/2018/wordml" xmlns:w16sdtdh="http://schemas.microsoft.com/office/word/2020/wordml/sdtdatahash" xmlns:w16se="http://schemas.microsoft.com/office/word/2015/wordml/symex" mc:Ignorable="w14 w15 w16se w16cid w16 w16cex w16sdtdh">
   <w:docDefaults>
     <w:rPrDefault>
       <w:rPr>

</xml_diff>

<commit_message>
Update skills and experience
</commit_message>
<xml_diff>
--- a/resume.docx
+++ b/resume.docx
@@ -1,11 +1,10 @@
 
 <file path=word/document.xml><?xml version="1.0" encoding="utf-8"?>
-<w:document xmlns:wpc="http://schemas.microsoft.com/office/word/2010/wordprocessingCanvas" xmlns:cx="http://schemas.microsoft.com/office/drawing/2014/chartex" xmlns:cx1="http://schemas.microsoft.com/office/drawing/2015/9/8/chartex" xmlns:cx2="http://schemas.microsoft.com/office/drawing/2015/10/21/chartex" xmlns:cx3="http://schemas.microsoft.com/office/drawing/2016/5/9/chartex" xmlns:cx4="http://schemas.microsoft.com/office/drawing/2016/5/10/chartex" xmlns:cx5="http://schemas.microsoft.com/office/drawing/2016/5/11/chartex" xmlns:cx6="http://schemas.microsoft.com/office/drawing/2016/5/12/chartex" xmlns:cx7="http://schemas.microsoft.com/office/drawing/2016/5/13/chartex" xmlns:cx8="http://schemas.microsoft.com/office/drawing/2016/5/14/chartex" xmlns:mc="http://schemas.openxmlformats.org/markup-compatibility/2006" xmlns:aink="http://schemas.microsoft.com/office/drawing/2016/ink" xmlns:am3d="http://schemas.microsoft.com/office/drawing/2017/model3d" xmlns:o="urn:schemas-microsoft-com:office:office" xmlns:oel="http://schemas.microsoft.com/office/2019/extlst" xmlns:r="http://schemas.openxmlformats.org/officeDocument/2006/relationships" xmlns:m="http://schemas.openxmlformats.org/officeDocument/2006/math" xmlns:v="urn:schemas-microsoft-com:vml" xmlns:wp14="http://schemas.microsoft.com/office/word/2010/wordprocessingDrawing" xmlns:wp="http://schemas.openxmlformats.org/drawingml/2006/wordprocessingDrawing" xmlns:w10="urn:schemas-microsoft-com:office:word" xmlns:w="http://schemas.openxmlformats.org/wordprocessingml/2006/main" xmlns:w14="http://schemas.microsoft.com/office/word/2010/wordml" xmlns:w15="http://schemas.microsoft.com/office/word/2012/wordml" xmlns:w16cex="http://schemas.microsoft.com/office/word/2018/wordml/cex" xmlns:w16cid="http://schemas.microsoft.com/office/word/2016/wordml/cid" xmlns:w16="http://schemas.microsoft.com/office/word/2018/wordml" xmlns:w16du="http://schemas.microsoft.com/office/word/2023/wordml/word16du" xmlns:w16sdtdh="http://schemas.microsoft.com/office/word/2020/wordml/sdtdatahash" xmlns:w16se="http://schemas.microsoft.com/office/word/2015/wordml/symex" xmlns:wpg="http://schemas.microsoft.com/office/word/2010/wordprocessingGroup" xmlns:wpi="http://schemas.microsoft.com/office/word/2010/wordprocessingInk" xmlns:wne="http://schemas.microsoft.com/office/word/2006/wordml" xmlns:wps="http://schemas.microsoft.com/office/word/2010/wordprocessingShape" mc:Ignorable="w14 w15 w16se w16cid w16 w16cex w16sdtdh w16du wp14">
+<w:document xmlns:wpc="http://schemas.microsoft.com/office/word/2010/wordprocessingCanvas" xmlns:cx="http://schemas.microsoft.com/office/drawing/2014/chartex" xmlns:cx1="http://schemas.microsoft.com/office/drawing/2015/9/8/chartex" xmlns:cx2="http://schemas.microsoft.com/office/drawing/2015/10/21/chartex" xmlns:cx3="http://schemas.microsoft.com/office/drawing/2016/5/9/chartex" xmlns:cx4="http://schemas.microsoft.com/office/drawing/2016/5/10/chartex" xmlns:cx5="http://schemas.microsoft.com/office/drawing/2016/5/11/chartex" xmlns:cx6="http://schemas.microsoft.com/office/drawing/2016/5/12/chartex" xmlns:cx7="http://schemas.microsoft.com/office/drawing/2016/5/13/chartex" xmlns:cx8="http://schemas.microsoft.com/office/drawing/2016/5/14/chartex" xmlns:mc="http://schemas.openxmlformats.org/markup-compatibility/2006" xmlns:aink="http://schemas.microsoft.com/office/drawing/2016/ink" xmlns:am3d="http://schemas.microsoft.com/office/drawing/2017/model3d" xmlns:o="urn:schemas-microsoft-com:office:office" xmlns:oel="http://schemas.microsoft.com/office/2019/extlst" xmlns:r="http://schemas.openxmlformats.org/officeDocument/2006/relationships" xmlns:m="http://schemas.openxmlformats.org/officeDocument/2006/math" xmlns:v="urn:schemas-microsoft-com:vml" xmlns:wp14="http://schemas.microsoft.com/office/word/2010/wordprocessingDrawing" xmlns:wp="http://schemas.openxmlformats.org/drawingml/2006/wordprocessingDrawing" xmlns:w10="urn:schemas-microsoft-com:office:word" xmlns:w="http://schemas.openxmlformats.org/wordprocessingml/2006/main" xmlns:w14="http://schemas.microsoft.com/office/word/2010/wordml" xmlns:w15="http://schemas.microsoft.com/office/word/2012/wordml" xmlns:w16cex="http://schemas.microsoft.com/office/word/2018/wordml/cex" xmlns:w16cid="http://schemas.microsoft.com/office/word/2016/wordml/cid" xmlns:w16="http://schemas.microsoft.com/office/word/2018/wordml" xmlns:w16du="http://schemas.microsoft.com/office/word/2023/wordml/word16du" xmlns:w16sdtdh="http://schemas.microsoft.com/office/word/2020/wordml/sdtdatahash" xmlns:w16sdtfl="http://schemas.microsoft.com/office/word/2024/wordml/sdtformatlock" xmlns:w16se="http://schemas.microsoft.com/office/word/2015/wordml/symex" xmlns:wpg="http://schemas.microsoft.com/office/word/2010/wordprocessingGroup" xmlns:wpi="http://schemas.microsoft.com/office/word/2010/wordprocessingInk" xmlns:wne="http://schemas.microsoft.com/office/word/2006/wordml" xmlns:wps="http://schemas.microsoft.com/office/word/2010/wordprocessingShape" mc:Ignorable="w14 w15 w16se w16cid w16 w16cex w16sdtdh w16sdtfl w16du wp14">
   <w:body>
     <w:p>
       <w:pPr>
         <w:rPr>
-          <w:rFonts w:hint="eastAsia"/>
           <w:b/>
           <w:bCs/>
           <w:color w:val="45B0E1" w:themeColor="accent1" w:themeTint="99"/>
@@ -368,7 +367,16 @@
     </w:p>
     <w:p>
       <w:r>
-        <w:t>Daily communication within global teams.</w:t>
+        <w:t>C</w:t>
+      </w:r>
+      <w:r>
+        <w:t>ommunication within global teams</w:t>
+      </w:r>
+      <w:r>
+        <w:t xml:space="preserve"> on daily basis</w:t>
+      </w:r>
+      <w:r>
+        <w:t>.</w:t>
       </w:r>
     </w:p>
     <w:p>
@@ -766,66 +774,127 @@
       </w:r>
     </w:p>
     <w:p>
-      <w:r>
-        <w:rPr>
-          <w:rFonts w:hint="eastAsia"/>
-          <w:b/>
-          <w:bCs/>
+      <w:pPr>
+        <w:rPr>
+          <w:sz w:val="28"/>
+          <w:szCs w:val="32"/>
+        </w:rPr>
+      </w:pPr>
+      <w:r>
+        <w:rPr>
+          <w:rFonts w:hint="eastAsia"/>
+          <w:b/>
+          <w:bCs/>
+          <w:sz w:val="28"/>
+          <w:szCs w:val="32"/>
         </w:rPr>
         <w:t>Elekta</w:t>
       </w:r>
       <w:r>
+        <w:rPr>
+          <w:sz w:val="28"/>
+          <w:szCs w:val="32"/>
+        </w:rPr>
         <w:tab/>
       </w:r>
       <w:r>
+        <w:rPr>
+          <w:sz w:val="28"/>
+          <w:szCs w:val="32"/>
+        </w:rPr>
         <w:tab/>
       </w:r>
       <w:r>
+        <w:rPr>
+          <w:sz w:val="28"/>
+          <w:szCs w:val="32"/>
+        </w:rPr>
         <w:tab/>
       </w:r>
       <w:r>
+        <w:rPr>
+          <w:sz w:val="28"/>
+          <w:szCs w:val="32"/>
+        </w:rPr>
         <w:tab/>
       </w:r>
       <w:r>
         <w:rPr>
           <w:rFonts w:hint="eastAsia"/>
+          <w:sz w:val="28"/>
+          <w:szCs w:val="32"/>
         </w:rPr>
         <w:t xml:space="preserve">   </w:t>
       </w:r>
       <w:r>
+        <w:rPr>
+          <w:sz w:val="28"/>
+          <w:szCs w:val="32"/>
+        </w:rPr>
+        <w:t xml:space="preserve"> </w:t>
+      </w:r>
+      <w:r>
+        <w:rPr>
+          <w:rFonts w:hint="eastAsia"/>
+          <w:sz w:val="28"/>
+          <w:szCs w:val="32"/>
+        </w:rPr>
+        <w:t>as Full Stack Developer</w:t>
+      </w:r>
+      <w:r>
+        <w:rPr>
+          <w:sz w:val="28"/>
+          <w:szCs w:val="32"/>
+        </w:rPr>
         <w:tab/>
       </w:r>
       <w:r>
+        <w:rPr>
+          <w:sz w:val="28"/>
+          <w:szCs w:val="32"/>
+        </w:rPr>
         <w:tab/>
       </w:r>
       <w:r>
-        <w:tab/>
-      </w:r>
-      <w:r>
-        <w:tab/>
-      </w:r>
-      <w:r>
-        <w:tab/>
-      </w:r>
-      <w:r>
-        <w:rPr>
-          <w:rFonts w:hint="eastAsia"/>
-        </w:rPr>
-        <w:t>as Full Stack Developer</w:t>
-      </w:r>
-      <w:r>
-        <w:tab/>
-      </w:r>
-      <w:r>
-        <w:tab/>
-      </w:r>
-      <w:r>
-        <w:rPr>
-          <w:rFonts w:hint="eastAsia"/>
-          <w:b/>
-          <w:bCs/>
+        <w:rPr>
+          <w:b/>
+          <w:bCs/>
+          <w:sz w:val="28"/>
+          <w:szCs w:val="32"/>
+        </w:rPr>
+        <w:t>Jan</w:t>
+      </w:r>
+      <w:r>
+        <w:rPr>
+          <w:b/>
+          <w:bCs/>
+          <w:sz w:val="28"/>
+          <w:szCs w:val="32"/>
+        </w:rPr>
+        <w:t xml:space="preserve">. </w:t>
+      </w:r>
+      <w:r>
+        <w:rPr>
+          <w:rFonts w:hint="eastAsia"/>
+          <w:b/>
+          <w:bCs/>
+          <w:sz w:val="28"/>
+          <w:szCs w:val="32"/>
         </w:rPr>
         <w:t>2021 - Present</w:t>
+      </w:r>
+    </w:p>
+    <w:p>
+      <w:pPr>
+        <w:jc w:val="left"/>
+      </w:pPr>
+      <w:r>
+        <w:rPr>
+          <w:rFonts w:hint="eastAsia"/>
+          <w:b/>
+          <w:bCs/>
+        </w:rPr>
+        <w:t>Patient management system</w:t>
       </w:r>
     </w:p>
     <w:p>
@@ -868,6 +937,7 @@
         <w:rPr>
           <w:rFonts w:hint="eastAsia"/>
         </w:rPr>
+        <w:lastRenderedPageBreak/>
         <w:t>manage multiple libraries</w:t>
       </w:r>
       <w:r>
@@ -884,7 +954,22 @@
         <w:ind w:firstLineChars="0"/>
       </w:pPr>
       <w:r>
-        <w:t>Heavy use on Angular Material, AgGrid.</w:t>
+        <w:t>Heavy use on Angular Material</w:t>
+      </w:r>
+      <w:r>
+        <w:rPr>
+          <w:rFonts w:hint="eastAsia"/>
+        </w:rPr>
+        <w:t xml:space="preserve"> and</w:t>
+      </w:r>
+      <w:r>
+        <w:t xml:space="preserve"> AgGrid</w:t>
+      </w:r>
+      <w:r>
+        <w:rPr>
+          <w:rFonts w:hint="eastAsia"/>
+        </w:rPr>
+        <w:t>.</w:t>
       </w:r>
     </w:p>
     <w:p>
@@ -897,23 +982,19 @@
         <w:ind w:firstLineChars="0"/>
       </w:pPr>
       <w:r>
-        <w:lastRenderedPageBreak/>
-        <w:t>Cloud base</w:t>
-      </w:r>
-      <w:r>
-        <w:t xml:space="preserve">d, </w:t>
-      </w:r>
-      <w:r>
-        <w:t xml:space="preserve">use </w:t>
-      </w:r>
-      <w:r>
-        <w:t xml:space="preserve">Azure </w:t>
-      </w:r>
-      <w:r>
-        <w:t xml:space="preserve">DevOps deploy to </w:t>
-      </w:r>
-      <w:r>
-        <w:t>Azure App Service, Log Analytics, Storage Account.</w:t>
+        <w:rPr>
+          <w:rFonts w:hint="eastAsia"/>
+        </w:rPr>
+        <w:t xml:space="preserve">Use dotnet core in backend, </w:t>
+      </w:r>
+      <w:r>
+        <w:t>familiar</w:t>
+      </w:r>
+      <w:r>
+        <w:rPr>
+          <w:rFonts w:hint="eastAsia"/>
+        </w:rPr>
+        <w:t xml:space="preserve"> with EF Core, SignalR.</w:t>
       </w:r>
     </w:p>
     <w:p>
@@ -926,13 +1007,28 @@
         <w:ind w:firstLineChars="0"/>
       </w:pPr>
       <w:r>
-        <w:t>Impl</w:t>
-      </w:r>
-      <w:r>
-        <w:t xml:space="preserve">ement on feature level, including </w:t>
-      </w:r>
-      <w:r>
-        <w:t>FE and BE, db schema and sometimes UI design with figma.</w:t>
+        <w:t>Cloud base</w:t>
+      </w:r>
+      <w:r>
+        <w:t xml:space="preserve">d, </w:t>
+      </w:r>
+      <w:r>
+        <w:t xml:space="preserve">use </w:t>
+      </w:r>
+      <w:r>
+        <w:t xml:space="preserve">Azure </w:t>
+      </w:r>
+      <w:r>
+        <w:t xml:space="preserve">DevOps deploy to </w:t>
+      </w:r>
+      <w:r>
+        <w:t>Azure App Service, Log Analytics, Storage Account.</w:t>
+      </w:r>
+      <w:r>
+        <w:rPr>
+          <w:rFonts w:hint="eastAsia"/>
+        </w:rPr>
+        <w:t xml:space="preserve"> Also maintain and improve CI/CD pipeline.</w:t>
       </w:r>
     </w:p>
     <w:p>
@@ -945,34 +1041,13 @@
         <w:ind w:firstLineChars="0"/>
       </w:pPr>
       <w:r>
-        <w:t>Receive and process requirements from US team</w:t>
-      </w:r>
-      <w:r>
-        <w:t>, provide proposal</w:t>
-      </w:r>
-      <w:r>
-        <w:t>s</w:t>
-      </w:r>
-      <w:r>
-        <w:rPr>
-          <w:rFonts w:hint="eastAsia"/>
-        </w:rPr>
-        <w:t xml:space="preserve"> and </w:t>
-      </w:r>
-      <w:r>
-        <w:rPr>
-          <w:rFonts w:hint="eastAsia"/>
-        </w:rPr>
-        <w:t xml:space="preserve">system </w:t>
-      </w:r>
-      <w:r>
-        <w:rPr>
-          <w:rFonts w:hint="eastAsia"/>
-        </w:rPr>
-        <w:t>design</w:t>
-      </w:r>
-      <w:r>
-        <w:t xml:space="preserve"> in most cases.</w:t>
+        <w:t>Follow agile development process, always deliver a full feature</w:t>
+      </w:r>
+      <w:r>
+        <w:t xml:space="preserve">, including </w:t>
+      </w:r>
+      <w:r>
+        <w:t>FE and BE, db schema and sometimes UI design with figma.</w:t>
       </w:r>
     </w:p>
     <w:p>
@@ -985,39 +1060,228 @@
         <w:ind w:firstLineChars="0"/>
       </w:pPr>
       <w:r>
-        <w:t xml:space="preserve">Organize </w:t>
-      </w:r>
-      <w:r>
-        <w:t>tech talk and legacy code review</w:t>
-      </w:r>
-      <w:r>
-        <w:rPr>
-          <w:rFonts w:hint="eastAsia"/>
-        </w:rPr>
-        <w:t xml:space="preserve">, provide support </w:t>
-      </w:r>
-      <w:r>
-        <w:rPr>
-          <w:rFonts w:hint="eastAsia"/>
-        </w:rPr>
-        <w:t>to other team</w:t>
-      </w:r>
-      <w:r>
-        <w:rPr>
-          <w:rFonts w:hint="eastAsia"/>
-        </w:rPr>
+        <w:t>Receive and process requirements from US team</w:t>
+      </w:r>
+      <w:r>
+        <w:t>, provide proposal</w:t>
+      </w:r>
+      <w:r>
         <w:t>s</w:t>
       </w:r>
       <w:r>
+        <w:rPr>
+          <w:rFonts w:hint="eastAsia"/>
+        </w:rPr>
+        <w:t xml:space="preserve"> and </w:t>
+      </w:r>
+      <w:r>
+        <w:rPr>
+          <w:rFonts w:hint="eastAsia"/>
+        </w:rPr>
+        <w:t xml:space="preserve">system </w:t>
+      </w:r>
+      <w:r>
+        <w:rPr>
+          <w:rFonts w:hint="eastAsia"/>
+        </w:rPr>
+        <w:t>design</w:t>
+      </w:r>
+      <w:r>
+        <w:t xml:space="preserve"> in most cases.</w:t>
+      </w:r>
+    </w:p>
+    <w:p>
+      <w:pPr>
+        <w:jc w:val="left"/>
+      </w:pPr>
+      <w:r>
+        <w:rPr>
+          <w:rFonts w:hint="eastAsia"/>
+          <w:b/>
+          <w:bCs/>
+        </w:rPr>
+        <w:t>Existing C++ project enhancement</w:t>
+      </w:r>
+      <w:r>
+        <w:tab/>
+      </w:r>
+    </w:p>
+    <w:p>
+      <w:pPr>
+        <w:pStyle w:val="ListParagraph"/>
+        <w:numPr>
+          <w:ilvl w:val="0"/>
+          <w:numId w:val="4"/>
+        </w:numPr>
+        <w:ind w:firstLineChars="0"/>
+      </w:pPr>
+      <w:r>
+        <w:rPr>
+          <w:rFonts w:hint="eastAsia"/>
+        </w:rPr>
+        <w:t>Implement TLS support with openssl.</w:t>
+      </w:r>
+    </w:p>
+    <w:p>
+      <w:pPr>
+        <w:pStyle w:val="ListParagraph"/>
+        <w:numPr>
+          <w:ilvl w:val="0"/>
+          <w:numId w:val="4"/>
+        </w:numPr>
+        <w:ind w:firstLineChars="0"/>
+      </w:pPr>
+      <w:r>
+        <w:rPr>
+          <w:rFonts w:hint="eastAsia"/>
+        </w:rPr>
+        <w:t>Has domain knowledge about DICOM.</w:t>
+      </w:r>
+    </w:p>
+    <w:p>
+      <w:pPr>
+        <w:jc w:val="left"/>
+      </w:pPr>
+      <w:r>
+        <w:rPr>
+          <w:rFonts w:hint="eastAsia"/>
+          <w:b/>
+          <w:bCs/>
+        </w:rPr>
+        <w:t xml:space="preserve">Small </w:t>
+      </w:r>
+      <w:r>
+        <w:rPr>
+          <w:rFonts w:hint="eastAsia"/>
+          <w:b/>
+          <w:bCs/>
+        </w:rPr>
+        <w:t xml:space="preserve">concept proof </w:t>
+      </w:r>
+      <w:r>
+        <w:rPr>
+          <w:rFonts w:hint="eastAsia"/>
+          <w:b/>
+          <w:bCs/>
+        </w:rPr>
+        <w:t>Next.js project</w:t>
+      </w:r>
+      <w:r>
+        <w:tab/>
+      </w:r>
+    </w:p>
+    <w:p>
+      <w:pPr>
+        <w:pStyle w:val="ListParagraph"/>
+        <w:numPr>
+          <w:ilvl w:val="0"/>
+          <w:numId w:val="5"/>
+        </w:numPr>
+        <w:ind w:firstLineChars="0"/>
+      </w:pPr>
+      <w:r>
+        <w:t xml:space="preserve">Self motivated, </w:t>
+      </w:r>
+      <w:r>
+        <w:rPr>
+          <w:rFonts w:hint="eastAsia"/>
+        </w:rPr>
+        <w:t>Postgresql as db, keycloak as IAM, use prisma and shadcn UI.</w:t>
+      </w:r>
+    </w:p>
+    <w:p>
+      <w:pPr>
+        <w:pStyle w:val="ListParagraph"/>
+        <w:numPr>
+          <w:ilvl w:val="0"/>
+          <w:numId w:val="5"/>
+        </w:numPr>
+        <w:ind w:firstLineChars="0"/>
+      </w:pPr>
+      <w:r>
+        <w:rPr>
+          <w:rFonts w:hint="eastAsia"/>
+        </w:rPr>
+        <w:t>Integrate with an AI agent that can retrieve data or execute operation.</w:t>
+      </w:r>
+    </w:p>
+    <w:p>
+      <w:pPr>
+        <w:rPr>
+          <w:b/>
+          <w:bCs/>
+        </w:rPr>
+      </w:pPr>
+      <w:r>
+        <w:rPr>
+          <w:rFonts w:hint="eastAsia"/>
+          <w:b/>
+          <w:bCs/>
+        </w:rPr>
+        <w:t>Other</w:t>
+      </w:r>
+    </w:p>
+    <w:p>
+      <w:pPr>
+        <w:pStyle w:val="ListParagraph"/>
+        <w:numPr>
+          <w:ilvl w:val="0"/>
+          <w:numId w:val="7"/>
+        </w:numPr>
+        <w:ind w:firstLineChars="0"/>
+      </w:pPr>
+      <w:r>
+        <w:t>Organize tech talk and legacy code review</w:t>
+      </w:r>
+      <w:r>
         <w:t>.</w:t>
       </w:r>
     </w:p>
+    <w:p>
+      <w:pPr>
+        <w:pStyle w:val="ListParagraph"/>
+        <w:numPr>
+          <w:ilvl w:val="0"/>
+          <w:numId w:val="7"/>
+        </w:numPr>
+        <w:ind w:firstLineChars="0"/>
+      </w:pPr>
+      <w:r>
+        <w:t>P</w:t>
+      </w:r>
+      <w:r>
+        <w:rPr>
+          <w:rFonts w:hint="eastAsia"/>
+        </w:rPr>
+        <w:t xml:space="preserve">rovide </w:t>
+      </w:r>
+      <w:r>
+        <w:t xml:space="preserve">technical </w:t>
+      </w:r>
+      <w:r>
+        <w:rPr>
+          <w:rFonts w:hint="eastAsia"/>
+        </w:rPr>
+        <w:t>support to other teams</w:t>
+      </w:r>
+      <w:r>
+        <w:t>.</w:t>
+      </w:r>
+    </w:p>
     <w:p/>
     <w:p>
-      <w:r>
-        <w:rPr>
-          <w:b/>
-          <w:bCs/>
+      <w:pPr>
+        <w:rPr>
+          <w:sz w:val="28"/>
+          <w:szCs w:val="28"/>
+        </w:rPr>
+      </w:pPr>
+      <w:r>
+        <w:rPr>
+          <w:b/>
+          <w:bCs/>
+          <w:sz w:val="28"/>
+          <w:szCs w:val="28"/>
         </w:rPr>
         <w:t>Aspen</w:t>
       </w:r>
@@ -1025,54 +1289,84 @@
         <w:rPr>
           <w:b/>
           <w:bCs/>
+          <w:sz w:val="28"/>
+          <w:szCs w:val="28"/>
         </w:rPr>
         <w:t xml:space="preserve"> Tech</w:t>
       </w:r>
       <w:r>
+        <w:rPr>
+          <w:sz w:val="28"/>
+          <w:szCs w:val="28"/>
+        </w:rPr>
         <w:tab/>
       </w:r>
       <w:r>
+        <w:rPr>
+          <w:sz w:val="28"/>
+          <w:szCs w:val="28"/>
+        </w:rPr>
         <w:tab/>
       </w:r>
       <w:r>
+        <w:rPr>
+          <w:sz w:val="28"/>
+          <w:szCs w:val="28"/>
+        </w:rPr>
         <w:tab/>
       </w:r>
       <w:r>
+        <w:rPr>
+          <w:sz w:val="28"/>
+          <w:szCs w:val="28"/>
+        </w:rPr>
         <w:tab/>
       </w:r>
       <w:r>
-        <w:tab/>
-      </w:r>
-      <w:r>
-        <w:tab/>
-      </w:r>
-      <w:r>
-        <w:tab/>
-      </w:r>
-      <w:r>
+        <w:rPr>
+          <w:sz w:val="28"/>
+          <w:szCs w:val="28"/>
+        </w:rPr>
         <w:tab/>
         <w:t xml:space="preserve">as </w:t>
       </w:r>
       <w:r>
+        <w:rPr>
+          <w:sz w:val="28"/>
+          <w:szCs w:val="28"/>
+        </w:rPr>
         <w:t>Developer</w:t>
       </w:r>
       <w:r>
+        <w:rPr>
+          <w:sz w:val="28"/>
+          <w:szCs w:val="28"/>
+        </w:rPr>
         <w:tab/>
       </w:r>
       <w:r>
+        <w:rPr>
+          <w:sz w:val="28"/>
+          <w:szCs w:val="28"/>
+        </w:rPr>
         <w:tab/>
       </w:r>
       <w:r>
-        <w:tab/>
-      </w:r>
-      <w:r>
-        <w:tab/>
-      </w:r>
-      <w:r>
-        <w:rPr>
-          <w:rFonts w:hint="eastAsia"/>
-          <w:b/>
-          <w:bCs/>
+        <w:rPr>
+          <w:b/>
+          <w:bCs/>
+          <w:sz w:val="28"/>
+          <w:szCs w:val="28"/>
+        </w:rPr>
+        <w:t xml:space="preserve">Jul. </w:t>
+      </w:r>
+      <w:r>
+        <w:rPr>
+          <w:rFonts w:hint="eastAsia"/>
+          <w:b/>
+          <w:bCs/>
+          <w:sz w:val="28"/>
+          <w:szCs w:val="28"/>
         </w:rPr>
         <w:t>201</w:t>
       </w:r>
@@ -1081,6 +1375,8 @@
           <w:rFonts w:hint="eastAsia"/>
           <w:b/>
           <w:bCs/>
+          <w:sz w:val="28"/>
+          <w:szCs w:val="28"/>
         </w:rPr>
         <w:t>7</w:t>
       </w:r>
@@ -1089,8 +1385,135 @@
           <w:rFonts w:hint="eastAsia"/>
           <w:b/>
           <w:bCs/>
-        </w:rPr>
-        <w:t xml:space="preserve"> - 2021</w:t>
+          <w:sz w:val="28"/>
+          <w:szCs w:val="28"/>
+        </w:rPr>
+        <w:t xml:space="preserve"> </w:t>
+      </w:r>
+      <w:r>
+        <w:rPr>
+          <w:b/>
+          <w:bCs/>
+          <w:sz w:val="28"/>
+          <w:szCs w:val="28"/>
+        </w:rPr>
+        <w:t>– Jan.</w:t>
+      </w:r>
+      <w:r>
+        <w:rPr>
+          <w:rFonts w:hint="eastAsia"/>
+          <w:b/>
+          <w:bCs/>
+          <w:sz w:val="28"/>
+          <w:szCs w:val="28"/>
+        </w:rPr>
+        <w:t xml:space="preserve"> 2021</w:t>
+      </w:r>
+    </w:p>
+    <w:p>
+      <w:pPr>
+        <w:rPr>
+          <w:b/>
+          <w:bCs/>
+        </w:rPr>
+      </w:pPr>
+      <w:r>
+        <w:rPr>
+          <w:b/>
+          <w:bCs/>
+        </w:rPr>
+        <w:t>Contribute to a data visualization project</w:t>
+      </w:r>
+    </w:p>
+    <w:p>
+      <w:pPr>
+        <w:pStyle w:val="ListParagraph"/>
+        <w:numPr>
+          <w:ilvl w:val="0"/>
+          <w:numId w:val="8"/>
+        </w:numPr>
+        <w:ind w:firstLineChars="0"/>
+      </w:pPr>
+      <w:r>
+        <w:t>Medium size Angular project</w:t>
+      </w:r>
+      <w:r>
+        <w:t xml:space="preserve">, use </w:t>
+      </w:r>
+      <w:r>
+        <w:t>eCharts</w:t>
+      </w:r>
+      <w:r>
+        <w:t xml:space="preserve"> for data visualization</w:t>
+      </w:r>
+      <w:r>
+        <w:t>.</w:t>
+      </w:r>
+    </w:p>
+    <w:p>
+      <w:pPr>
+        <w:pStyle w:val="ListParagraph"/>
+        <w:numPr>
+          <w:ilvl w:val="0"/>
+          <w:numId w:val="8"/>
+        </w:numPr>
+        <w:ind w:firstLineChars="0"/>
+      </w:pPr>
+      <w:r>
+        <w:t>Manage code</w:t>
+      </w:r>
+      <w:r>
+        <w:t xml:space="preserve"> </w:t>
+      </w:r>
+      <w:r>
+        <w:t>using</w:t>
+      </w:r>
+      <w:r>
+        <w:t xml:space="preserve"> Perforce</w:t>
+      </w:r>
+    </w:p>
+    <w:p>
+      <w:pPr>
+        <w:rPr>
+          <w:b/>
+          <w:bCs/>
+        </w:rPr>
+      </w:pPr>
+      <w:r>
+        <w:rPr>
+          <w:b/>
+          <w:bCs/>
+        </w:rPr>
+        <w:t>Add feature</w:t>
+      </w:r>
+      <w:r>
+        <w:rPr>
+          <w:b/>
+          <w:bCs/>
+        </w:rPr>
+        <w:t>s</w:t>
+      </w:r>
+      <w:r>
+        <w:rPr>
+          <w:b/>
+          <w:bCs/>
+        </w:rPr>
+        <w:t xml:space="preserve"> to a large WPF Project</w:t>
+      </w:r>
+    </w:p>
+    <w:p>
+      <w:pPr>
+        <w:rPr>
+          <w:b/>
+          <w:bCs/>
+        </w:rPr>
+      </w:pPr>
+      <w:r>
+        <w:rPr>
+          <w:b/>
+          <w:bCs/>
+        </w:rPr>
+        <w:t>Petroleum process simulation</w:t>
       </w:r>
     </w:p>
     <w:p>
@@ -1103,28 +1526,13 @@
         <w:ind w:firstLineChars="0"/>
       </w:pPr>
       <w:r>
-        <w:rPr>
-          <w:rFonts w:hint="eastAsia"/>
-        </w:rPr>
-        <w:t xml:space="preserve">Develop an </w:t>
-      </w:r>
-      <w:r>
-        <w:rPr>
-          <w:rFonts w:hint="eastAsia"/>
-        </w:rPr>
-        <w:t>Angular project with echarts</w:t>
-      </w:r>
-      <w:r>
-        <w:rPr>
-          <w:rFonts w:hint="eastAsia"/>
-        </w:rPr>
-        <w:t xml:space="preserve">, maintain </w:t>
-      </w:r>
-      <w:r>
-        <w:rPr>
-          <w:rFonts w:hint="eastAsia"/>
-        </w:rPr>
-        <w:t>a small react project.</w:t>
+        <w:t>Build dynamic simulation wit</w:t>
+      </w:r>
+      <w:r>
+        <w:t>h</w:t>
+      </w:r>
+      <w:r>
+        <w:t xml:space="preserve"> Aspen Plus and Aspen Hysys.</w:t>
       </w:r>
     </w:p>
     <w:p>
@@ -1137,7 +1545,19 @@
         <w:ind w:firstLineChars="0"/>
       </w:pPr>
       <w:r>
-        <w:t>Maintain a small legacy react project.</w:t>
+        <w:t xml:space="preserve">Develop a python </w:t>
+      </w:r>
+      <w:r>
+        <w:t>tool</w:t>
+      </w:r>
+      <w:r>
+        <w:t xml:space="preserve"> to visualize and convert data</w:t>
+      </w:r>
+      <w:r>
+        <w:rPr>
+          <w:rFonts w:hint="eastAsia"/>
+        </w:rPr>
+        <w:t>.</w:t>
       </w:r>
     </w:p>
     <w:p>
@@ -1150,29 +1570,16 @@
         <w:ind w:firstLineChars="0"/>
       </w:pPr>
       <w:r>
-        <w:t>Develop features on</w:t>
-      </w:r>
-      <w:r>
-        <w:t xml:space="preserve"> a complex</w:t>
-      </w:r>
-      <w:r>
-        <w:t xml:space="preserve"> WPF project.</w:t>
-      </w:r>
-    </w:p>
-    <w:p>
-      <w:pPr>
-        <w:pStyle w:val="ListParagraph"/>
-        <w:numPr>
-          <w:ilvl w:val="0"/>
-          <w:numId w:val="2"/>
-        </w:numPr>
-        <w:ind w:firstLineChars="0"/>
-      </w:pPr>
-      <w:r>
-        <w:t xml:space="preserve">Petroleum </w:t>
-      </w:r>
-      <w:r>
-        <w:t>process simulation using Aspen Plus and Aspen Hysys.</w:t>
+        <w:t>R</w:t>
+      </w:r>
+      <w:r>
+        <w:t xml:space="preserve">ewrite </w:t>
+      </w:r>
+      <w:r>
+        <w:t xml:space="preserve">the tool </w:t>
+      </w:r>
+      <w:r>
+        <w:t>with C# for performance.</w:t>
       </w:r>
     </w:p>
     <w:p/>
@@ -1181,12 +1588,16 @@
         <w:rPr>
           <w:b/>
           <w:bCs/>
-        </w:rPr>
-      </w:pPr>
-      <w:r>
-        <w:rPr>
-          <w:b/>
-          <w:bCs/>
+          <w:sz w:val="28"/>
+          <w:szCs w:val="28"/>
+        </w:rPr>
+      </w:pPr>
+      <w:r>
+        <w:rPr>
+          <w:b/>
+          <w:bCs/>
+          <w:sz w:val="28"/>
+          <w:szCs w:val="28"/>
         </w:rPr>
         <w:t>Graduated student</w:t>
       </w:r>
@@ -1194,6 +1605,8 @@
         <w:rPr>
           <w:b/>
           <w:bCs/>
+          <w:sz w:val="28"/>
+          <w:szCs w:val="28"/>
         </w:rPr>
         <w:tab/>
       </w:r>
@@ -1201,6 +1614,8 @@
         <w:rPr>
           <w:b/>
           <w:bCs/>
+          <w:sz w:val="28"/>
+          <w:szCs w:val="28"/>
         </w:rPr>
         <w:tab/>
       </w:r>
@@ -1208,6 +1623,8 @@
         <w:rPr>
           <w:b/>
           <w:bCs/>
+          <w:sz w:val="28"/>
+          <w:szCs w:val="28"/>
         </w:rPr>
         <w:tab/>
       </w:r>
@@ -1215,6 +1632,8 @@
         <w:rPr>
           <w:b/>
           <w:bCs/>
+          <w:sz w:val="28"/>
+          <w:szCs w:val="28"/>
         </w:rPr>
         <w:tab/>
       </w:r>
@@ -1222,6 +1641,8 @@
         <w:rPr>
           <w:b/>
           <w:bCs/>
+          <w:sz w:val="28"/>
+          <w:szCs w:val="28"/>
         </w:rPr>
         <w:tab/>
       </w:r>
@@ -1229,6 +1650,8 @@
         <w:rPr>
           <w:b/>
           <w:bCs/>
+          <w:sz w:val="28"/>
+          <w:szCs w:val="28"/>
         </w:rPr>
         <w:tab/>
       </w:r>
@@ -1236,6 +1659,8 @@
         <w:rPr>
           <w:b/>
           <w:bCs/>
+          <w:sz w:val="28"/>
+          <w:szCs w:val="28"/>
         </w:rPr>
         <w:tab/>
       </w:r>
@@ -1243,6 +1668,8 @@
         <w:rPr>
           <w:b/>
           <w:bCs/>
+          <w:sz w:val="28"/>
+          <w:szCs w:val="28"/>
         </w:rPr>
         <w:tab/>
       </w:r>
@@ -1250,35 +1677,27 @@
         <w:rPr>
           <w:b/>
           <w:bCs/>
-        </w:rPr>
-        <w:tab/>
-      </w:r>
-      <w:r>
-        <w:rPr>
-          <w:b/>
-          <w:bCs/>
-        </w:rPr>
-        <w:tab/>
-      </w:r>
-      <w:r>
-        <w:rPr>
-          <w:b/>
-          <w:bCs/>
-        </w:rPr>
-        <w:tab/>
-      </w:r>
-      <w:r>
-        <w:rPr>
-          <w:b/>
-          <w:bCs/>
-        </w:rPr>
-        <w:tab/>
-      </w:r>
-      <w:r>
-        <w:rPr>
-          <w:rFonts w:hint="eastAsia"/>
-          <w:b/>
-          <w:bCs/>
+          <w:sz w:val="28"/>
+          <w:szCs w:val="28"/>
+        </w:rPr>
+        <w:t>Sep</w:t>
+      </w:r>
+      <w:r>
+        <w:rPr>
+          <w:b/>
+          <w:bCs/>
+          <w:sz w:val="28"/>
+          <w:szCs w:val="28"/>
+        </w:rPr>
+        <w:t xml:space="preserve">. </w:t>
+      </w:r>
+      <w:r>
+        <w:rPr>
+          <w:rFonts w:hint="eastAsia"/>
+          <w:b/>
+          <w:bCs/>
+          <w:sz w:val="28"/>
+          <w:szCs w:val="28"/>
         </w:rPr>
         <w:t>2014</w:t>
       </w:r>
@@ -1287,30 +1706,46 @@
           <w:rFonts w:hint="eastAsia"/>
           <w:b/>
           <w:bCs/>
+          <w:sz w:val="28"/>
+          <w:szCs w:val="28"/>
         </w:rPr>
         <w:t xml:space="preserve"> </w:t>
       </w:r>
       <w:r>
         <w:rPr>
-          <w:rFonts w:hint="eastAsia"/>
-          <w:b/>
-          <w:bCs/>
-        </w:rPr>
-        <w:t>-</w:t>
-      </w:r>
-      <w:r>
-        <w:rPr>
-          <w:rFonts w:hint="eastAsia"/>
-          <w:b/>
-          <w:bCs/>
+          <w:b/>
+          <w:bCs/>
+          <w:sz w:val="28"/>
+          <w:szCs w:val="28"/>
+        </w:rPr>
+        <w:t>–</w:t>
+      </w:r>
+      <w:r>
+        <w:rPr>
+          <w:rFonts w:hint="eastAsia"/>
+          <w:b/>
+          <w:bCs/>
+          <w:sz w:val="28"/>
+          <w:szCs w:val="28"/>
         </w:rPr>
         <w:t xml:space="preserve"> </w:t>
       </w:r>
       <w:r>
         <w:rPr>
-          <w:rFonts w:hint="eastAsia"/>
-          <w:b/>
-          <w:bCs/>
+          <w:b/>
+          <w:bCs/>
+          <w:sz w:val="28"/>
+          <w:szCs w:val="28"/>
+        </w:rPr>
+        <w:t xml:space="preserve">Jul. </w:t>
+      </w:r>
+      <w:r>
+        <w:rPr>
+          <w:rFonts w:hint="eastAsia"/>
+          <w:b/>
+          <w:bCs/>
+          <w:sz w:val="28"/>
+          <w:szCs w:val="28"/>
         </w:rPr>
         <w:t>2017</w:t>
       </w:r>
@@ -1389,7 +1824,13 @@
         <w:ind w:firstLineChars="0"/>
       </w:pPr>
       <w:r>
-        <w:t>Process simulation for a real world petroleum</w:t>
+        <w:t xml:space="preserve">Process simulation for a </w:t>
+      </w:r>
+      <w:r>
+        <w:t>real-world</w:t>
+      </w:r>
+      <w:r>
+        <w:t xml:space="preserve"> petroleum</w:t>
       </w:r>
       <w:r>
         <w:t xml:space="preserve"> equipment in Shandong, analyze result and provide evaluation report.</w:t>
@@ -1424,7 +1865,6 @@
         <w:t xml:space="preserve"> Ch.E., Chemical Engineering and Technology. Sep.2014 – July.2017 Qingdao University of Science &amp; Technology Qingdao, Shandong </w:t>
       </w:r>
     </w:p>
-    <w:p/>
     <w:p>
       <w:r>
         <w:t>B</w:t>
@@ -1439,8 +1879,6 @@
         <w:t xml:space="preserve"> Ch.E., Chemical Engineering and Technology. Sep.2010 – July.2014 Qingdao University of Science &amp; Technology Qingdao, Shandong</w:t>
       </w:r>
     </w:p>
-    <w:p/>
-    <w:p/>
     <w:sectPr>
       <w:footerReference w:type="even" r:id="rId18"/>
       <w:footerReference w:type="default" r:id="rId19"/>
@@ -1455,7 +1893,7 @@
 </file>
 
 <file path=word/endnotes.xml><?xml version="1.0" encoding="utf-8"?>
-<w:endnotes xmlns:wpc="http://schemas.microsoft.com/office/word/2010/wordprocessingCanvas" xmlns:cx="http://schemas.microsoft.com/office/drawing/2014/chartex" xmlns:cx1="http://schemas.microsoft.com/office/drawing/2015/9/8/chartex" xmlns:cx2="http://schemas.microsoft.com/office/drawing/2015/10/21/chartex" xmlns:cx3="http://schemas.microsoft.com/office/drawing/2016/5/9/chartex" xmlns:cx4="http://schemas.microsoft.com/office/drawing/2016/5/10/chartex" xmlns:cx5="http://schemas.microsoft.com/office/drawing/2016/5/11/chartex" xmlns:cx6="http://schemas.microsoft.com/office/drawing/2016/5/12/chartex" xmlns:cx7="http://schemas.microsoft.com/office/drawing/2016/5/13/chartex" xmlns:cx8="http://schemas.microsoft.com/office/drawing/2016/5/14/chartex" xmlns:mc="http://schemas.openxmlformats.org/markup-compatibility/2006" xmlns:aink="http://schemas.microsoft.com/office/drawing/2016/ink" xmlns:am3d="http://schemas.microsoft.com/office/drawing/2017/model3d" xmlns:o="urn:schemas-microsoft-com:office:office" xmlns:oel="http://schemas.microsoft.com/office/2019/extlst" xmlns:r="http://schemas.openxmlformats.org/officeDocument/2006/relationships" xmlns:m="http://schemas.openxmlformats.org/officeDocument/2006/math" xmlns:v="urn:schemas-microsoft-com:vml" xmlns:wp14="http://schemas.microsoft.com/office/word/2010/wordprocessingDrawing" xmlns:wp="http://schemas.openxmlformats.org/drawingml/2006/wordprocessingDrawing" xmlns:w10="urn:schemas-microsoft-com:office:word" xmlns:w="http://schemas.openxmlformats.org/wordprocessingml/2006/main" xmlns:w14="http://schemas.microsoft.com/office/word/2010/wordml" xmlns:w15="http://schemas.microsoft.com/office/word/2012/wordml" xmlns:w16cex="http://schemas.microsoft.com/office/word/2018/wordml/cex" xmlns:w16cid="http://schemas.microsoft.com/office/word/2016/wordml/cid" xmlns:w16="http://schemas.microsoft.com/office/word/2018/wordml" xmlns:w16du="http://schemas.microsoft.com/office/word/2023/wordml/word16du" xmlns:w16sdtdh="http://schemas.microsoft.com/office/word/2020/wordml/sdtdatahash" xmlns:w16se="http://schemas.microsoft.com/office/word/2015/wordml/symex" xmlns:wpg="http://schemas.microsoft.com/office/word/2010/wordprocessingGroup" xmlns:wpi="http://schemas.microsoft.com/office/word/2010/wordprocessingInk" xmlns:wne="http://schemas.microsoft.com/office/word/2006/wordml" xmlns:wps="http://schemas.microsoft.com/office/word/2010/wordprocessingShape" mc:Ignorable="w14 w15 w16se w16cid w16 w16cex w16sdtdh w16du wp14">
+<w:endnotes xmlns:wpc="http://schemas.microsoft.com/office/word/2010/wordprocessingCanvas" xmlns:cx="http://schemas.microsoft.com/office/drawing/2014/chartex" xmlns:cx1="http://schemas.microsoft.com/office/drawing/2015/9/8/chartex" xmlns:cx2="http://schemas.microsoft.com/office/drawing/2015/10/21/chartex" xmlns:cx3="http://schemas.microsoft.com/office/drawing/2016/5/9/chartex" xmlns:cx4="http://schemas.microsoft.com/office/drawing/2016/5/10/chartex" xmlns:cx5="http://schemas.microsoft.com/office/drawing/2016/5/11/chartex" xmlns:cx6="http://schemas.microsoft.com/office/drawing/2016/5/12/chartex" xmlns:cx7="http://schemas.microsoft.com/office/drawing/2016/5/13/chartex" xmlns:cx8="http://schemas.microsoft.com/office/drawing/2016/5/14/chartex" xmlns:mc="http://schemas.openxmlformats.org/markup-compatibility/2006" xmlns:aink="http://schemas.microsoft.com/office/drawing/2016/ink" xmlns:am3d="http://schemas.microsoft.com/office/drawing/2017/model3d" xmlns:o="urn:schemas-microsoft-com:office:office" xmlns:oel="http://schemas.microsoft.com/office/2019/extlst" xmlns:r="http://schemas.openxmlformats.org/officeDocument/2006/relationships" xmlns:m="http://schemas.openxmlformats.org/officeDocument/2006/math" xmlns:v="urn:schemas-microsoft-com:vml" xmlns:wp14="http://schemas.microsoft.com/office/word/2010/wordprocessingDrawing" xmlns:wp="http://schemas.openxmlformats.org/drawingml/2006/wordprocessingDrawing" xmlns:w10="urn:schemas-microsoft-com:office:word" xmlns:w="http://schemas.openxmlformats.org/wordprocessingml/2006/main" xmlns:w14="http://schemas.microsoft.com/office/word/2010/wordml" xmlns:w15="http://schemas.microsoft.com/office/word/2012/wordml" xmlns:w16cex="http://schemas.microsoft.com/office/word/2018/wordml/cex" xmlns:w16cid="http://schemas.microsoft.com/office/word/2016/wordml/cid" xmlns:w16="http://schemas.microsoft.com/office/word/2018/wordml" xmlns:w16du="http://schemas.microsoft.com/office/word/2023/wordml/word16du" xmlns:w16sdtdh="http://schemas.microsoft.com/office/word/2020/wordml/sdtdatahash" xmlns:w16sdtfl="http://schemas.microsoft.com/office/word/2024/wordml/sdtformatlock" xmlns:w16se="http://schemas.microsoft.com/office/word/2015/wordml/symex" xmlns:wpg="http://schemas.microsoft.com/office/word/2010/wordprocessingGroup" xmlns:wpi="http://schemas.microsoft.com/office/word/2010/wordprocessingInk" xmlns:wne="http://schemas.microsoft.com/office/word/2006/wordml" xmlns:wps="http://schemas.microsoft.com/office/word/2010/wordprocessingShape" mc:Ignorable="w14 w15 w16se w16cid w16 w16cex w16sdtdh w16sdtfl w16du wp14">
   <w:endnote w:type="separator" w:id="-1">
     <w:p>
       <w:r>
@@ -1474,7 +1912,7 @@
 </file>
 
 <file path=word/footer1.xml><?xml version="1.0" encoding="utf-8"?>
-<w:ftr xmlns:wpc="http://schemas.microsoft.com/office/word/2010/wordprocessingCanvas" xmlns:cx="http://schemas.microsoft.com/office/drawing/2014/chartex" xmlns:cx1="http://schemas.microsoft.com/office/drawing/2015/9/8/chartex" xmlns:cx2="http://schemas.microsoft.com/office/drawing/2015/10/21/chartex" xmlns:cx3="http://schemas.microsoft.com/office/drawing/2016/5/9/chartex" xmlns:cx4="http://schemas.microsoft.com/office/drawing/2016/5/10/chartex" xmlns:cx5="http://schemas.microsoft.com/office/drawing/2016/5/11/chartex" xmlns:cx6="http://schemas.microsoft.com/office/drawing/2016/5/12/chartex" xmlns:cx7="http://schemas.microsoft.com/office/drawing/2016/5/13/chartex" xmlns:cx8="http://schemas.microsoft.com/office/drawing/2016/5/14/chartex" xmlns:mc="http://schemas.openxmlformats.org/markup-compatibility/2006" xmlns:aink="http://schemas.microsoft.com/office/drawing/2016/ink" xmlns:am3d="http://schemas.microsoft.com/office/drawing/2017/model3d" xmlns:o="urn:schemas-microsoft-com:office:office" xmlns:oel="http://schemas.microsoft.com/office/2019/extlst" xmlns:r="http://schemas.openxmlformats.org/officeDocument/2006/relationships" xmlns:m="http://schemas.openxmlformats.org/officeDocument/2006/math" xmlns:v="urn:schemas-microsoft-com:vml" xmlns:wp14="http://schemas.microsoft.com/office/word/2010/wordprocessingDrawing" xmlns:wp="http://schemas.openxmlformats.org/drawingml/2006/wordprocessingDrawing" xmlns:w10="urn:schemas-microsoft-com:office:word" xmlns:w="http://schemas.openxmlformats.org/wordprocessingml/2006/main" xmlns:w14="http://schemas.microsoft.com/office/word/2010/wordml" xmlns:w15="http://schemas.microsoft.com/office/word/2012/wordml" xmlns:w16cex="http://schemas.microsoft.com/office/word/2018/wordml/cex" xmlns:w16cid="http://schemas.microsoft.com/office/word/2016/wordml/cid" xmlns:w16="http://schemas.microsoft.com/office/word/2018/wordml" xmlns:w16du="http://schemas.microsoft.com/office/word/2023/wordml/word16du" xmlns:w16sdtdh="http://schemas.microsoft.com/office/word/2020/wordml/sdtdatahash" xmlns:w16se="http://schemas.microsoft.com/office/word/2015/wordml/symex" xmlns:wpg="http://schemas.microsoft.com/office/word/2010/wordprocessingGroup" xmlns:wpi="http://schemas.microsoft.com/office/word/2010/wordprocessingInk" xmlns:wne="http://schemas.microsoft.com/office/word/2006/wordml" xmlns:wps="http://schemas.microsoft.com/office/word/2010/wordprocessingShape" mc:Ignorable="w14 w15 w16se w16cid w16 w16cex w16sdtdh w16du wp14">
+<w:ftr xmlns:wpc="http://schemas.microsoft.com/office/word/2010/wordprocessingCanvas" xmlns:cx="http://schemas.microsoft.com/office/drawing/2014/chartex" xmlns:cx1="http://schemas.microsoft.com/office/drawing/2015/9/8/chartex" xmlns:cx2="http://schemas.microsoft.com/office/drawing/2015/10/21/chartex" xmlns:cx3="http://schemas.microsoft.com/office/drawing/2016/5/9/chartex" xmlns:cx4="http://schemas.microsoft.com/office/drawing/2016/5/10/chartex" xmlns:cx5="http://schemas.microsoft.com/office/drawing/2016/5/11/chartex" xmlns:cx6="http://schemas.microsoft.com/office/drawing/2016/5/12/chartex" xmlns:cx7="http://schemas.microsoft.com/office/drawing/2016/5/13/chartex" xmlns:cx8="http://schemas.microsoft.com/office/drawing/2016/5/14/chartex" xmlns:mc="http://schemas.openxmlformats.org/markup-compatibility/2006" xmlns:aink="http://schemas.microsoft.com/office/drawing/2016/ink" xmlns:am3d="http://schemas.microsoft.com/office/drawing/2017/model3d" xmlns:o="urn:schemas-microsoft-com:office:office" xmlns:oel="http://schemas.microsoft.com/office/2019/extlst" xmlns:r="http://schemas.openxmlformats.org/officeDocument/2006/relationships" xmlns:m="http://schemas.openxmlformats.org/officeDocument/2006/math" xmlns:v="urn:schemas-microsoft-com:vml" xmlns:wp14="http://schemas.microsoft.com/office/word/2010/wordprocessingDrawing" xmlns:wp="http://schemas.openxmlformats.org/drawingml/2006/wordprocessingDrawing" xmlns:w10="urn:schemas-microsoft-com:office:word" xmlns:w="http://schemas.openxmlformats.org/wordprocessingml/2006/main" xmlns:w14="http://schemas.microsoft.com/office/word/2010/wordml" xmlns:w15="http://schemas.microsoft.com/office/word/2012/wordml" xmlns:w16cex="http://schemas.microsoft.com/office/word/2018/wordml/cex" xmlns:w16cid="http://schemas.microsoft.com/office/word/2016/wordml/cid" xmlns:w16="http://schemas.microsoft.com/office/word/2018/wordml" xmlns:w16du="http://schemas.microsoft.com/office/word/2023/wordml/word16du" xmlns:w16sdtdh="http://schemas.microsoft.com/office/word/2020/wordml/sdtdatahash" xmlns:w16sdtfl="http://schemas.microsoft.com/office/word/2024/wordml/sdtformatlock" xmlns:w16se="http://schemas.microsoft.com/office/word/2015/wordml/symex" xmlns:wpg="http://schemas.microsoft.com/office/word/2010/wordprocessingGroup" xmlns:wpi="http://schemas.microsoft.com/office/word/2010/wordprocessingInk" xmlns:wne="http://schemas.microsoft.com/office/word/2006/wordml" xmlns:wps="http://schemas.microsoft.com/office/word/2010/wordprocessingShape" mc:Ignorable="w14 w15 w16se w16cid w16 w16cex w16sdtdh w16sdtfl w16du wp14">
   <w:p>
     <w:pPr>
       <w:pStyle w:val="Footer"/>
@@ -1602,7 +2040,7 @@
 </file>
 
 <file path=word/footer2.xml><?xml version="1.0" encoding="utf-8"?>
-<w:ftr xmlns:wpc="http://schemas.microsoft.com/office/word/2010/wordprocessingCanvas" xmlns:cx="http://schemas.microsoft.com/office/drawing/2014/chartex" xmlns:cx1="http://schemas.microsoft.com/office/drawing/2015/9/8/chartex" xmlns:cx2="http://schemas.microsoft.com/office/drawing/2015/10/21/chartex" xmlns:cx3="http://schemas.microsoft.com/office/drawing/2016/5/9/chartex" xmlns:cx4="http://schemas.microsoft.com/office/drawing/2016/5/10/chartex" xmlns:cx5="http://schemas.microsoft.com/office/drawing/2016/5/11/chartex" xmlns:cx6="http://schemas.microsoft.com/office/drawing/2016/5/12/chartex" xmlns:cx7="http://schemas.microsoft.com/office/drawing/2016/5/13/chartex" xmlns:cx8="http://schemas.microsoft.com/office/drawing/2016/5/14/chartex" xmlns:mc="http://schemas.openxmlformats.org/markup-compatibility/2006" xmlns:aink="http://schemas.microsoft.com/office/drawing/2016/ink" xmlns:am3d="http://schemas.microsoft.com/office/drawing/2017/model3d" xmlns:o="urn:schemas-microsoft-com:office:office" xmlns:oel="http://schemas.microsoft.com/office/2019/extlst" xmlns:r="http://schemas.openxmlformats.org/officeDocument/2006/relationships" xmlns:m="http://schemas.openxmlformats.org/officeDocument/2006/math" xmlns:v="urn:schemas-microsoft-com:vml" xmlns:wp14="http://schemas.microsoft.com/office/word/2010/wordprocessingDrawing" xmlns:wp="http://schemas.openxmlformats.org/drawingml/2006/wordprocessingDrawing" xmlns:w10="urn:schemas-microsoft-com:office:word" xmlns:w="http://schemas.openxmlformats.org/wordprocessingml/2006/main" xmlns:w14="http://schemas.microsoft.com/office/word/2010/wordml" xmlns:w15="http://schemas.microsoft.com/office/word/2012/wordml" xmlns:w16cex="http://schemas.microsoft.com/office/word/2018/wordml/cex" xmlns:w16cid="http://schemas.microsoft.com/office/word/2016/wordml/cid" xmlns:w16="http://schemas.microsoft.com/office/word/2018/wordml" xmlns:w16du="http://schemas.microsoft.com/office/word/2023/wordml/word16du" xmlns:w16sdtdh="http://schemas.microsoft.com/office/word/2020/wordml/sdtdatahash" xmlns:w16se="http://schemas.microsoft.com/office/word/2015/wordml/symex" xmlns:wpg="http://schemas.microsoft.com/office/word/2010/wordprocessingGroup" xmlns:wpi="http://schemas.microsoft.com/office/word/2010/wordprocessingInk" xmlns:wne="http://schemas.microsoft.com/office/word/2006/wordml" xmlns:wps="http://schemas.microsoft.com/office/word/2010/wordprocessingShape" mc:Ignorable="w14 w15 w16se w16cid w16 w16cex w16sdtdh w16du wp14">
+<w:ftr xmlns:wpc="http://schemas.microsoft.com/office/word/2010/wordprocessingCanvas" xmlns:cx="http://schemas.microsoft.com/office/drawing/2014/chartex" xmlns:cx1="http://schemas.microsoft.com/office/drawing/2015/9/8/chartex" xmlns:cx2="http://schemas.microsoft.com/office/drawing/2015/10/21/chartex" xmlns:cx3="http://schemas.microsoft.com/office/drawing/2016/5/9/chartex" xmlns:cx4="http://schemas.microsoft.com/office/drawing/2016/5/10/chartex" xmlns:cx5="http://schemas.microsoft.com/office/drawing/2016/5/11/chartex" xmlns:cx6="http://schemas.microsoft.com/office/drawing/2016/5/12/chartex" xmlns:cx7="http://schemas.microsoft.com/office/drawing/2016/5/13/chartex" xmlns:cx8="http://schemas.microsoft.com/office/drawing/2016/5/14/chartex" xmlns:mc="http://schemas.openxmlformats.org/markup-compatibility/2006" xmlns:aink="http://schemas.microsoft.com/office/drawing/2016/ink" xmlns:am3d="http://schemas.microsoft.com/office/drawing/2017/model3d" xmlns:o="urn:schemas-microsoft-com:office:office" xmlns:oel="http://schemas.microsoft.com/office/2019/extlst" xmlns:r="http://schemas.openxmlformats.org/officeDocument/2006/relationships" xmlns:m="http://schemas.openxmlformats.org/officeDocument/2006/math" xmlns:v="urn:schemas-microsoft-com:vml" xmlns:wp14="http://schemas.microsoft.com/office/word/2010/wordprocessingDrawing" xmlns:wp="http://schemas.openxmlformats.org/drawingml/2006/wordprocessingDrawing" xmlns:w10="urn:schemas-microsoft-com:office:word" xmlns:w="http://schemas.openxmlformats.org/wordprocessingml/2006/main" xmlns:w14="http://schemas.microsoft.com/office/word/2010/wordml" xmlns:w15="http://schemas.microsoft.com/office/word/2012/wordml" xmlns:w16cex="http://schemas.microsoft.com/office/word/2018/wordml/cex" xmlns:w16cid="http://schemas.microsoft.com/office/word/2016/wordml/cid" xmlns:w16="http://schemas.microsoft.com/office/word/2018/wordml" xmlns:w16du="http://schemas.microsoft.com/office/word/2023/wordml/word16du" xmlns:w16sdtdh="http://schemas.microsoft.com/office/word/2020/wordml/sdtdatahash" xmlns:w16sdtfl="http://schemas.microsoft.com/office/word/2024/wordml/sdtformatlock" xmlns:w16se="http://schemas.microsoft.com/office/word/2015/wordml/symex" xmlns:wpg="http://schemas.microsoft.com/office/word/2010/wordprocessingGroup" xmlns:wpi="http://schemas.microsoft.com/office/word/2010/wordprocessingInk" xmlns:wne="http://schemas.microsoft.com/office/word/2006/wordml" xmlns:wps="http://schemas.microsoft.com/office/word/2010/wordprocessingShape" mc:Ignorable="w14 w15 w16se w16cid w16 w16cex w16sdtdh w16sdtfl w16du wp14">
   <w:p>
     <w:pPr>
       <w:pStyle w:val="Footer"/>
@@ -1730,7 +2168,7 @@
 </file>
 
 <file path=word/footer3.xml><?xml version="1.0" encoding="utf-8"?>
-<w:ftr xmlns:wpc="http://schemas.microsoft.com/office/word/2010/wordprocessingCanvas" xmlns:cx="http://schemas.microsoft.com/office/drawing/2014/chartex" xmlns:cx1="http://schemas.microsoft.com/office/drawing/2015/9/8/chartex" xmlns:cx2="http://schemas.microsoft.com/office/drawing/2015/10/21/chartex" xmlns:cx3="http://schemas.microsoft.com/office/drawing/2016/5/9/chartex" xmlns:cx4="http://schemas.microsoft.com/office/drawing/2016/5/10/chartex" xmlns:cx5="http://schemas.microsoft.com/office/drawing/2016/5/11/chartex" xmlns:cx6="http://schemas.microsoft.com/office/drawing/2016/5/12/chartex" xmlns:cx7="http://schemas.microsoft.com/office/drawing/2016/5/13/chartex" xmlns:cx8="http://schemas.microsoft.com/office/drawing/2016/5/14/chartex" xmlns:mc="http://schemas.openxmlformats.org/markup-compatibility/2006" xmlns:aink="http://schemas.microsoft.com/office/drawing/2016/ink" xmlns:am3d="http://schemas.microsoft.com/office/drawing/2017/model3d" xmlns:o="urn:schemas-microsoft-com:office:office" xmlns:oel="http://schemas.microsoft.com/office/2019/extlst" xmlns:r="http://schemas.openxmlformats.org/officeDocument/2006/relationships" xmlns:m="http://schemas.openxmlformats.org/officeDocument/2006/math" xmlns:v="urn:schemas-microsoft-com:vml" xmlns:wp14="http://schemas.microsoft.com/office/word/2010/wordprocessingDrawing" xmlns:wp="http://schemas.openxmlformats.org/drawingml/2006/wordprocessingDrawing" xmlns:w10="urn:schemas-microsoft-com:office:word" xmlns:w="http://schemas.openxmlformats.org/wordprocessingml/2006/main" xmlns:w14="http://schemas.microsoft.com/office/word/2010/wordml" xmlns:w15="http://schemas.microsoft.com/office/word/2012/wordml" xmlns:w16cex="http://schemas.microsoft.com/office/word/2018/wordml/cex" xmlns:w16cid="http://schemas.microsoft.com/office/word/2016/wordml/cid" xmlns:w16="http://schemas.microsoft.com/office/word/2018/wordml" xmlns:w16du="http://schemas.microsoft.com/office/word/2023/wordml/word16du" xmlns:w16sdtdh="http://schemas.microsoft.com/office/word/2020/wordml/sdtdatahash" xmlns:w16se="http://schemas.microsoft.com/office/word/2015/wordml/symex" xmlns:wpg="http://schemas.microsoft.com/office/word/2010/wordprocessingGroup" xmlns:wpi="http://schemas.microsoft.com/office/word/2010/wordprocessingInk" xmlns:wne="http://schemas.microsoft.com/office/word/2006/wordml" xmlns:wps="http://schemas.microsoft.com/office/word/2010/wordprocessingShape" mc:Ignorable="w14 w15 w16se w16cid w16 w16cex w16sdtdh w16du wp14">
+<w:ftr xmlns:wpc="http://schemas.microsoft.com/office/word/2010/wordprocessingCanvas" xmlns:cx="http://schemas.microsoft.com/office/drawing/2014/chartex" xmlns:cx1="http://schemas.microsoft.com/office/drawing/2015/9/8/chartex" xmlns:cx2="http://schemas.microsoft.com/office/drawing/2015/10/21/chartex" xmlns:cx3="http://schemas.microsoft.com/office/drawing/2016/5/9/chartex" xmlns:cx4="http://schemas.microsoft.com/office/drawing/2016/5/10/chartex" xmlns:cx5="http://schemas.microsoft.com/office/drawing/2016/5/11/chartex" xmlns:cx6="http://schemas.microsoft.com/office/drawing/2016/5/12/chartex" xmlns:cx7="http://schemas.microsoft.com/office/drawing/2016/5/13/chartex" xmlns:cx8="http://schemas.microsoft.com/office/drawing/2016/5/14/chartex" xmlns:mc="http://schemas.openxmlformats.org/markup-compatibility/2006" xmlns:aink="http://schemas.microsoft.com/office/drawing/2016/ink" xmlns:am3d="http://schemas.microsoft.com/office/drawing/2017/model3d" xmlns:o="urn:schemas-microsoft-com:office:office" xmlns:oel="http://schemas.microsoft.com/office/2019/extlst" xmlns:r="http://schemas.openxmlformats.org/officeDocument/2006/relationships" xmlns:m="http://schemas.openxmlformats.org/officeDocument/2006/math" xmlns:v="urn:schemas-microsoft-com:vml" xmlns:wp14="http://schemas.microsoft.com/office/word/2010/wordprocessingDrawing" xmlns:wp="http://schemas.openxmlformats.org/drawingml/2006/wordprocessingDrawing" xmlns:w10="urn:schemas-microsoft-com:office:word" xmlns:w="http://schemas.openxmlformats.org/wordprocessingml/2006/main" xmlns:w14="http://schemas.microsoft.com/office/word/2010/wordml" xmlns:w15="http://schemas.microsoft.com/office/word/2012/wordml" xmlns:w16cex="http://schemas.microsoft.com/office/word/2018/wordml/cex" xmlns:w16cid="http://schemas.microsoft.com/office/word/2016/wordml/cid" xmlns:w16="http://schemas.microsoft.com/office/word/2018/wordml" xmlns:w16du="http://schemas.microsoft.com/office/word/2023/wordml/word16du" xmlns:w16sdtdh="http://schemas.microsoft.com/office/word/2020/wordml/sdtdatahash" xmlns:w16sdtfl="http://schemas.microsoft.com/office/word/2024/wordml/sdtformatlock" xmlns:w16se="http://schemas.microsoft.com/office/word/2015/wordml/symex" xmlns:wpg="http://schemas.microsoft.com/office/word/2010/wordprocessingGroup" xmlns:wpi="http://schemas.microsoft.com/office/word/2010/wordprocessingInk" xmlns:wne="http://schemas.microsoft.com/office/word/2006/wordml" xmlns:wps="http://schemas.microsoft.com/office/word/2010/wordprocessingShape" mc:Ignorable="w14 w15 w16se w16cid w16 w16cex w16sdtdh w16sdtfl w16du wp14">
   <w:p>
     <w:pPr>
       <w:pStyle w:val="Footer"/>
@@ -1858,7 +2296,7 @@
 </file>
 
 <file path=word/footnotes.xml><?xml version="1.0" encoding="utf-8"?>
-<w:footnotes xmlns:wpc="http://schemas.microsoft.com/office/word/2010/wordprocessingCanvas" xmlns:cx="http://schemas.microsoft.com/office/drawing/2014/chartex" xmlns:cx1="http://schemas.microsoft.com/office/drawing/2015/9/8/chartex" xmlns:cx2="http://schemas.microsoft.com/office/drawing/2015/10/21/chartex" xmlns:cx3="http://schemas.microsoft.com/office/drawing/2016/5/9/chartex" xmlns:cx4="http://schemas.microsoft.com/office/drawing/2016/5/10/chartex" xmlns:cx5="http://schemas.microsoft.com/office/drawing/2016/5/11/chartex" xmlns:cx6="http://schemas.microsoft.com/office/drawing/2016/5/12/chartex" xmlns:cx7="http://schemas.microsoft.com/office/drawing/2016/5/13/chartex" xmlns:cx8="http://schemas.microsoft.com/office/drawing/2016/5/14/chartex" xmlns:mc="http://schemas.openxmlformats.org/markup-compatibility/2006" xmlns:aink="http://schemas.microsoft.com/office/drawing/2016/ink" xmlns:am3d="http://schemas.microsoft.com/office/drawing/2017/model3d" xmlns:o="urn:schemas-microsoft-com:office:office" xmlns:oel="http://schemas.microsoft.com/office/2019/extlst" xmlns:r="http://schemas.openxmlformats.org/officeDocument/2006/relationships" xmlns:m="http://schemas.openxmlformats.org/officeDocument/2006/math" xmlns:v="urn:schemas-microsoft-com:vml" xmlns:wp14="http://schemas.microsoft.com/office/word/2010/wordprocessingDrawing" xmlns:wp="http://schemas.openxmlformats.org/drawingml/2006/wordprocessingDrawing" xmlns:w10="urn:schemas-microsoft-com:office:word" xmlns:w="http://schemas.openxmlformats.org/wordprocessingml/2006/main" xmlns:w14="http://schemas.microsoft.com/office/word/2010/wordml" xmlns:w15="http://schemas.microsoft.com/office/word/2012/wordml" xmlns:w16cex="http://schemas.microsoft.com/office/word/2018/wordml/cex" xmlns:w16cid="http://schemas.microsoft.com/office/word/2016/wordml/cid" xmlns:w16="http://schemas.microsoft.com/office/word/2018/wordml" xmlns:w16du="http://schemas.microsoft.com/office/word/2023/wordml/word16du" xmlns:w16sdtdh="http://schemas.microsoft.com/office/word/2020/wordml/sdtdatahash" xmlns:w16se="http://schemas.microsoft.com/office/word/2015/wordml/symex" xmlns:wpg="http://schemas.microsoft.com/office/word/2010/wordprocessingGroup" xmlns:wpi="http://schemas.microsoft.com/office/word/2010/wordprocessingInk" xmlns:wne="http://schemas.microsoft.com/office/word/2006/wordml" xmlns:wps="http://schemas.microsoft.com/office/word/2010/wordprocessingShape" mc:Ignorable="w14 w15 w16se w16cid w16 w16cex w16sdtdh w16du wp14">
+<w:footnotes xmlns:wpc="http://schemas.microsoft.com/office/word/2010/wordprocessingCanvas" xmlns:cx="http://schemas.microsoft.com/office/drawing/2014/chartex" xmlns:cx1="http://schemas.microsoft.com/office/drawing/2015/9/8/chartex" xmlns:cx2="http://schemas.microsoft.com/office/drawing/2015/10/21/chartex" xmlns:cx3="http://schemas.microsoft.com/office/drawing/2016/5/9/chartex" xmlns:cx4="http://schemas.microsoft.com/office/drawing/2016/5/10/chartex" xmlns:cx5="http://schemas.microsoft.com/office/drawing/2016/5/11/chartex" xmlns:cx6="http://schemas.microsoft.com/office/drawing/2016/5/12/chartex" xmlns:cx7="http://schemas.microsoft.com/office/drawing/2016/5/13/chartex" xmlns:cx8="http://schemas.microsoft.com/office/drawing/2016/5/14/chartex" xmlns:mc="http://schemas.openxmlformats.org/markup-compatibility/2006" xmlns:aink="http://schemas.microsoft.com/office/drawing/2016/ink" xmlns:am3d="http://schemas.microsoft.com/office/drawing/2017/model3d" xmlns:o="urn:schemas-microsoft-com:office:office" xmlns:oel="http://schemas.microsoft.com/office/2019/extlst" xmlns:r="http://schemas.openxmlformats.org/officeDocument/2006/relationships" xmlns:m="http://schemas.openxmlformats.org/officeDocument/2006/math" xmlns:v="urn:schemas-microsoft-com:vml" xmlns:wp14="http://schemas.microsoft.com/office/word/2010/wordprocessingDrawing" xmlns:wp="http://schemas.openxmlformats.org/drawingml/2006/wordprocessingDrawing" xmlns:w10="urn:schemas-microsoft-com:office:word" xmlns:w="http://schemas.openxmlformats.org/wordprocessingml/2006/main" xmlns:w14="http://schemas.microsoft.com/office/word/2010/wordml" xmlns:w15="http://schemas.microsoft.com/office/word/2012/wordml" xmlns:w16cex="http://schemas.microsoft.com/office/word/2018/wordml/cex" xmlns:w16cid="http://schemas.microsoft.com/office/word/2016/wordml/cid" xmlns:w16="http://schemas.microsoft.com/office/word/2018/wordml" xmlns:w16du="http://schemas.microsoft.com/office/word/2023/wordml/word16du" xmlns:w16sdtdh="http://schemas.microsoft.com/office/word/2020/wordml/sdtdatahash" xmlns:w16sdtfl="http://schemas.microsoft.com/office/word/2024/wordml/sdtformatlock" xmlns:w16se="http://schemas.microsoft.com/office/word/2015/wordml/symex" xmlns:wpg="http://schemas.microsoft.com/office/word/2010/wordprocessingGroup" xmlns:wpi="http://schemas.microsoft.com/office/word/2010/wordprocessingInk" xmlns:wne="http://schemas.microsoft.com/office/word/2006/wordml" xmlns:wps="http://schemas.microsoft.com/office/word/2010/wordprocessingShape" mc:Ignorable="w14 w15 w16se w16cid w16 w16cex w16sdtdh w16sdtfl w16du wp14">
   <w:footnote w:type="separator" w:id="-1">
     <w:p>
       <w:r>
@@ -1877,7 +2315,7 @@
 </file>
 
 <file path=word/numbering.xml><?xml version="1.0" encoding="utf-8"?>
-<w:numbering xmlns:wpc="http://schemas.microsoft.com/office/word/2010/wordprocessingCanvas" xmlns:cx="http://schemas.microsoft.com/office/drawing/2014/chartex" xmlns:cx1="http://schemas.microsoft.com/office/drawing/2015/9/8/chartex" xmlns:cx2="http://schemas.microsoft.com/office/drawing/2015/10/21/chartex" xmlns:cx3="http://schemas.microsoft.com/office/drawing/2016/5/9/chartex" xmlns:cx4="http://schemas.microsoft.com/office/drawing/2016/5/10/chartex" xmlns:cx5="http://schemas.microsoft.com/office/drawing/2016/5/11/chartex" xmlns:cx6="http://schemas.microsoft.com/office/drawing/2016/5/12/chartex" xmlns:cx7="http://schemas.microsoft.com/office/drawing/2016/5/13/chartex" xmlns:cx8="http://schemas.microsoft.com/office/drawing/2016/5/14/chartex" xmlns:mc="http://schemas.openxmlformats.org/markup-compatibility/2006" xmlns:aink="http://schemas.microsoft.com/office/drawing/2016/ink" xmlns:am3d="http://schemas.microsoft.com/office/drawing/2017/model3d" xmlns:o="urn:schemas-microsoft-com:office:office" xmlns:oel="http://schemas.microsoft.com/office/2019/extlst" xmlns:r="http://schemas.openxmlformats.org/officeDocument/2006/relationships" xmlns:m="http://schemas.openxmlformats.org/officeDocument/2006/math" xmlns:v="urn:schemas-microsoft-com:vml" xmlns:wp14="http://schemas.microsoft.com/office/word/2010/wordprocessingDrawing" xmlns:wp="http://schemas.openxmlformats.org/drawingml/2006/wordprocessingDrawing" xmlns:w10="urn:schemas-microsoft-com:office:word" xmlns:w="http://schemas.openxmlformats.org/wordprocessingml/2006/main" xmlns:w14="http://schemas.microsoft.com/office/word/2010/wordml" xmlns:w15="http://schemas.microsoft.com/office/word/2012/wordml" xmlns:w16cex="http://schemas.microsoft.com/office/word/2018/wordml/cex" xmlns:w16cid="http://schemas.microsoft.com/office/word/2016/wordml/cid" xmlns:w16="http://schemas.microsoft.com/office/word/2018/wordml" xmlns:w16du="http://schemas.microsoft.com/office/word/2023/wordml/word16du" xmlns:w16sdtdh="http://schemas.microsoft.com/office/word/2020/wordml/sdtdatahash" xmlns:w16se="http://schemas.microsoft.com/office/word/2015/wordml/symex" xmlns:wpg="http://schemas.microsoft.com/office/word/2010/wordprocessingGroup" xmlns:wpi="http://schemas.microsoft.com/office/word/2010/wordprocessingInk" xmlns:wne="http://schemas.microsoft.com/office/word/2006/wordml" xmlns:wps="http://schemas.microsoft.com/office/word/2010/wordprocessingShape" mc:Ignorable="w14 w15 w16se w16cid w16 w16cex w16sdtdh w16du wp14">
+<w:numbering xmlns:wpc="http://schemas.microsoft.com/office/word/2010/wordprocessingCanvas" xmlns:cx="http://schemas.microsoft.com/office/drawing/2014/chartex" xmlns:cx1="http://schemas.microsoft.com/office/drawing/2015/9/8/chartex" xmlns:cx2="http://schemas.microsoft.com/office/drawing/2015/10/21/chartex" xmlns:cx3="http://schemas.microsoft.com/office/drawing/2016/5/9/chartex" xmlns:cx4="http://schemas.microsoft.com/office/drawing/2016/5/10/chartex" xmlns:cx5="http://schemas.microsoft.com/office/drawing/2016/5/11/chartex" xmlns:cx6="http://schemas.microsoft.com/office/drawing/2016/5/12/chartex" xmlns:cx7="http://schemas.microsoft.com/office/drawing/2016/5/13/chartex" xmlns:cx8="http://schemas.microsoft.com/office/drawing/2016/5/14/chartex" xmlns:mc="http://schemas.openxmlformats.org/markup-compatibility/2006" xmlns:aink="http://schemas.microsoft.com/office/drawing/2016/ink" xmlns:am3d="http://schemas.microsoft.com/office/drawing/2017/model3d" xmlns:o="urn:schemas-microsoft-com:office:office" xmlns:oel="http://schemas.microsoft.com/office/2019/extlst" xmlns:r="http://schemas.openxmlformats.org/officeDocument/2006/relationships" xmlns:m="http://schemas.openxmlformats.org/officeDocument/2006/math" xmlns:v="urn:schemas-microsoft-com:vml" xmlns:wp14="http://schemas.microsoft.com/office/word/2010/wordprocessingDrawing" xmlns:wp="http://schemas.openxmlformats.org/drawingml/2006/wordprocessingDrawing" xmlns:w10="urn:schemas-microsoft-com:office:word" xmlns:w="http://schemas.openxmlformats.org/wordprocessingml/2006/main" xmlns:w14="http://schemas.microsoft.com/office/word/2010/wordml" xmlns:w15="http://schemas.microsoft.com/office/word/2012/wordml" xmlns:w16cex="http://schemas.microsoft.com/office/word/2018/wordml/cex" xmlns:w16cid="http://schemas.microsoft.com/office/word/2016/wordml/cid" xmlns:w16="http://schemas.microsoft.com/office/word/2018/wordml" xmlns:w16du="http://schemas.microsoft.com/office/word/2023/wordml/word16du" xmlns:w16sdtdh="http://schemas.microsoft.com/office/word/2020/wordml/sdtdatahash" xmlns:w16sdtfl="http://schemas.microsoft.com/office/word/2024/wordml/sdtformatlock" xmlns:w16se="http://schemas.microsoft.com/office/word/2015/wordml/symex" xmlns:wpg="http://schemas.microsoft.com/office/word/2010/wordprocessingGroup" xmlns:wpi="http://schemas.microsoft.com/office/word/2010/wordprocessingInk" xmlns:wne="http://schemas.microsoft.com/office/word/2006/wordml" xmlns:wps="http://schemas.microsoft.com/office/word/2010/wordprocessingShape" mc:Ignorable="w14 w15 w16se w16cid w16 w16cex w16sdtdh w16sdtfl w16du wp14">
   <w:abstractNum w:abstractNumId="0" w15:restartNumberingAfterBreak="0">
     <w:nsid w:val="04C76886"/>
     <w:multiLevelType w:val="hybridMultilevel"/>
@@ -1968,6 +2406,95 @@
     </w:lvl>
   </w:abstractNum>
   <w:abstractNum w:abstractNumId="1" w15:restartNumberingAfterBreak="0">
+    <w:nsid w:val="24451BDD"/>
+    <w:multiLevelType w:val="hybridMultilevel"/>
+    <w:tmpl w:val="9180490A"/>
+    <w:lvl w:ilvl="0" w:tplc="49023B2C">
+      <w:start w:val="1"/>
+      <w:numFmt w:val="decimal"/>
+      <w:lvlText w:val="%1."/>
+      <w:lvlJc w:val="left"/>
+      <w:pPr>
+        <w:ind w:left="360" w:hanging="360"/>
+      </w:pPr>
+      <w:rPr>
+        <w:rFonts w:hint="default"/>
+      </w:rPr>
+    </w:lvl>
+    <w:lvl w:ilvl="1" w:tplc="04090019" w:tentative="1">
+      <w:start w:val="1"/>
+      <w:numFmt w:val="lowerLetter"/>
+      <w:lvlText w:val="%2)"/>
+      <w:lvlJc w:val="left"/>
+      <w:pPr>
+        <w:ind w:left="880" w:hanging="440"/>
+      </w:pPr>
+    </w:lvl>
+    <w:lvl w:ilvl="2" w:tplc="0409001B" w:tentative="1">
+      <w:start w:val="1"/>
+      <w:numFmt w:val="lowerRoman"/>
+      <w:lvlText w:val="%3."/>
+      <w:lvlJc w:val="right"/>
+      <w:pPr>
+        <w:ind w:left="1320" w:hanging="440"/>
+      </w:pPr>
+    </w:lvl>
+    <w:lvl w:ilvl="3" w:tplc="0409000F" w:tentative="1">
+      <w:start w:val="1"/>
+      <w:numFmt w:val="decimal"/>
+      <w:lvlText w:val="%4."/>
+      <w:lvlJc w:val="left"/>
+      <w:pPr>
+        <w:ind w:left="1760" w:hanging="440"/>
+      </w:pPr>
+    </w:lvl>
+    <w:lvl w:ilvl="4" w:tplc="04090019" w:tentative="1">
+      <w:start w:val="1"/>
+      <w:numFmt w:val="lowerLetter"/>
+      <w:lvlText w:val="%5)"/>
+      <w:lvlJc w:val="left"/>
+      <w:pPr>
+        <w:ind w:left="2200" w:hanging="440"/>
+      </w:pPr>
+    </w:lvl>
+    <w:lvl w:ilvl="5" w:tplc="0409001B" w:tentative="1">
+      <w:start w:val="1"/>
+      <w:numFmt w:val="lowerRoman"/>
+      <w:lvlText w:val="%6."/>
+      <w:lvlJc w:val="right"/>
+      <w:pPr>
+        <w:ind w:left="2640" w:hanging="440"/>
+      </w:pPr>
+    </w:lvl>
+    <w:lvl w:ilvl="6" w:tplc="0409000F" w:tentative="1">
+      <w:start w:val="1"/>
+      <w:numFmt w:val="decimal"/>
+      <w:lvlText w:val="%7."/>
+      <w:lvlJc w:val="left"/>
+      <w:pPr>
+        <w:ind w:left="3080" w:hanging="440"/>
+      </w:pPr>
+    </w:lvl>
+    <w:lvl w:ilvl="7" w:tplc="04090019" w:tentative="1">
+      <w:start w:val="1"/>
+      <w:numFmt w:val="lowerLetter"/>
+      <w:lvlText w:val="%8)"/>
+      <w:lvlJc w:val="left"/>
+      <w:pPr>
+        <w:ind w:left="3520" w:hanging="440"/>
+      </w:pPr>
+    </w:lvl>
+    <w:lvl w:ilvl="8" w:tplc="0409001B" w:tentative="1">
+      <w:start w:val="1"/>
+      <w:numFmt w:val="lowerRoman"/>
+      <w:lvlText w:val="%9."/>
+      <w:lvlJc w:val="right"/>
+      <w:pPr>
+        <w:ind w:left="3960" w:hanging="440"/>
+      </w:pPr>
+    </w:lvl>
+  </w:abstractNum>
+  <w:abstractNum w:abstractNumId="2" w15:restartNumberingAfterBreak="0">
     <w:nsid w:val="248E1415"/>
     <w:multiLevelType w:val="hybridMultilevel"/>
     <w:tmpl w:val="B678C77E"/>
@@ -2056,7 +2583,185 @@
       </w:pPr>
     </w:lvl>
   </w:abstractNum>
-  <w:abstractNum w:abstractNumId="2" w15:restartNumberingAfterBreak="0">
+  <w:abstractNum w:abstractNumId="3" w15:restartNumberingAfterBreak="0">
+    <w:nsid w:val="328C5FBC"/>
+    <w:multiLevelType w:val="hybridMultilevel"/>
+    <w:tmpl w:val="AE4C04CE"/>
+    <w:lvl w:ilvl="0" w:tplc="05284118">
+      <w:start w:val="1"/>
+      <w:numFmt w:val="decimal"/>
+      <w:lvlText w:val="%1."/>
+      <w:lvlJc w:val="left"/>
+      <w:pPr>
+        <w:ind w:left="360" w:hanging="360"/>
+      </w:pPr>
+      <w:rPr>
+        <w:rFonts w:hint="default"/>
+      </w:rPr>
+    </w:lvl>
+    <w:lvl w:ilvl="1" w:tplc="04090019" w:tentative="1">
+      <w:start w:val="1"/>
+      <w:numFmt w:val="lowerLetter"/>
+      <w:lvlText w:val="%2)"/>
+      <w:lvlJc w:val="left"/>
+      <w:pPr>
+        <w:ind w:left="880" w:hanging="440"/>
+      </w:pPr>
+    </w:lvl>
+    <w:lvl w:ilvl="2" w:tplc="0409001B" w:tentative="1">
+      <w:start w:val="1"/>
+      <w:numFmt w:val="lowerRoman"/>
+      <w:lvlText w:val="%3."/>
+      <w:lvlJc w:val="right"/>
+      <w:pPr>
+        <w:ind w:left="1320" w:hanging="440"/>
+      </w:pPr>
+    </w:lvl>
+    <w:lvl w:ilvl="3" w:tplc="0409000F" w:tentative="1">
+      <w:start w:val="1"/>
+      <w:numFmt w:val="decimal"/>
+      <w:lvlText w:val="%4."/>
+      <w:lvlJc w:val="left"/>
+      <w:pPr>
+        <w:ind w:left="1760" w:hanging="440"/>
+      </w:pPr>
+    </w:lvl>
+    <w:lvl w:ilvl="4" w:tplc="04090019" w:tentative="1">
+      <w:start w:val="1"/>
+      <w:numFmt w:val="lowerLetter"/>
+      <w:lvlText w:val="%5)"/>
+      <w:lvlJc w:val="left"/>
+      <w:pPr>
+        <w:ind w:left="2200" w:hanging="440"/>
+      </w:pPr>
+    </w:lvl>
+    <w:lvl w:ilvl="5" w:tplc="0409001B" w:tentative="1">
+      <w:start w:val="1"/>
+      <w:numFmt w:val="lowerRoman"/>
+      <w:lvlText w:val="%6."/>
+      <w:lvlJc w:val="right"/>
+      <w:pPr>
+        <w:ind w:left="2640" w:hanging="440"/>
+      </w:pPr>
+    </w:lvl>
+    <w:lvl w:ilvl="6" w:tplc="0409000F" w:tentative="1">
+      <w:start w:val="1"/>
+      <w:numFmt w:val="decimal"/>
+      <w:lvlText w:val="%7."/>
+      <w:lvlJc w:val="left"/>
+      <w:pPr>
+        <w:ind w:left="3080" w:hanging="440"/>
+      </w:pPr>
+    </w:lvl>
+    <w:lvl w:ilvl="7" w:tplc="04090019" w:tentative="1">
+      <w:start w:val="1"/>
+      <w:numFmt w:val="lowerLetter"/>
+      <w:lvlText w:val="%8)"/>
+      <w:lvlJc w:val="left"/>
+      <w:pPr>
+        <w:ind w:left="3520" w:hanging="440"/>
+      </w:pPr>
+    </w:lvl>
+    <w:lvl w:ilvl="8" w:tplc="0409001B" w:tentative="1">
+      <w:start w:val="1"/>
+      <w:numFmt w:val="lowerRoman"/>
+      <w:lvlText w:val="%9."/>
+      <w:lvlJc w:val="right"/>
+      <w:pPr>
+        <w:ind w:left="3960" w:hanging="440"/>
+      </w:pPr>
+    </w:lvl>
+  </w:abstractNum>
+  <w:abstractNum w:abstractNumId="4" w15:restartNumberingAfterBreak="0">
+    <w:nsid w:val="563A291D"/>
+    <w:multiLevelType w:val="hybridMultilevel"/>
+    <w:tmpl w:val="4C62B692"/>
+    <w:lvl w:ilvl="0" w:tplc="6F243EEC">
+      <w:start w:val="1"/>
+      <w:numFmt w:val="decimal"/>
+      <w:lvlText w:val="%1."/>
+      <w:lvlJc w:val="left"/>
+      <w:pPr>
+        <w:ind w:left="360" w:hanging="360"/>
+      </w:pPr>
+      <w:rPr>
+        <w:rFonts w:hint="default"/>
+      </w:rPr>
+    </w:lvl>
+    <w:lvl w:ilvl="1" w:tplc="04090019" w:tentative="1">
+      <w:start w:val="1"/>
+      <w:numFmt w:val="lowerLetter"/>
+      <w:lvlText w:val="%2)"/>
+      <w:lvlJc w:val="left"/>
+      <w:pPr>
+        <w:ind w:left="880" w:hanging="440"/>
+      </w:pPr>
+    </w:lvl>
+    <w:lvl w:ilvl="2" w:tplc="0409001B" w:tentative="1">
+      <w:start w:val="1"/>
+      <w:numFmt w:val="lowerRoman"/>
+      <w:lvlText w:val="%3."/>
+      <w:lvlJc w:val="right"/>
+      <w:pPr>
+        <w:ind w:left="1320" w:hanging="440"/>
+      </w:pPr>
+    </w:lvl>
+    <w:lvl w:ilvl="3" w:tplc="0409000F" w:tentative="1">
+      <w:start w:val="1"/>
+      <w:numFmt w:val="decimal"/>
+      <w:lvlText w:val="%4."/>
+      <w:lvlJc w:val="left"/>
+      <w:pPr>
+        <w:ind w:left="1760" w:hanging="440"/>
+      </w:pPr>
+    </w:lvl>
+    <w:lvl w:ilvl="4" w:tplc="04090019" w:tentative="1">
+      <w:start w:val="1"/>
+      <w:numFmt w:val="lowerLetter"/>
+      <w:lvlText w:val="%5)"/>
+      <w:lvlJc w:val="left"/>
+      <w:pPr>
+        <w:ind w:left="2200" w:hanging="440"/>
+      </w:pPr>
+    </w:lvl>
+    <w:lvl w:ilvl="5" w:tplc="0409001B" w:tentative="1">
+      <w:start w:val="1"/>
+      <w:numFmt w:val="lowerRoman"/>
+      <w:lvlText w:val="%6."/>
+      <w:lvlJc w:val="right"/>
+      <w:pPr>
+        <w:ind w:left="2640" w:hanging="440"/>
+      </w:pPr>
+    </w:lvl>
+    <w:lvl w:ilvl="6" w:tplc="0409000F" w:tentative="1">
+      <w:start w:val="1"/>
+      <w:numFmt w:val="decimal"/>
+      <w:lvlText w:val="%7."/>
+      <w:lvlJc w:val="left"/>
+      <w:pPr>
+        <w:ind w:left="3080" w:hanging="440"/>
+      </w:pPr>
+    </w:lvl>
+    <w:lvl w:ilvl="7" w:tplc="04090019" w:tentative="1">
+      <w:start w:val="1"/>
+      <w:numFmt w:val="lowerLetter"/>
+      <w:lvlText w:val="%8)"/>
+      <w:lvlJc w:val="left"/>
+      <w:pPr>
+        <w:ind w:left="3520" w:hanging="440"/>
+      </w:pPr>
+    </w:lvl>
+    <w:lvl w:ilvl="8" w:tplc="0409001B" w:tentative="1">
+      <w:start w:val="1"/>
+      <w:numFmt w:val="lowerRoman"/>
+      <w:lvlText w:val="%9."/>
+      <w:lvlJc w:val="right"/>
+      <w:pPr>
+        <w:ind w:left="3960" w:hanging="440"/>
+      </w:pPr>
+    </w:lvl>
+  </w:abstractNum>
+  <w:abstractNum w:abstractNumId="5" w15:restartNumberingAfterBreak="0">
     <w:nsid w:val="5732708A"/>
     <w:multiLevelType w:val="hybridMultilevel"/>
     <w:tmpl w:val="9762F7B4"/>
@@ -2145,20 +2850,213 @@
       </w:pPr>
     </w:lvl>
   </w:abstractNum>
+  <w:abstractNum w:abstractNumId="6" w15:restartNumberingAfterBreak="0">
+    <w:nsid w:val="5A89160F"/>
+    <w:multiLevelType w:val="hybridMultilevel"/>
+    <w:tmpl w:val="77381EAE"/>
+    <w:lvl w:ilvl="0" w:tplc="C5D86356">
+      <w:start w:val="1"/>
+      <w:numFmt w:val="decimal"/>
+      <w:lvlText w:val="%1."/>
+      <w:lvlJc w:val="left"/>
+      <w:pPr>
+        <w:ind w:left="360" w:hanging="360"/>
+      </w:pPr>
+      <w:rPr>
+        <w:rFonts w:hint="default"/>
+      </w:rPr>
+    </w:lvl>
+    <w:lvl w:ilvl="1" w:tplc="04090019" w:tentative="1">
+      <w:start w:val="1"/>
+      <w:numFmt w:val="lowerLetter"/>
+      <w:lvlText w:val="%2)"/>
+      <w:lvlJc w:val="left"/>
+      <w:pPr>
+        <w:ind w:left="880" w:hanging="440"/>
+      </w:pPr>
+    </w:lvl>
+    <w:lvl w:ilvl="2" w:tplc="0409001B" w:tentative="1">
+      <w:start w:val="1"/>
+      <w:numFmt w:val="lowerRoman"/>
+      <w:lvlText w:val="%3."/>
+      <w:lvlJc w:val="right"/>
+      <w:pPr>
+        <w:ind w:left="1320" w:hanging="440"/>
+      </w:pPr>
+    </w:lvl>
+    <w:lvl w:ilvl="3" w:tplc="0409000F" w:tentative="1">
+      <w:start w:val="1"/>
+      <w:numFmt w:val="decimal"/>
+      <w:lvlText w:val="%4."/>
+      <w:lvlJc w:val="left"/>
+      <w:pPr>
+        <w:ind w:left="1760" w:hanging="440"/>
+      </w:pPr>
+    </w:lvl>
+    <w:lvl w:ilvl="4" w:tplc="04090019" w:tentative="1">
+      <w:start w:val="1"/>
+      <w:numFmt w:val="lowerLetter"/>
+      <w:lvlText w:val="%5)"/>
+      <w:lvlJc w:val="left"/>
+      <w:pPr>
+        <w:ind w:left="2200" w:hanging="440"/>
+      </w:pPr>
+    </w:lvl>
+    <w:lvl w:ilvl="5" w:tplc="0409001B" w:tentative="1">
+      <w:start w:val="1"/>
+      <w:numFmt w:val="lowerRoman"/>
+      <w:lvlText w:val="%6."/>
+      <w:lvlJc w:val="right"/>
+      <w:pPr>
+        <w:ind w:left="2640" w:hanging="440"/>
+      </w:pPr>
+    </w:lvl>
+    <w:lvl w:ilvl="6" w:tplc="0409000F" w:tentative="1">
+      <w:start w:val="1"/>
+      <w:numFmt w:val="decimal"/>
+      <w:lvlText w:val="%7."/>
+      <w:lvlJc w:val="left"/>
+      <w:pPr>
+        <w:ind w:left="3080" w:hanging="440"/>
+      </w:pPr>
+    </w:lvl>
+    <w:lvl w:ilvl="7" w:tplc="04090019" w:tentative="1">
+      <w:start w:val="1"/>
+      <w:numFmt w:val="lowerLetter"/>
+      <w:lvlText w:val="%8)"/>
+      <w:lvlJc w:val="left"/>
+      <w:pPr>
+        <w:ind w:left="3520" w:hanging="440"/>
+      </w:pPr>
+    </w:lvl>
+    <w:lvl w:ilvl="8" w:tplc="0409001B" w:tentative="1">
+      <w:start w:val="1"/>
+      <w:numFmt w:val="lowerRoman"/>
+      <w:lvlText w:val="%9."/>
+      <w:lvlJc w:val="right"/>
+      <w:pPr>
+        <w:ind w:left="3960" w:hanging="440"/>
+      </w:pPr>
+    </w:lvl>
+  </w:abstractNum>
+  <w:abstractNum w:abstractNumId="7" w15:restartNumberingAfterBreak="0">
+    <w:nsid w:val="60FD1392"/>
+    <w:multiLevelType w:val="hybridMultilevel"/>
+    <w:tmpl w:val="2A2C40AC"/>
+    <w:lvl w:ilvl="0" w:tplc="26E810EA">
+      <w:start w:val="1"/>
+      <w:numFmt w:val="decimal"/>
+      <w:lvlText w:val="%1."/>
+      <w:lvlJc w:val="left"/>
+      <w:pPr>
+        <w:ind w:left="720" w:hanging="360"/>
+      </w:pPr>
+      <w:rPr>
+        <w:rFonts w:hint="default"/>
+      </w:rPr>
+    </w:lvl>
+    <w:lvl w:ilvl="1" w:tplc="04090019" w:tentative="1">
+      <w:start w:val="1"/>
+      <w:numFmt w:val="lowerLetter"/>
+      <w:lvlText w:val="%2)"/>
+      <w:lvlJc w:val="left"/>
+      <w:pPr>
+        <w:ind w:left="1240" w:hanging="440"/>
+      </w:pPr>
+    </w:lvl>
+    <w:lvl w:ilvl="2" w:tplc="0409001B" w:tentative="1">
+      <w:start w:val="1"/>
+      <w:numFmt w:val="lowerRoman"/>
+      <w:lvlText w:val="%3."/>
+      <w:lvlJc w:val="right"/>
+      <w:pPr>
+        <w:ind w:left="1680" w:hanging="440"/>
+      </w:pPr>
+    </w:lvl>
+    <w:lvl w:ilvl="3" w:tplc="0409000F" w:tentative="1">
+      <w:start w:val="1"/>
+      <w:numFmt w:val="decimal"/>
+      <w:lvlText w:val="%4."/>
+      <w:lvlJc w:val="left"/>
+      <w:pPr>
+        <w:ind w:left="2120" w:hanging="440"/>
+      </w:pPr>
+    </w:lvl>
+    <w:lvl w:ilvl="4" w:tplc="04090019" w:tentative="1">
+      <w:start w:val="1"/>
+      <w:numFmt w:val="lowerLetter"/>
+      <w:lvlText w:val="%5)"/>
+      <w:lvlJc w:val="left"/>
+      <w:pPr>
+        <w:ind w:left="2560" w:hanging="440"/>
+      </w:pPr>
+    </w:lvl>
+    <w:lvl w:ilvl="5" w:tplc="0409001B" w:tentative="1">
+      <w:start w:val="1"/>
+      <w:numFmt w:val="lowerRoman"/>
+      <w:lvlText w:val="%6."/>
+      <w:lvlJc w:val="right"/>
+      <w:pPr>
+        <w:ind w:left="3000" w:hanging="440"/>
+      </w:pPr>
+    </w:lvl>
+    <w:lvl w:ilvl="6" w:tplc="0409000F" w:tentative="1">
+      <w:start w:val="1"/>
+      <w:numFmt w:val="decimal"/>
+      <w:lvlText w:val="%7."/>
+      <w:lvlJc w:val="left"/>
+      <w:pPr>
+        <w:ind w:left="3440" w:hanging="440"/>
+      </w:pPr>
+    </w:lvl>
+    <w:lvl w:ilvl="7" w:tplc="04090019" w:tentative="1">
+      <w:start w:val="1"/>
+      <w:numFmt w:val="lowerLetter"/>
+      <w:lvlText w:val="%8)"/>
+      <w:lvlJc w:val="left"/>
+      <w:pPr>
+        <w:ind w:left="3880" w:hanging="440"/>
+      </w:pPr>
+    </w:lvl>
+    <w:lvl w:ilvl="8" w:tplc="0409001B" w:tentative="1">
+      <w:start w:val="1"/>
+      <w:numFmt w:val="lowerRoman"/>
+      <w:lvlText w:val="%9."/>
+      <w:lvlJc w:val="right"/>
+      <w:pPr>
+        <w:ind w:left="4320" w:hanging="440"/>
+      </w:pPr>
+    </w:lvl>
+  </w:abstractNum>
   <w:num w:numId="1" w16cid:durableId="1719160195">
-    <w:abstractNumId w:val="2"/>
+    <w:abstractNumId w:val="5"/>
   </w:num>
   <w:num w:numId="2" w16cid:durableId="243759414">
     <w:abstractNumId w:val="0"/>
   </w:num>
   <w:num w:numId="3" w16cid:durableId="119498882">
+    <w:abstractNumId w:val="2"/>
+  </w:num>
+  <w:num w:numId="4" w16cid:durableId="741684285">
+    <w:abstractNumId w:val="4"/>
+  </w:num>
+  <w:num w:numId="5" w16cid:durableId="827939051">
+    <w:abstractNumId w:val="3"/>
+  </w:num>
+  <w:num w:numId="6" w16cid:durableId="1241252613">
+    <w:abstractNumId w:val="7"/>
+  </w:num>
+  <w:num w:numId="7" w16cid:durableId="764419866">
+    <w:abstractNumId w:val="6"/>
+  </w:num>
+  <w:num w:numId="8" w16cid:durableId="768742605">
     <w:abstractNumId w:val="1"/>
   </w:num>
 </w:numbering>
 </file>
 
 <file path=word/styles.xml><?xml version="1.0" encoding="utf-8"?>
-<w:styles xmlns:mc="http://schemas.openxmlformats.org/markup-compatibility/2006" xmlns:r="http://schemas.openxmlformats.org/officeDocument/2006/relationships" xmlns:w="http://schemas.openxmlformats.org/wordprocessingml/2006/main" xmlns:w14="http://schemas.microsoft.com/office/word/2010/wordml" xmlns:w15="http://schemas.microsoft.com/office/word/2012/wordml" xmlns:w16cex="http://schemas.microsoft.com/office/word/2018/wordml/cex" xmlns:w16cid="http://schemas.microsoft.com/office/word/2016/wordml/cid" xmlns:w16="http://schemas.microsoft.com/office/word/2018/wordml" xmlns:w16du="http://schemas.microsoft.com/office/word/2023/wordml/word16du" xmlns:w16sdtdh="http://schemas.microsoft.com/office/word/2020/wordml/sdtdatahash" xmlns:w16se="http://schemas.microsoft.com/office/word/2015/wordml/symex" mc:Ignorable="w14 w15 w16se w16cid w16 w16cex w16sdtdh w16du">
+<w:styles xmlns:mc="http://schemas.openxmlformats.org/markup-compatibility/2006" xmlns:r="http://schemas.openxmlformats.org/officeDocument/2006/relationships" xmlns:w="http://schemas.openxmlformats.org/wordprocessingml/2006/main" xmlns:w14="http://schemas.microsoft.com/office/word/2010/wordml" xmlns:w15="http://schemas.microsoft.com/office/word/2012/wordml" xmlns:w16cex="http://schemas.microsoft.com/office/word/2018/wordml/cex" xmlns:w16cid="http://schemas.microsoft.com/office/word/2016/wordml/cid" xmlns:w16="http://schemas.microsoft.com/office/word/2018/wordml" xmlns:w16du="http://schemas.microsoft.com/office/word/2023/wordml/word16du" xmlns:w16sdtdh="http://schemas.microsoft.com/office/word/2020/wordml/sdtdatahash" xmlns:w16sdtfl="http://schemas.microsoft.com/office/word/2024/wordml/sdtformatlock" xmlns:w16se="http://schemas.microsoft.com/office/word/2015/wordml/symex" mc:Ignorable="w14 w15 w16se w16cid w16 w16cex w16sdtdh w16sdtfl w16du">
   <w:docDefaults>
     <w:rPrDefault>
       <w:rPr>

</xml_diff>

<commit_message>
Update skills and experience (#2)
* Update skills and experience

* fix pipeline
</commit_message>
<xml_diff>
--- a/resume.docx
+++ b/resume.docx
@@ -1,11 +1,10 @@
 
 <file path=word/document.xml><?xml version="1.0" encoding="utf-8"?>
-<w:document xmlns:wpc="http://schemas.microsoft.com/office/word/2010/wordprocessingCanvas" xmlns:cx="http://schemas.microsoft.com/office/drawing/2014/chartex" xmlns:cx1="http://schemas.microsoft.com/office/drawing/2015/9/8/chartex" xmlns:cx2="http://schemas.microsoft.com/office/drawing/2015/10/21/chartex" xmlns:cx3="http://schemas.microsoft.com/office/drawing/2016/5/9/chartex" xmlns:cx4="http://schemas.microsoft.com/office/drawing/2016/5/10/chartex" xmlns:cx5="http://schemas.microsoft.com/office/drawing/2016/5/11/chartex" xmlns:cx6="http://schemas.microsoft.com/office/drawing/2016/5/12/chartex" xmlns:cx7="http://schemas.microsoft.com/office/drawing/2016/5/13/chartex" xmlns:cx8="http://schemas.microsoft.com/office/drawing/2016/5/14/chartex" xmlns:mc="http://schemas.openxmlformats.org/markup-compatibility/2006" xmlns:aink="http://schemas.microsoft.com/office/drawing/2016/ink" xmlns:am3d="http://schemas.microsoft.com/office/drawing/2017/model3d" xmlns:o="urn:schemas-microsoft-com:office:office" xmlns:oel="http://schemas.microsoft.com/office/2019/extlst" xmlns:r="http://schemas.openxmlformats.org/officeDocument/2006/relationships" xmlns:m="http://schemas.openxmlformats.org/officeDocument/2006/math" xmlns:v="urn:schemas-microsoft-com:vml" xmlns:wp14="http://schemas.microsoft.com/office/word/2010/wordprocessingDrawing" xmlns:wp="http://schemas.openxmlformats.org/drawingml/2006/wordprocessingDrawing" xmlns:w10="urn:schemas-microsoft-com:office:word" xmlns:w="http://schemas.openxmlformats.org/wordprocessingml/2006/main" xmlns:w14="http://schemas.microsoft.com/office/word/2010/wordml" xmlns:w15="http://schemas.microsoft.com/office/word/2012/wordml" xmlns:w16cex="http://schemas.microsoft.com/office/word/2018/wordml/cex" xmlns:w16cid="http://schemas.microsoft.com/office/word/2016/wordml/cid" xmlns:w16="http://schemas.microsoft.com/office/word/2018/wordml" xmlns:w16du="http://schemas.microsoft.com/office/word/2023/wordml/word16du" xmlns:w16sdtdh="http://schemas.microsoft.com/office/word/2020/wordml/sdtdatahash" xmlns:w16se="http://schemas.microsoft.com/office/word/2015/wordml/symex" xmlns:wpg="http://schemas.microsoft.com/office/word/2010/wordprocessingGroup" xmlns:wpi="http://schemas.microsoft.com/office/word/2010/wordprocessingInk" xmlns:wne="http://schemas.microsoft.com/office/word/2006/wordml" xmlns:wps="http://schemas.microsoft.com/office/word/2010/wordprocessingShape" mc:Ignorable="w14 w15 w16se w16cid w16 w16cex w16sdtdh w16du wp14">
+<w:document xmlns:wpc="http://schemas.microsoft.com/office/word/2010/wordprocessingCanvas" xmlns:cx="http://schemas.microsoft.com/office/drawing/2014/chartex" xmlns:cx1="http://schemas.microsoft.com/office/drawing/2015/9/8/chartex" xmlns:cx2="http://schemas.microsoft.com/office/drawing/2015/10/21/chartex" xmlns:cx3="http://schemas.microsoft.com/office/drawing/2016/5/9/chartex" xmlns:cx4="http://schemas.microsoft.com/office/drawing/2016/5/10/chartex" xmlns:cx5="http://schemas.microsoft.com/office/drawing/2016/5/11/chartex" xmlns:cx6="http://schemas.microsoft.com/office/drawing/2016/5/12/chartex" xmlns:cx7="http://schemas.microsoft.com/office/drawing/2016/5/13/chartex" xmlns:cx8="http://schemas.microsoft.com/office/drawing/2016/5/14/chartex" xmlns:mc="http://schemas.openxmlformats.org/markup-compatibility/2006" xmlns:aink="http://schemas.microsoft.com/office/drawing/2016/ink" xmlns:am3d="http://schemas.microsoft.com/office/drawing/2017/model3d" xmlns:o="urn:schemas-microsoft-com:office:office" xmlns:oel="http://schemas.microsoft.com/office/2019/extlst" xmlns:r="http://schemas.openxmlformats.org/officeDocument/2006/relationships" xmlns:m="http://schemas.openxmlformats.org/officeDocument/2006/math" xmlns:v="urn:schemas-microsoft-com:vml" xmlns:wp14="http://schemas.microsoft.com/office/word/2010/wordprocessingDrawing" xmlns:wp="http://schemas.openxmlformats.org/drawingml/2006/wordprocessingDrawing" xmlns:w10="urn:schemas-microsoft-com:office:word" xmlns:w="http://schemas.openxmlformats.org/wordprocessingml/2006/main" xmlns:w14="http://schemas.microsoft.com/office/word/2010/wordml" xmlns:w15="http://schemas.microsoft.com/office/word/2012/wordml" xmlns:w16cex="http://schemas.microsoft.com/office/word/2018/wordml/cex" xmlns:w16cid="http://schemas.microsoft.com/office/word/2016/wordml/cid" xmlns:w16="http://schemas.microsoft.com/office/word/2018/wordml" xmlns:w16du="http://schemas.microsoft.com/office/word/2023/wordml/word16du" xmlns:w16sdtdh="http://schemas.microsoft.com/office/word/2020/wordml/sdtdatahash" xmlns:w16sdtfl="http://schemas.microsoft.com/office/word/2024/wordml/sdtformatlock" xmlns:w16se="http://schemas.microsoft.com/office/word/2015/wordml/symex" xmlns:wpg="http://schemas.microsoft.com/office/word/2010/wordprocessingGroup" xmlns:wpi="http://schemas.microsoft.com/office/word/2010/wordprocessingInk" xmlns:wne="http://schemas.microsoft.com/office/word/2006/wordml" xmlns:wps="http://schemas.microsoft.com/office/word/2010/wordprocessingShape" mc:Ignorable="w14 w15 w16se w16cid w16 w16cex w16sdtdh w16sdtfl w16du wp14">
   <w:body>
     <w:p>
       <w:pPr>
         <w:rPr>
-          <w:rFonts w:hint="eastAsia"/>
           <w:b/>
           <w:bCs/>
           <w:color w:val="45B0E1" w:themeColor="accent1" w:themeTint="99"/>
@@ -368,7 +367,16 @@
     </w:p>
     <w:p>
       <w:r>
-        <w:t>Daily communication within global teams.</w:t>
+        <w:t>C</w:t>
+      </w:r>
+      <w:r>
+        <w:t>ommunication within global teams</w:t>
+      </w:r>
+      <w:r>
+        <w:t xml:space="preserve"> on daily basis</w:t>
+      </w:r>
+      <w:r>
+        <w:t>.</w:t>
       </w:r>
     </w:p>
     <w:p>
@@ -766,66 +774,127 @@
       </w:r>
     </w:p>
     <w:p>
-      <w:r>
-        <w:rPr>
-          <w:rFonts w:hint="eastAsia"/>
-          <w:b/>
-          <w:bCs/>
+      <w:pPr>
+        <w:rPr>
+          <w:sz w:val="28"/>
+          <w:szCs w:val="32"/>
+        </w:rPr>
+      </w:pPr>
+      <w:r>
+        <w:rPr>
+          <w:rFonts w:hint="eastAsia"/>
+          <w:b/>
+          <w:bCs/>
+          <w:sz w:val="28"/>
+          <w:szCs w:val="32"/>
         </w:rPr>
         <w:t>Elekta</w:t>
       </w:r>
       <w:r>
+        <w:rPr>
+          <w:sz w:val="28"/>
+          <w:szCs w:val="32"/>
+        </w:rPr>
         <w:tab/>
       </w:r>
       <w:r>
+        <w:rPr>
+          <w:sz w:val="28"/>
+          <w:szCs w:val="32"/>
+        </w:rPr>
         <w:tab/>
       </w:r>
       <w:r>
+        <w:rPr>
+          <w:sz w:val="28"/>
+          <w:szCs w:val="32"/>
+        </w:rPr>
         <w:tab/>
       </w:r>
       <w:r>
+        <w:rPr>
+          <w:sz w:val="28"/>
+          <w:szCs w:val="32"/>
+        </w:rPr>
         <w:tab/>
       </w:r>
       <w:r>
         <w:rPr>
           <w:rFonts w:hint="eastAsia"/>
+          <w:sz w:val="28"/>
+          <w:szCs w:val="32"/>
         </w:rPr>
         <w:t xml:space="preserve">   </w:t>
       </w:r>
       <w:r>
+        <w:rPr>
+          <w:sz w:val="28"/>
+          <w:szCs w:val="32"/>
+        </w:rPr>
+        <w:t xml:space="preserve"> </w:t>
+      </w:r>
+      <w:r>
+        <w:rPr>
+          <w:rFonts w:hint="eastAsia"/>
+          <w:sz w:val="28"/>
+          <w:szCs w:val="32"/>
+        </w:rPr>
+        <w:t>as Full Stack Developer</w:t>
+      </w:r>
+      <w:r>
+        <w:rPr>
+          <w:sz w:val="28"/>
+          <w:szCs w:val="32"/>
+        </w:rPr>
         <w:tab/>
       </w:r>
       <w:r>
+        <w:rPr>
+          <w:sz w:val="28"/>
+          <w:szCs w:val="32"/>
+        </w:rPr>
         <w:tab/>
       </w:r>
       <w:r>
-        <w:tab/>
-      </w:r>
-      <w:r>
-        <w:tab/>
-      </w:r>
-      <w:r>
-        <w:tab/>
-      </w:r>
-      <w:r>
-        <w:rPr>
-          <w:rFonts w:hint="eastAsia"/>
-        </w:rPr>
-        <w:t>as Full Stack Developer</w:t>
-      </w:r>
-      <w:r>
-        <w:tab/>
-      </w:r>
-      <w:r>
-        <w:tab/>
-      </w:r>
-      <w:r>
-        <w:rPr>
-          <w:rFonts w:hint="eastAsia"/>
-          <w:b/>
-          <w:bCs/>
+        <w:rPr>
+          <w:b/>
+          <w:bCs/>
+          <w:sz w:val="28"/>
+          <w:szCs w:val="32"/>
+        </w:rPr>
+        <w:t>Jan</w:t>
+      </w:r>
+      <w:r>
+        <w:rPr>
+          <w:b/>
+          <w:bCs/>
+          <w:sz w:val="28"/>
+          <w:szCs w:val="32"/>
+        </w:rPr>
+        <w:t xml:space="preserve">. </w:t>
+      </w:r>
+      <w:r>
+        <w:rPr>
+          <w:rFonts w:hint="eastAsia"/>
+          <w:b/>
+          <w:bCs/>
+          <w:sz w:val="28"/>
+          <w:szCs w:val="32"/>
         </w:rPr>
         <w:t>2021 - Present</w:t>
+      </w:r>
+    </w:p>
+    <w:p>
+      <w:pPr>
+        <w:jc w:val="left"/>
+      </w:pPr>
+      <w:r>
+        <w:rPr>
+          <w:rFonts w:hint="eastAsia"/>
+          <w:b/>
+          <w:bCs/>
+        </w:rPr>
+        <w:t>Patient management system</w:t>
       </w:r>
     </w:p>
     <w:p>
@@ -868,6 +937,7 @@
         <w:rPr>
           <w:rFonts w:hint="eastAsia"/>
         </w:rPr>
+        <w:lastRenderedPageBreak/>
         <w:t>manage multiple libraries</w:t>
       </w:r>
       <w:r>
@@ -884,7 +954,22 @@
         <w:ind w:firstLineChars="0"/>
       </w:pPr>
       <w:r>
-        <w:t>Heavy use on Angular Material, AgGrid.</w:t>
+        <w:t>Heavy use on Angular Material</w:t>
+      </w:r>
+      <w:r>
+        <w:rPr>
+          <w:rFonts w:hint="eastAsia"/>
+        </w:rPr>
+        <w:t xml:space="preserve"> and</w:t>
+      </w:r>
+      <w:r>
+        <w:t xml:space="preserve"> AgGrid</w:t>
+      </w:r>
+      <w:r>
+        <w:rPr>
+          <w:rFonts w:hint="eastAsia"/>
+        </w:rPr>
+        <w:t>.</w:t>
       </w:r>
     </w:p>
     <w:p>
@@ -897,23 +982,19 @@
         <w:ind w:firstLineChars="0"/>
       </w:pPr>
       <w:r>
-        <w:lastRenderedPageBreak/>
-        <w:t>Cloud base</w:t>
-      </w:r>
-      <w:r>
-        <w:t xml:space="preserve">d, </w:t>
-      </w:r>
-      <w:r>
-        <w:t xml:space="preserve">use </w:t>
-      </w:r>
-      <w:r>
-        <w:t xml:space="preserve">Azure </w:t>
-      </w:r>
-      <w:r>
-        <w:t xml:space="preserve">DevOps deploy to </w:t>
-      </w:r>
-      <w:r>
-        <w:t>Azure App Service, Log Analytics, Storage Account.</w:t>
+        <w:rPr>
+          <w:rFonts w:hint="eastAsia"/>
+        </w:rPr>
+        <w:t xml:space="preserve">Use dotnet core in backend, </w:t>
+      </w:r>
+      <w:r>
+        <w:t>familiar</w:t>
+      </w:r>
+      <w:r>
+        <w:rPr>
+          <w:rFonts w:hint="eastAsia"/>
+        </w:rPr>
+        <w:t xml:space="preserve"> with EF Core, SignalR.</w:t>
       </w:r>
     </w:p>
     <w:p>
@@ -926,13 +1007,28 @@
         <w:ind w:firstLineChars="0"/>
       </w:pPr>
       <w:r>
-        <w:t>Impl</w:t>
-      </w:r>
-      <w:r>
-        <w:t xml:space="preserve">ement on feature level, including </w:t>
-      </w:r>
-      <w:r>
-        <w:t>FE and BE, db schema and sometimes UI design with figma.</w:t>
+        <w:t>Cloud base</w:t>
+      </w:r>
+      <w:r>
+        <w:t xml:space="preserve">d, </w:t>
+      </w:r>
+      <w:r>
+        <w:t xml:space="preserve">use </w:t>
+      </w:r>
+      <w:r>
+        <w:t xml:space="preserve">Azure </w:t>
+      </w:r>
+      <w:r>
+        <w:t xml:space="preserve">DevOps deploy to </w:t>
+      </w:r>
+      <w:r>
+        <w:t>Azure App Service, Log Analytics, Storage Account.</w:t>
+      </w:r>
+      <w:r>
+        <w:rPr>
+          <w:rFonts w:hint="eastAsia"/>
+        </w:rPr>
+        <w:t xml:space="preserve"> Also maintain and improve CI/CD pipeline.</w:t>
       </w:r>
     </w:p>
     <w:p>
@@ -945,34 +1041,13 @@
         <w:ind w:firstLineChars="0"/>
       </w:pPr>
       <w:r>
-        <w:t>Receive and process requirements from US team</w:t>
-      </w:r>
-      <w:r>
-        <w:t>, provide proposal</w:t>
-      </w:r>
-      <w:r>
-        <w:t>s</w:t>
-      </w:r>
-      <w:r>
-        <w:rPr>
-          <w:rFonts w:hint="eastAsia"/>
-        </w:rPr>
-        <w:t xml:space="preserve"> and </w:t>
-      </w:r>
-      <w:r>
-        <w:rPr>
-          <w:rFonts w:hint="eastAsia"/>
-        </w:rPr>
-        <w:t xml:space="preserve">system </w:t>
-      </w:r>
-      <w:r>
-        <w:rPr>
-          <w:rFonts w:hint="eastAsia"/>
-        </w:rPr>
-        <w:t>design</w:t>
-      </w:r>
-      <w:r>
-        <w:t xml:space="preserve"> in most cases.</w:t>
+        <w:t>Follow agile development process, always deliver a full feature</w:t>
+      </w:r>
+      <w:r>
+        <w:t xml:space="preserve">, including </w:t>
+      </w:r>
+      <w:r>
+        <w:t>FE and BE, db schema and sometimes UI design with figma.</w:t>
       </w:r>
     </w:p>
     <w:p>
@@ -985,39 +1060,228 @@
         <w:ind w:firstLineChars="0"/>
       </w:pPr>
       <w:r>
-        <w:t xml:space="preserve">Organize </w:t>
-      </w:r>
-      <w:r>
-        <w:t>tech talk and legacy code review</w:t>
-      </w:r>
-      <w:r>
-        <w:rPr>
-          <w:rFonts w:hint="eastAsia"/>
-        </w:rPr>
-        <w:t xml:space="preserve">, provide support </w:t>
-      </w:r>
-      <w:r>
-        <w:rPr>
-          <w:rFonts w:hint="eastAsia"/>
-        </w:rPr>
-        <w:t>to other team</w:t>
-      </w:r>
-      <w:r>
-        <w:rPr>
-          <w:rFonts w:hint="eastAsia"/>
-        </w:rPr>
+        <w:t>Receive and process requirements from US team</w:t>
+      </w:r>
+      <w:r>
+        <w:t>, provide proposal</w:t>
+      </w:r>
+      <w:r>
         <w:t>s</w:t>
       </w:r>
       <w:r>
+        <w:rPr>
+          <w:rFonts w:hint="eastAsia"/>
+        </w:rPr>
+        <w:t xml:space="preserve"> and </w:t>
+      </w:r>
+      <w:r>
+        <w:rPr>
+          <w:rFonts w:hint="eastAsia"/>
+        </w:rPr>
+        <w:t xml:space="preserve">system </w:t>
+      </w:r>
+      <w:r>
+        <w:rPr>
+          <w:rFonts w:hint="eastAsia"/>
+        </w:rPr>
+        <w:t>design</w:t>
+      </w:r>
+      <w:r>
+        <w:t xml:space="preserve"> in most cases.</w:t>
+      </w:r>
+    </w:p>
+    <w:p>
+      <w:pPr>
+        <w:jc w:val="left"/>
+      </w:pPr>
+      <w:r>
+        <w:rPr>
+          <w:rFonts w:hint="eastAsia"/>
+          <w:b/>
+          <w:bCs/>
+        </w:rPr>
+        <w:t>Existing C++ project enhancement</w:t>
+      </w:r>
+      <w:r>
+        <w:tab/>
+      </w:r>
+    </w:p>
+    <w:p>
+      <w:pPr>
+        <w:pStyle w:val="ListParagraph"/>
+        <w:numPr>
+          <w:ilvl w:val="0"/>
+          <w:numId w:val="4"/>
+        </w:numPr>
+        <w:ind w:firstLineChars="0"/>
+      </w:pPr>
+      <w:r>
+        <w:rPr>
+          <w:rFonts w:hint="eastAsia"/>
+        </w:rPr>
+        <w:t>Implement TLS support with openssl.</w:t>
+      </w:r>
+    </w:p>
+    <w:p>
+      <w:pPr>
+        <w:pStyle w:val="ListParagraph"/>
+        <w:numPr>
+          <w:ilvl w:val="0"/>
+          <w:numId w:val="4"/>
+        </w:numPr>
+        <w:ind w:firstLineChars="0"/>
+      </w:pPr>
+      <w:r>
+        <w:rPr>
+          <w:rFonts w:hint="eastAsia"/>
+        </w:rPr>
+        <w:t>Has domain knowledge about DICOM.</w:t>
+      </w:r>
+    </w:p>
+    <w:p>
+      <w:pPr>
+        <w:jc w:val="left"/>
+      </w:pPr>
+      <w:r>
+        <w:rPr>
+          <w:rFonts w:hint="eastAsia"/>
+          <w:b/>
+          <w:bCs/>
+        </w:rPr>
+        <w:t xml:space="preserve">Small </w:t>
+      </w:r>
+      <w:r>
+        <w:rPr>
+          <w:rFonts w:hint="eastAsia"/>
+          <w:b/>
+          <w:bCs/>
+        </w:rPr>
+        <w:t xml:space="preserve">concept proof </w:t>
+      </w:r>
+      <w:r>
+        <w:rPr>
+          <w:rFonts w:hint="eastAsia"/>
+          <w:b/>
+          <w:bCs/>
+        </w:rPr>
+        <w:t>Next.js project</w:t>
+      </w:r>
+      <w:r>
+        <w:tab/>
+      </w:r>
+    </w:p>
+    <w:p>
+      <w:pPr>
+        <w:pStyle w:val="ListParagraph"/>
+        <w:numPr>
+          <w:ilvl w:val="0"/>
+          <w:numId w:val="5"/>
+        </w:numPr>
+        <w:ind w:firstLineChars="0"/>
+      </w:pPr>
+      <w:r>
+        <w:t xml:space="preserve">Self motivated, </w:t>
+      </w:r>
+      <w:r>
+        <w:rPr>
+          <w:rFonts w:hint="eastAsia"/>
+        </w:rPr>
+        <w:t>Postgresql as db, keycloak as IAM, use prisma and shadcn UI.</w:t>
+      </w:r>
+    </w:p>
+    <w:p>
+      <w:pPr>
+        <w:pStyle w:val="ListParagraph"/>
+        <w:numPr>
+          <w:ilvl w:val="0"/>
+          <w:numId w:val="5"/>
+        </w:numPr>
+        <w:ind w:firstLineChars="0"/>
+      </w:pPr>
+      <w:r>
+        <w:rPr>
+          <w:rFonts w:hint="eastAsia"/>
+        </w:rPr>
+        <w:t>Integrate with an AI agent that can retrieve data or execute operation.</w:t>
+      </w:r>
+    </w:p>
+    <w:p>
+      <w:pPr>
+        <w:rPr>
+          <w:b/>
+          <w:bCs/>
+        </w:rPr>
+      </w:pPr>
+      <w:r>
+        <w:rPr>
+          <w:rFonts w:hint="eastAsia"/>
+          <w:b/>
+          <w:bCs/>
+        </w:rPr>
+        <w:t>Other</w:t>
+      </w:r>
+    </w:p>
+    <w:p>
+      <w:pPr>
+        <w:pStyle w:val="ListParagraph"/>
+        <w:numPr>
+          <w:ilvl w:val="0"/>
+          <w:numId w:val="7"/>
+        </w:numPr>
+        <w:ind w:firstLineChars="0"/>
+      </w:pPr>
+      <w:r>
+        <w:t>Organize tech talk and legacy code review</w:t>
+      </w:r>
+      <w:r>
         <w:t>.</w:t>
       </w:r>
     </w:p>
+    <w:p>
+      <w:pPr>
+        <w:pStyle w:val="ListParagraph"/>
+        <w:numPr>
+          <w:ilvl w:val="0"/>
+          <w:numId w:val="7"/>
+        </w:numPr>
+        <w:ind w:firstLineChars="0"/>
+      </w:pPr>
+      <w:r>
+        <w:t>P</w:t>
+      </w:r>
+      <w:r>
+        <w:rPr>
+          <w:rFonts w:hint="eastAsia"/>
+        </w:rPr>
+        <w:t xml:space="preserve">rovide </w:t>
+      </w:r>
+      <w:r>
+        <w:t xml:space="preserve">technical </w:t>
+      </w:r>
+      <w:r>
+        <w:rPr>
+          <w:rFonts w:hint="eastAsia"/>
+        </w:rPr>
+        <w:t>support to other teams</w:t>
+      </w:r>
+      <w:r>
+        <w:t>.</w:t>
+      </w:r>
+    </w:p>
     <w:p/>
     <w:p>
-      <w:r>
-        <w:rPr>
-          <w:b/>
-          <w:bCs/>
+      <w:pPr>
+        <w:rPr>
+          <w:sz w:val="28"/>
+          <w:szCs w:val="28"/>
+        </w:rPr>
+      </w:pPr>
+      <w:r>
+        <w:rPr>
+          <w:b/>
+          <w:bCs/>
+          <w:sz w:val="28"/>
+          <w:szCs w:val="28"/>
         </w:rPr>
         <w:t>Aspen</w:t>
       </w:r>
@@ -1025,54 +1289,84 @@
         <w:rPr>
           <w:b/>
           <w:bCs/>
+          <w:sz w:val="28"/>
+          <w:szCs w:val="28"/>
         </w:rPr>
         <w:t xml:space="preserve"> Tech</w:t>
       </w:r>
       <w:r>
+        <w:rPr>
+          <w:sz w:val="28"/>
+          <w:szCs w:val="28"/>
+        </w:rPr>
         <w:tab/>
       </w:r>
       <w:r>
+        <w:rPr>
+          <w:sz w:val="28"/>
+          <w:szCs w:val="28"/>
+        </w:rPr>
         <w:tab/>
       </w:r>
       <w:r>
+        <w:rPr>
+          <w:sz w:val="28"/>
+          <w:szCs w:val="28"/>
+        </w:rPr>
         <w:tab/>
       </w:r>
       <w:r>
+        <w:rPr>
+          <w:sz w:val="28"/>
+          <w:szCs w:val="28"/>
+        </w:rPr>
         <w:tab/>
       </w:r>
       <w:r>
-        <w:tab/>
-      </w:r>
-      <w:r>
-        <w:tab/>
-      </w:r>
-      <w:r>
-        <w:tab/>
-      </w:r>
-      <w:r>
+        <w:rPr>
+          <w:sz w:val="28"/>
+          <w:szCs w:val="28"/>
+        </w:rPr>
         <w:tab/>
         <w:t xml:space="preserve">as </w:t>
       </w:r>
       <w:r>
+        <w:rPr>
+          <w:sz w:val="28"/>
+          <w:szCs w:val="28"/>
+        </w:rPr>
         <w:t>Developer</w:t>
       </w:r>
       <w:r>
+        <w:rPr>
+          <w:sz w:val="28"/>
+          <w:szCs w:val="28"/>
+        </w:rPr>
         <w:tab/>
       </w:r>
       <w:r>
+        <w:rPr>
+          <w:sz w:val="28"/>
+          <w:szCs w:val="28"/>
+        </w:rPr>
         <w:tab/>
       </w:r>
       <w:r>
-        <w:tab/>
-      </w:r>
-      <w:r>
-        <w:tab/>
-      </w:r>
-      <w:r>
-        <w:rPr>
-          <w:rFonts w:hint="eastAsia"/>
-          <w:b/>
-          <w:bCs/>
+        <w:rPr>
+          <w:b/>
+          <w:bCs/>
+          <w:sz w:val="28"/>
+          <w:szCs w:val="28"/>
+        </w:rPr>
+        <w:t xml:space="preserve">Jul. </w:t>
+      </w:r>
+      <w:r>
+        <w:rPr>
+          <w:rFonts w:hint="eastAsia"/>
+          <w:b/>
+          <w:bCs/>
+          <w:sz w:val="28"/>
+          <w:szCs w:val="28"/>
         </w:rPr>
         <w:t>201</w:t>
       </w:r>
@@ -1081,6 +1375,8 @@
           <w:rFonts w:hint="eastAsia"/>
           <w:b/>
           <w:bCs/>
+          <w:sz w:val="28"/>
+          <w:szCs w:val="28"/>
         </w:rPr>
         <w:t>7</w:t>
       </w:r>
@@ -1089,8 +1385,135 @@
           <w:rFonts w:hint="eastAsia"/>
           <w:b/>
           <w:bCs/>
-        </w:rPr>
-        <w:t xml:space="preserve"> - 2021</w:t>
+          <w:sz w:val="28"/>
+          <w:szCs w:val="28"/>
+        </w:rPr>
+        <w:t xml:space="preserve"> </w:t>
+      </w:r>
+      <w:r>
+        <w:rPr>
+          <w:b/>
+          <w:bCs/>
+          <w:sz w:val="28"/>
+          <w:szCs w:val="28"/>
+        </w:rPr>
+        <w:t>– Jan.</w:t>
+      </w:r>
+      <w:r>
+        <w:rPr>
+          <w:rFonts w:hint="eastAsia"/>
+          <w:b/>
+          <w:bCs/>
+          <w:sz w:val="28"/>
+          <w:szCs w:val="28"/>
+        </w:rPr>
+        <w:t xml:space="preserve"> 2021</w:t>
+      </w:r>
+    </w:p>
+    <w:p>
+      <w:pPr>
+        <w:rPr>
+          <w:b/>
+          <w:bCs/>
+        </w:rPr>
+      </w:pPr>
+      <w:r>
+        <w:rPr>
+          <w:b/>
+          <w:bCs/>
+        </w:rPr>
+        <w:t>Contribute to a data visualization project</w:t>
+      </w:r>
+    </w:p>
+    <w:p>
+      <w:pPr>
+        <w:pStyle w:val="ListParagraph"/>
+        <w:numPr>
+          <w:ilvl w:val="0"/>
+          <w:numId w:val="8"/>
+        </w:numPr>
+        <w:ind w:firstLineChars="0"/>
+      </w:pPr>
+      <w:r>
+        <w:t>Medium size Angular project</w:t>
+      </w:r>
+      <w:r>
+        <w:t xml:space="preserve">, use </w:t>
+      </w:r>
+      <w:r>
+        <w:t>eCharts</w:t>
+      </w:r>
+      <w:r>
+        <w:t xml:space="preserve"> for data visualization</w:t>
+      </w:r>
+      <w:r>
+        <w:t>.</w:t>
+      </w:r>
+    </w:p>
+    <w:p>
+      <w:pPr>
+        <w:pStyle w:val="ListParagraph"/>
+        <w:numPr>
+          <w:ilvl w:val="0"/>
+          <w:numId w:val="8"/>
+        </w:numPr>
+        <w:ind w:firstLineChars="0"/>
+      </w:pPr>
+      <w:r>
+        <w:t>Manage code</w:t>
+      </w:r>
+      <w:r>
+        <w:t xml:space="preserve"> </w:t>
+      </w:r>
+      <w:r>
+        <w:t>using</w:t>
+      </w:r>
+      <w:r>
+        <w:t xml:space="preserve"> Perforce</w:t>
+      </w:r>
+    </w:p>
+    <w:p>
+      <w:pPr>
+        <w:rPr>
+          <w:b/>
+          <w:bCs/>
+        </w:rPr>
+      </w:pPr>
+      <w:r>
+        <w:rPr>
+          <w:b/>
+          <w:bCs/>
+        </w:rPr>
+        <w:t>Add feature</w:t>
+      </w:r>
+      <w:r>
+        <w:rPr>
+          <w:b/>
+          <w:bCs/>
+        </w:rPr>
+        <w:t>s</w:t>
+      </w:r>
+      <w:r>
+        <w:rPr>
+          <w:b/>
+          <w:bCs/>
+        </w:rPr>
+        <w:t xml:space="preserve"> to a large WPF Project</w:t>
+      </w:r>
+    </w:p>
+    <w:p>
+      <w:pPr>
+        <w:rPr>
+          <w:b/>
+          <w:bCs/>
+        </w:rPr>
+      </w:pPr>
+      <w:r>
+        <w:rPr>
+          <w:b/>
+          <w:bCs/>
+        </w:rPr>
+        <w:t>Petroleum process simulation</w:t>
       </w:r>
     </w:p>
     <w:p>
@@ -1103,28 +1526,13 @@
         <w:ind w:firstLineChars="0"/>
       </w:pPr>
       <w:r>
-        <w:rPr>
-          <w:rFonts w:hint="eastAsia"/>
-        </w:rPr>
-        <w:t xml:space="preserve">Develop an </w:t>
-      </w:r>
-      <w:r>
-        <w:rPr>
-          <w:rFonts w:hint="eastAsia"/>
-        </w:rPr>
-        <w:t>Angular project with echarts</w:t>
-      </w:r>
-      <w:r>
-        <w:rPr>
-          <w:rFonts w:hint="eastAsia"/>
-        </w:rPr>
-        <w:t xml:space="preserve">, maintain </w:t>
-      </w:r>
-      <w:r>
-        <w:rPr>
-          <w:rFonts w:hint="eastAsia"/>
-        </w:rPr>
-        <w:t>a small react project.</w:t>
+        <w:t>Build dynamic simulation wit</w:t>
+      </w:r>
+      <w:r>
+        <w:t>h</w:t>
+      </w:r>
+      <w:r>
+        <w:t xml:space="preserve"> Aspen Plus and Aspen Hysys.</w:t>
       </w:r>
     </w:p>
     <w:p>
@@ -1137,7 +1545,19 @@
         <w:ind w:firstLineChars="0"/>
       </w:pPr>
       <w:r>
-        <w:t>Maintain a small legacy react project.</w:t>
+        <w:t xml:space="preserve">Develop a python </w:t>
+      </w:r>
+      <w:r>
+        <w:t>tool</w:t>
+      </w:r>
+      <w:r>
+        <w:t xml:space="preserve"> to visualize and convert data</w:t>
+      </w:r>
+      <w:r>
+        <w:rPr>
+          <w:rFonts w:hint="eastAsia"/>
+        </w:rPr>
+        <w:t>.</w:t>
       </w:r>
     </w:p>
     <w:p>
@@ -1150,29 +1570,16 @@
         <w:ind w:firstLineChars="0"/>
       </w:pPr>
       <w:r>
-        <w:t>Develop features on</w:t>
-      </w:r>
-      <w:r>
-        <w:t xml:space="preserve"> a complex</w:t>
-      </w:r>
-      <w:r>
-        <w:t xml:space="preserve"> WPF project.</w:t>
-      </w:r>
-    </w:p>
-    <w:p>
-      <w:pPr>
-        <w:pStyle w:val="ListParagraph"/>
-        <w:numPr>
-          <w:ilvl w:val="0"/>
-          <w:numId w:val="2"/>
-        </w:numPr>
-        <w:ind w:firstLineChars="0"/>
-      </w:pPr>
-      <w:r>
-        <w:t xml:space="preserve">Petroleum </w:t>
-      </w:r>
-      <w:r>
-        <w:t>process simulation using Aspen Plus and Aspen Hysys.</w:t>
+        <w:t>R</w:t>
+      </w:r>
+      <w:r>
+        <w:t xml:space="preserve">ewrite </w:t>
+      </w:r>
+      <w:r>
+        <w:t xml:space="preserve">the tool </w:t>
+      </w:r>
+      <w:r>
+        <w:t>with C# for performance.</w:t>
       </w:r>
     </w:p>
     <w:p/>
@@ -1181,12 +1588,16 @@
         <w:rPr>
           <w:b/>
           <w:bCs/>
-        </w:rPr>
-      </w:pPr>
-      <w:r>
-        <w:rPr>
-          <w:b/>
-          <w:bCs/>
+          <w:sz w:val="28"/>
+          <w:szCs w:val="28"/>
+        </w:rPr>
+      </w:pPr>
+      <w:r>
+        <w:rPr>
+          <w:b/>
+          <w:bCs/>
+          <w:sz w:val="28"/>
+          <w:szCs w:val="28"/>
         </w:rPr>
         <w:t>Graduated student</w:t>
       </w:r>
@@ -1194,6 +1605,8 @@
         <w:rPr>
           <w:b/>
           <w:bCs/>
+          <w:sz w:val="28"/>
+          <w:szCs w:val="28"/>
         </w:rPr>
         <w:tab/>
       </w:r>
@@ -1201,6 +1614,8 @@
         <w:rPr>
           <w:b/>
           <w:bCs/>
+          <w:sz w:val="28"/>
+          <w:szCs w:val="28"/>
         </w:rPr>
         <w:tab/>
       </w:r>
@@ -1208,6 +1623,8 @@
         <w:rPr>
           <w:b/>
           <w:bCs/>
+          <w:sz w:val="28"/>
+          <w:szCs w:val="28"/>
         </w:rPr>
         <w:tab/>
       </w:r>
@@ -1215,6 +1632,8 @@
         <w:rPr>
           <w:b/>
           <w:bCs/>
+          <w:sz w:val="28"/>
+          <w:szCs w:val="28"/>
         </w:rPr>
         <w:tab/>
       </w:r>
@@ -1222,6 +1641,8 @@
         <w:rPr>
           <w:b/>
           <w:bCs/>
+          <w:sz w:val="28"/>
+          <w:szCs w:val="28"/>
         </w:rPr>
         <w:tab/>
       </w:r>
@@ -1229,6 +1650,8 @@
         <w:rPr>
           <w:b/>
           <w:bCs/>
+          <w:sz w:val="28"/>
+          <w:szCs w:val="28"/>
         </w:rPr>
         <w:tab/>
       </w:r>
@@ -1236,6 +1659,8 @@
         <w:rPr>
           <w:b/>
           <w:bCs/>
+          <w:sz w:val="28"/>
+          <w:szCs w:val="28"/>
         </w:rPr>
         <w:tab/>
       </w:r>
@@ -1243,6 +1668,8 @@
         <w:rPr>
           <w:b/>
           <w:bCs/>
+          <w:sz w:val="28"/>
+          <w:szCs w:val="28"/>
         </w:rPr>
         <w:tab/>
       </w:r>
@@ -1250,35 +1677,27 @@
         <w:rPr>
           <w:b/>
           <w:bCs/>
-        </w:rPr>
-        <w:tab/>
-      </w:r>
-      <w:r>
-        <w:rPr>
-          <w:b/>
-          <w:bCs/>
-        </w:rPr>
-        <w:tab/>
-      </w:r>
-      <w:r>
-        <w:rPr>
-          <w:b/>
-          <w:bCs/>
-        </w:rPr>
-        <w:tab/>
-      </w:r>
-      <w:r>
-        <w:rPr>
-          <w:b/>
-          <w:bCs/>
-        </w:rPr>
-        <w:tab/>
-      </w:r>
-      <w:r>
-        <w:rPr>
-          <w:rFonts w:hint="eastAsia"/>
-          <w:b/>
-          <w:bCs/>
+          <w:sz w:val="28"/>
+          <w:szCs w:val="28"/>
+        </w:rPr>
+        <w:t>Sep</w:t>
+      </w:r>
+      <w:r>
+        <w:rPr>
+          <w:b/>
+          <w:bCs/>
+          <w:sz w:val="28"/>
+          <w:szCs w:val="28"/>
+        </w:rPr>
+        <w:t xml:space="preserve">. </w:t>
+      </w:r>
+      <w:r>
+        <w:rPr>
+          <w:rFonts w:hint="eastAsia"/>
+          <w:b/>
+          <w:bCs/>
+          <w:sz w:val="28"/>
+          <w:szCs w:val="28"/>
         </w:rPr>
         <w:t>2014</w:t>
       </w:r>
@@ -1287,30 +1706,46 @@
           <w:rFonts w:hint="eastAsia"/>
           <w:b/>
           <w:bCs/>
+          <w:sz w:val="28"/>
+          <w:szCs w:val="28"/>
         </w:rPr>
         <w:t xml:space="preserve"> </w:t>
       </w:r>
       <w:r>
         <w:rPr>
-          <w:rFonts w:hint="eastAsia"/>
-          <w:b/>
-          <w:bCs/>
-        </w:rPr>
-        <w:t>-</w:t>
-      </w:r>
-      <w:r>
-        <w:rPr>
-          <w:rFonts w:hint="eastAsia"/>
-          <w:b/>
-          <w:bCs/>
+          <w:b/>
+          <w:bCs/>
+          <w:sz w:val="28"/>
+          <w:szCs w:val="28"/>
+        </w:rPr>
+        <w:t>–</w:t>
+      </w:r>
+      <w:r>
+        <w:rPr>
+          <w:rFonts w:hint="eastAsia"/>
+          <w:b/>
+          <w:bCs/>
+          <w:sz w:val="28"/>
+          <w:szCs w:val="28"/>
         </w:rPr>
         <w:t xml:space="preserve"> </w:t>
       </w:r>
       <w:r>
         <w:rPr>
-          <w:rFonts w:hint="eastAsia"/>
-          <w:b/>
-          <w:bCs/>
+          <w:b/>
+          <w:bCs/>
+          <w:sz w:val="28"/>
+          <w:szCs w:val="28"/>
+        </w:rPr>
+        <w:t xml:space="preserve">Jul. </w:t>
+      </w:r>
+      <w:r>
+        <w:rPr>
+          <w:rFonts w:hint="eastAsia"/>
+          <w:b/>
+          <w:bCs/>
+          <w:sz w:val="28"/>
+          <w:szCs w:val="28"/>
         </w:rPr>
         <w:t>2017</w:t>
       </w:r>
@@ -1389,7 +1824,13 @@
         <w:ind w:firstLineChars="0"/>
       </w:pPr>
       <w:r>
-        <w:t>Process simulation for a real world petroleum</w:t>
+        <w:t xml:space="preserve">Process simulation for a </w:t>
+      </w:r>
+      <w:r>
+        <w:t>real-world</w:t>
+      </w:r>
+      <w:r>
+        <w:t xml:space="preserve"> petroleum</w:t>
       </w:r>
       <w:r>
         <w:t xml:space="preserve"> equipment in Shandong, analyze result and provide evaluation report.</w:t>
@@ -1424,7 +1865,6 @@
         <w:t xml:space="preserve"> Ch.E., Chemical Engineering and Technology. Sep.2014 – July.2017 Qingdao University of Science &amp; Technology Qingdao, Shandong </w:t>
       </w:r>
     </w:p>
-    <w:p/>
     <w:p>
       <w:r>
         <w:t>B</w:t>
@@ -1439,8 +1879,6 @@
         <w:t xml:space="preserve"> Ch.E., Chemical Engineering and Technology. Sep.2010 – July.2014 Qingdao University of Science &amp; Technology Qingdao, Shandong</w:t>
       </w:r>
     </w:p>
-    <w:p/>
-    <w:p/>
     <w:sectPr>
       <w:footerReference w:type="even" r:id="rId18"/>
       <w:footerReference w:type="default" r:id="rId19"/>
@@ -1455,7 +1893,7 @@
 </file>
 
 <file path=word/endnotes.xml><?xml version="1.0" encoding="utf-8"?>
-<w:endnotes xmlns:wpc="http://schemas.microsoft.com/office/word/2010/wordprocessingCanvas" xmlns:cx="http://schemas.microsoft.com/office/drawing/2014/chartex" xmlns:cx1="http://schemas.microsoft.com/office/drawing/2015/9/8/chartex" xmlns:cx2="http://schemas.microsoft.com/office/drawing/2015/10/21/chartex" xmlns:cx3="http://schemas.microsoft.com/office/drawing/2016/5/9/chartex" xmlns:cx4="http://schemas.microsoft.com/office/drawing/2016/5/10/chartex" xmlns:cx5="http://schemas.microsoft.com/office/drawing/2016/5/11/chartex" xmlns:cx6="http://schemas.microsoft.com/office/drawing/2016/5/12/chartex" xmlns:cx7="http://schemas.microsoft.com/office/drawing/2016/5/13/chartex" xmlns:cx8="http://schemas.microsoft.com/office/drawing/2016/5/14/chartex" xmlns:mc="http://schemas.openxmlformats.org/markup-compatibility/2006" xmlns:aink="http://schemas.microsoft.com/office/drawing/2016/ink" xmlns:am3d="http://schemas.microsoft.com/office/drawing/2017/model3d" xmlns:o="urn:schemas-microsoft-com:office:office" xmlns:oel="http://schemas.microsoft.com/office/2019/extlst" xmlns:r="http://schemas.openxmlformats.org/officeDocument/2006/relationships" xmlns:m="http://schemas.openxmlformats.org/officeDocument/2006/math" xmlns:v="urn:schemas-microsoft-com:vml" xmlns:wp14="http://schemas.microsoft.com/office/word/2010/wordprocessingDrawing" xmlns:wp="http://schemas.openxmlformats.org/drawingml/2006/wordprocessingDrawing" xmlns:w10="urn:schemas-microsoft-com:office:word" xmlns:w="http://schemas.openxmlformats.org/wordprocessingml/2006/main" xmlns:w14="http://schemas.microsoft.com/office/word/2010/wordml" xmlns:w15="http://schemas.microsoft.com/office/word/2012/wordml" xmlns:w16cex="http://schemas.microsoft.com/office/word/2018/wordml/cex" xmlns:w16cid="http://schemas.microsoft.com/office/word/2016/wordml/cid" xmlns:w16="http://schemas.microsoft.com/office/word/2018/wordml" xmlns:w16du="http://schemas.microsoft.com/office/word/2023/wordml/word16du" xmlns:w16sdtdh="http://schemas.microsoft.com/office/word/2020/wordml/sdtdatahash" xmlns:w16se="http://schemas.microsoft.com/office/word/2015/wordml/symex" xmlns:wpg="http://schemas.microsoft.com/office/word/2010/wordprocessingGroup" xmlns:wpi="http://schemas.microsoft.com/office/word/2010/wordprocessingInk" xmlns:wne="http://schemas.microsoft.com/office/word/2006/wordml" xmlns:wps="http://schemas.microsoft.com/office/word/2010/wordprocessingShape" mc:Ignorable="w14 w15 w16se w16cid w16 w16cex w16sdtdh w16du wp14">
+<w:endnotes xmlns:wpc="http://schemas.microsoft.com/office/word/2010/wordprocessingCanvas" xmlns:cx="http://schemas.microsoft.com/office/drawing/2014/chartex" xmlns:cx1="http://schemas.microsoft.com/office/drawing/2015/9/8/chartex" xmlns:cx2="http://schemas.microsoft.com/office/drawing/2015/10/21/chartex" xmlns:cx3="http://schemas.microsoft.com/office/drawing/2016/5/9/chartex" xmlns:cx4="http://schemas.microsoft.com/office/drawing/2016/5/10/chartex" xmlns:cx5="http://schemas.microsoft.com/office/drawing/2016/5/11/chartex" xmlns:cx6="http://schemas.microsoft.com/office/drawing/2016/5/12/chartex" xmlns:cx7="http://schemas.microsoft.com/office/drawing/2016/5/13/chartex" xmlns:cx8="http://schemas.microsoft.com/office/drawing/2016/5/14/chartex" xmlns:mc="http://schemas.openxmlformats.org/markup-compatibility/2006" xmlns:aink="http://schemas.microsoft.com/office/drawing/2016/ink" xmlns:am3d="http://schemas.microsoft.com/office/drawing/2017/model3d" xmlns:o="urn:schemas-microsoft-com:office:office" xmlns:oel="http://schemas.microsoft.com/office/2019/extlst" xmlns:r="http://schemas.openxmlformats.org/officeDocument/2006/relationships" xmlns:m="http://schemas.openxmlformats.org/officeDocument/2006/math" xmlns:v="urn:schemas-microsoft-com:vml" xmlns:wp14="http://schemas.microsoft.com/office/word/2010/wordprocessingDrawing" xmlns:wp="http://schemas.openxmlformats.org/drawingml/2006/wordprocessingDrawing" xmlns:w10="urn:schemas-microsoft-com:office:word" xmlns:w="http://schemas.openxmlformats.org/wordprocessingml/2006/main" xmlns:w14="http://schemas.microsoft.com/office/word/2010/wordml" xmlns:w15="http://schemas.microsoft.com/office/word/2012/wordml" xmlns:w16cex="http://schemas.microsoft.com/office/word/2018/wordml/cex" xmlns:w16cid="http://schemas.microsoft.com/office/word/2016/wordml/cid" xmlns:w16="http://schemas.microsoft.com/office/word/2018/wordml" xmlns:w16du="http://schemas.microsoft.com/office/word/2023/wordml/word16du" xmlns:w16sdtdh="http://schemas.microsoft.com/office/word/2020/wordml/sdtdatahash" xmlns:w16sdtfl="http://schemas.microsoft.com/office/word/2024/wordml/sdtformatlock" xmlns:w16se="http://schemas.microsoft.com/office/word/2015/wordml/symex" xmlns:wpg="http://schemas.microsoft.com/office/word/2010/wordprocessingGroup" xmlns:wpi="http://schemas.microsoft.com/office/word/2010/wordprocessingInk" xmlns:wne="http://schemas.microsoft.com/office/word/2006/wordml" xmlns:wps="http://schemas.microsoft.com/office/word/2010/wordprocessingShape" mc:Ignorable="w14 w15 w16se w16cid w16 w16cex w16sdtdh w16sdtfl w16du wp14">
   <w:endnote w:type="separator" w:id="-1">
     <w:p>
       <w:r>
@@ -1474,7 +1912,7 @@
 </file>
 
 <file path=word/footer1.xml><?xml version="1.0" encoding="utf-8"?>
-<w:ftr xmlns:wpc="http://schemas.microsoft.com/office/word/2010/wordprocessingCanvas" xmlns:cx="http://schemas.microsoft.com/office/drawing/2014/chartex" xmlns:cx1="http://schemas.microsoft.com/office/drawing/2015/9/8/chartex" xmlns:cx2="http://schemas.microsoft.com/office/drawing/2015/10/21/chartex" xmlns:cx3="http://schemas.microsoft.com/office/drawing/2016/5/9/chartex" xmlns:cx4="http://schemas.microsoft.com/office/drawing/2016/5/10/chartex" xmlns:cx5="http://schemas.microsoft.com/office/drawing/2016/5/11/chartex" xmlns:cx6="http://schemas.microsoft.com/office/drawing/2016/5/12/chartex" xmlns:cx7="http://schemas.microsoft.com/office/drawing/2016/5/13/chartex" xmlns:cx8="http://schemas.microsoft.com/office/drawing/2016/5/14/chartex" xmlns:mc="http://schemas.openxmlformats.org/markup-compatibility/2006" xmlns:aink="http://schemas.microsoft.com/office/drawing/2016/ink" xmlns:am3d="http://schemas.microsoft.com/office/drawing/2017/model3d" xmlns:o="urn:schemas-microsoft-com:office:office" xmlns:oel="http://schemas.microsoft.com/office/2019/extlst" xmlns:r="http://schemas.openxmlformats.org/officeDocument/2006/relationships" xmlns:m="http://schemas.openxmlformats.org/officeDocument/2006/math" xmlns:v="urn:schemas-microsoft-com:vml" xmlns:wp14="http://schemas.microsoft.com/office/word/2010/wordprocessingDrawing" xmlns:wp="http://schemas.openxmlformats.org/drawingml/2006/wordprocessingDrawing" xmlns:w10="urn:schemas-microsoft-com:office:word" xmlns:w="http://schemas.openxmlformats.org/wordprocessingml/2006/main" xmlns:w14="http://schemas.microsoft.com/office/word/2010/wordml" xmlns:w15="http://schemas.microsoft.com/office/word/2012/wordml" xmlns:w16cex="http://schemas.microsoft.com/office/word/2018/wordml/cex" xmlns:w16cid="http://schemas.microsoft.com/office/word/2016/wordml/cid" xmlns:w16="http://schemas.microsoft.com/office/word/2018/wordml" xmlns:w16du="http://schemas.microsoft.com/office/word/2023/wordml/word16du" xmlns:w16sdtdh="http://schemas.microsoft.com/office/word/2020/wordml/sdtdatahash" xmlns:w16se="http://schemas.microsoft.com/office/word/2015/wordml/symex" xmlns:wpg="http://schemas.microsoft.com/office/word/2010/wordprocessingGroup" xmlns:wpi="http://schemas.microsoft.com/office/word/2010/wordprocessingInk" xmlns:wne="http://schemas.microsoft.com/office/word/2006/wordml" xmlns:wps="http://schemas.microsoft.com/office/word/2010/wordprocessingShape" mc:Ignorable="w14 w15 w16se w16cid w16 w16cex w16sdtdh w16du wp14">
+<w:ftr xmlns:wpc="http://schemas.microsoft.com/office/word/2010/wordprocessingCanvas" xmlns:cx="http://schemas.microsoft.com/office/drawing/2014/chartex" xmlns:cx1="http://schemas.microsoft.com/office/drawing/2015/9/8/chartex" xmlns:cx2="http://schemas.microsoft.com/office/drawing/2015/10/21/chartex" xmlns:cx3="http://schemas.microsoft.com/office/drawing/2016/5/9/chartex" xmlns:cx4="http://schemas.microsoft.com/office/drawing/2016/5/10/chartex" xmlns:cx5="http://schemas.microsoft.com/office/drawing/2016/5/11/chartex" xmlns:cx6="http://schemas.microsoft.com/office/drawing/2016/5/12/chartex" xmlns:cx7="http://schemas.microsoft.com/office/drawing/2016/5/13/chartex" xmlns:cx8="http://schemas.microsoft.com/office/drawing/2016/5/14/chartex" xmlns:mc="http://schemas.openxmlformats.org/markup-compatibility/2006" xmlns:aink="http://schemas.microsoft.com/office/drawing/2016/ink" xmlns:am3d="http://schemas.microsoft.com/office/drawing/2017/model3d" xmlns:o="urn:schemas-microsoft-com:office:office" xmlns:oel="http://schemas.microsoft.com/office/2019/extlst" xmlns:r="http://schemas.openxmlformats.org/officeDocument/2006/relationships" xmlns:m="http://schemas.openxmlformats.org/officeDocument/2006/math" xmlns:v="urn:schemas-microsoft-com:vml" xmlns:wp14="http://schemas.microsoft.com/office/word/2010/wordprocessingDrawing" xmlns:wp="http://schemas.openxmlformats.org/drawingml/2006/wordprocessingDrawing" xmlns:w10="urn:schemas-microsoft-com:office:word" xmlns:w="http://schemas.openxmlformats.org/wordprocessingml/2006/main" xmlns:w14="http://schemas.microsoft.com/office/word/2010/wordml" xmlns:w15="http://schemas.microsoft.com/office/word/2012/wordml" xmlns:w16cex="http://schemas.microsoft.com/office/word/2018/wordml/cex" xmlns:w16cid="http://schemas.microsoft.com/office/word/2016/wordml/cid" xmlns:w16="http://schemas.microsoft.com/office/word/2018/wordml" xmlns:w16du="http://schemas.microsoft.com/office/word/2023/wordml/word16du" xmlns:w16sdtdh="http://schemas.microsoft.com/office/word/2020/wordml/sdtdatahash" xmlns:w16sdtfl="http://schemas.microsoft.com/office/word/2024/wordml/sdtformatlock" xmlns:w16se="http://schemas.microsoft.com/office/word/2015/wordml/symex" xmlns:wpg="http://schemas.microsoft.com/office/word/2010/wordprocessingGroup" xmlns:wpi="http://schemas.microsoft.com/office/word/2010/wordprocessingInk" xmlns:wne="http://schemas.microsoft.com/office/word/2006/wordml" xmlns:wps="http://schemas.microsoft.com/office/word/2010/wordprocessingShape" mc:Ignorable="w14 w15 w16se w16cid w16 w16cex w16sdtdh w16sdtfl w16du wp14">
   <w:p>
     <w:pPr>
       <w:pStyle w:val="Footer"/>
@@ -1602,7 +2040,7 @@
 </file>
 
 <file path=word/footer2.xml><?xml version="1.0" encoding="utf-8"?>
-<w:ftr xmlns:wpc="http://schemas.microsoft.com/office/word/2010/wordprocessingCanvas" xmlns:cx="http://schemas.microsoft.com/office/drawing/2014/chartex" xmlns:cx1="http://schemas.microsoft.com/office/drawing/2015/9/8/chartex" xmlns:cx2="http://schemas.microsoft.com/office/drawing/2015/10/21/chartex" xmlns:cx3="http://schemas.microsoft.com/office/drawing/2016/5/9/chartex" xmlns:cx4="http://schemas.microsoft.com/office/drawing/2016/5/10/chartex" xmlns:cx5="http://schemas.microsoft.com/office/drawing/2016/5/11/chartex" xmlns:cx6="http://schemas.microsoft.com/office/drawing/2016/5/12/chartex" xmlns:cx7="http://schemas.microsoft.com/office/drawing/2016/5/13/chartex" xmlns:cx8="http://schemas.microsoft.com/office/drawing/2016/5/14/chartex" xmlns:mc="http://schemas.openxmlformats.org/markup-compatibility/2006" xmlns:aink="http://schemas.microsoft.com/office/drawing/2016/ink" xmlns:am3d="http://schemas.microsoft.com/office/drawing/2017/model3d" xmlns:o="urn:schemas-microsoft-com:office:office" xmlns:oel="http://schemas.microsoft.com/office/2019/extlst" xmlns:r="http://schemas.openxmlformats.org/officeDocument/2006/relationships" xmlns:m="http://schemas.openxmlformats.org/officeDocument/2006/math" xmlns:v="urn:schemas-microsoft-com:vml" xmlns:wp14="http://schemas.microsoft.com/office/word/2010/wordprocessingDrawing" xmlns:wp="http://schemas.openxmlformats.org/drawingml/2006/wordprocessingDrawing" xmlns:w10="urn:schemas-microsoft-com:office:word" xmlns:w="http://schemas.openxmlformats.org/wordprocessingml/2006/main" xmlns:w14="http://schemas.microsoft.com/office/word/2010/wordml" xmlns:w15="http://schemas.microsoft.com/office/word/2012/wordml" xmlns:w16cex="http://schemas.microsoft.com/office/word/2018/wordml/cex" xmlns:w16cid="http://schemas.microsoft.com/office/word/2016/wordml/cid" xmlns:w16="http://schemas.microsoft.com/office/word/2018/wordml" xmlns:w16du="http://schemas.microsoft.com/office/word/2023/wordml/word16du" xmlns:w16sdtdh="http://schemas.microsoft.com/office/word/2020/wordml/sdtdatahash" xmlns:w16se="http://schemas.microsoft.com/office/word/2015/wordml/symex" xmlns:wpg="http://schemas.microsoft.com/office/word/2010/wordprocessingGroup" xmlns:wpi="http://schemas.microsoft.com/office/word/2010/wordprocessingInk" xmlns:wne="http://schemas.microsoft.com/office/word/2006/wordml" xmlns:wps="http://schemas.microsoft.com/office/word/2010/wordprocessingShape" mc:Ignorable="w14 w15 w16se w16cid w16 w16cex w16sdtdh w16du wp14">
+<w:ftr xmlns:wpc="http://schemas.microsoft.com/office/word/2010/wordprocessingCanvas" xmlns:cx="http://schemas.microsoft.com/office/drawing/2014/chartex" xmlns:cx1="http://schemas.microsoft.com/office/drawing/2015/9/8/chartex" xmlns:cx2="http://schemas.microsoft.com/office/drawing/2015/10/21/chartex" xmlns:cx3="http://schemas.microsoft.com/office/drawing/2016/5/9/chartex" xmlns:cx4="http://schemas.microsoft.com/office/drawing/2016/5/10/chartex" xmlns:cx5="http://schemas.microsoft.com/office/drawing/2016/5/11/chartex" xmlns:cx6="http://schemas.microsoft.com/office/drawing/2016/5/12/chartex" xmlns:cx7="http://schemas.microsoft.com/office/drawing/2016/5/13/chartex" xmlns:cx8="http://schemas.microsoft.com/office/drawing/2016/5/14/chartex" xmlns:mc="http://schemas.openxmlformats.org/markup-compatibility/2006" xmlns:aink="http://schemas.microsoft.com/office/drawing/2016/ink" xmlns:am3d="http://schemas.microsoft.com/office/drawing/2017/model3d" xmlns:o="urn:schemas-microsoft-com:office:office" xmlns:oel="http://schemas.microsoft.com/office/2019/extlst" xmlns:r="http://schemas.openxmlformats.org/officeDocument/2006/relationships" xmlns:m="http://schemas.openxmlformats.org/officeDocument/2006/math" xmlns:v="urn:schemas-microsoft-com:vml" xmlns:wp14="http://schemas.microsoft.com/office/word/2010/wordprocessingDrawing" xmlns:wp="http://schemas.openxmlformats.org/drawingml/2006/wordprocessingDrawing" xmlns:w10="urn:schemas-microsoft-com:office:word" xmlns:w="http://schemas.openxmlformats.org/wordprocessingml/2006/main" xmlns:w14="http://schemas.microsoft.com/office/word/2010/wordml" xmlns:w15="http://schemas.microsoft.com/office/word/2012/wordml" xmlns:w16cex="http://schemas.microsoft.com/office/word/2018/wordml/cex" xmlns:w16cid="http://schemas.microsoft.com/office/word/2016/wordml/cid" xmlns:w16="http://schemas.microsoft.com/office/word/2018/wordml" xmlns:w16du="http://schemas.microsoft.com/office/word/2023/wordml/word16du" xmlns:w16sdtdh="http://schemas.microsoft.com/office/word/2020/wordml/sdtdatahash" xmlns:w16sdtfl="http://schemas.microsoft.com/office/word/2024/wordml/sdtformatlock" xmlns:w16se="http://schemas.microsoft.com/office/word/2015/wordml/symex" xmlns:wpg="http://schemas.microsoft.com/office/word/2010/wordprocessingGroup" xmlns:wpi="http://schemas.microsoft.com/office/word/2010/wordprocessingInk" xmlns:wne="http://schemas.microsoft.com/office/word/2006/wordml" xmlns:wps="http://schemas.microsoft.com/office/word/2010/wordprocessingShape" mc:Ignorable="w14 w15 w16se w16cid w16 w16cex w16sdtdh w16sdtfl w16du wp14">
   <w:p>
     <w:pPr>
       <w:pStyle w:val="Footer"/>
@@ -1730,7 +2168,7 @@
 </file>
 
 <file path=word/footer3.xml><?xml version="1.0" encoding="utf-8"?>
-<w:ftr xmlns:wpc="http://schemas.microsoft.com/office/word/2010/wordprocessingCanvas" xmlns:cx="http://schemas.microsoft.com/office/drawing/2014/chartex" xmlns:cx1="http://schemas.microsoft.com/office/drawing/2015/9/8/chartex" xmlns:cx2="http://schemas.microsoft.com/office/drawing/2015/10/21/chartex" xmlns:cx3="http://schemas.microsoft.com/office/drawing/2016/5/9/chartex" xmlns:cx4="http://schemas.microsoft.com/office/drawing/2016/5/10/chartex" xmlns:cx5="http://schemas.microsoft.com/office/drawing/2016/5/11/chartex" xmlns:cx6="http://schemas.microsoft.com/office/drawing/2016/5/12/chartex" xmlns:cx7="http://schemas.microsoft.com/office/drawing/2016/5/13/chartex" xmlns:cx8="http://schemas.microsoft.com/office/drawing/2016/5/14/chartex" xmlns:mc="http://schemas.openxmlformats.org/markup-compatibility/2006" xmlns:aink="http://schemas.microsoft.com/office/drawing/2016/ink" xmlns:am3d="http://schemas.microsoft.com/office/drawing/2017/model3d" xmlns:o="urn:schemas-microsoft-com:office:office" xmlns:oel="http://schemas.microsoft.com/office/2019/extlst" xmlns:r="http://schemas.openxmlformats.org/officeDocument/2006/relationships" xmlns:m="http://schemas.openxmlformats.org/officeDocument/2006/math" xmlns:v="urn:schemas-microsoft-com:vml" xmlns:wp14="http://schemas.microsoft.com/office/word/2010/wordprocessingDrawing" xmlns:wp="http://schemas.openxmlformats.org/drawingml/2006/wordprocessingDrawing" xmlns:w10="urn:schemas-microsoft-com:office:word" xmlns:w="http://schemas.openxmlformats.org/wordprocessingml/2006/main" xmlns:w14="http://schemas.microsoft.com/office/word/2010/wordml" xmlns:w15="http://schemas.microsoft.com/office/word/2012/wordml" xmlns:w16cex="http://schemas.microsoft.com/office/word/2018/wordml/cex" xmlns:w16cid="http://schemas.microsoft.com/office/word/2016/wordml/cid" xmlns:w16="http://schemas.microsoft.com/office/word/2018/wordml" xmlns:w16du="http://schemas.microsoft.com/office/word/2023/wordml/word16du" xmlns:w16sdtdh="http://schemas.microsoft.com/office/word/2020/wordml/sdtdatahash" xmlns:w16se="http://schemas.microsoft.com/office/word/2015/wordml/symex" xmlns:wpg="http://schemas.microsoft.com/office/word/2010/wordprocessingGroup" xmlns:wpi="http://schemas.microsoft.com/office/word/2010/wordprocessingInk" xmlns:wne="http://schemas.microsoft.com/office/word/2006/wordml" xmlns:wps="http://schemas.microsoft.com/office/word/2010/wordprocessingShape" mc:Ignorable="w14 w15 w16se w16cid w16 w16cex w16sdtdh w16du wp14">
+<w:ftr xmlns:wpc="http://schemas.microsoft.com/office/word/2010/wordprocessingCanvas" xmlns:cx="http://schemas.microsoft.com/office/drawing/2014/chartex" xmlns:cx1="http://schemas.microsoft.com/office/drawing/2015/9/8/chartex" xmlns:cx2="http://schemas.microsoft.com/office/drawing/2015/10/21/chartex" xmlns:cx3="http://schemas.microsoft.com/office/drawing/2016/5/9/chartex" xmlns:cx4="http://schemas.microsoft.com/office/drawing/2016/5/10/chartex" xmlns:cx5="http://schemas.microsoft.com/office/drawing/2016/5/11/chartex" xmlns:cx6="http://schemas.microsoft.com/office/drawing/2016/5/12/chartex" xmlns:cx7="http://schemas.microsoft.com/office/drawing/2016/5/13/chartex" xmlns:cx8="http://schemas.microsoft.com/office/drawing/2016/5/14/chartex" xmlns:mc="http://schemas.openxmlformats.org/markup-compatibility/2006" xmlns:aink="http://schemas.microsoft.com/office/drawing/2016/ink" xmlns:am3d="http://schemas.microsoft.com/office/drawing/2017/model3d" xmlns:o="urn:schemas-microsoft-com:office:office" xmlns:oel="http://schemas.microsoft.com/office/2019/extlst" xmlns:r="http://schemas.openxmlformats.org/officeDocument/2006/relationships" xmlns:m="http://schemas.openxmlformats.org/officeDocument/2006/math" xmlns:v="urn:schemas-microsoft-com:vml" xmlns:wp14="http://schemas.microsoft.com/office/word/2010/wordprocessingDrawing" xmlns:wp="http://schemas.openxmlformats.org/drawingml/2006/wordprocessingDrawing" xmlns:w10="urn:schemas-microsoft-com:office:word" xmlns:w="http://schemas.openxmlformats.org/wordprocessingml/2006/main" xmlns:w14="http://schemas.microsoft.com/office/word/2010/wordml" xmlns:w15="http://schemas.microsoft.com/office/word/2012/wordml" xmlns:w16cex="http://schemas.microsoft.com/office/word/2018/wordml/cex" xmlns:w16cid="http://schemas.microsoft.com/office/word/2016/wordml/cid" xmlns:w16="http://schemas.microsoft.com/office/word/2018/wordml" xmlns:w16du="http://schemas.microsoft.com/office/word/2023/wordml/word16du" xmlns:w16sdtdh="http://schemas.microsoft.com/office/word/2020/wordml/sdtdatahash" xmlns:w16sdtfl="http://schemas.microsoft.com/office/word/2024/wordml/sdtformatlock" xmlns:w16se="http://schemas.microsoft.com/office/word/2015/wordml/symex" xmlns:wpg="http://schemas.microsoft.com/office/word/2010/wordprocessingGroup" xmlns:wpi="http://schemas.microsoft.com/office/word/2010/wordprocessingInk" xmlns:wne="http://schemas.microsoft.com/office/word/2006/wordml" xmlns:wps="http://schemas.microsoft.com/office/word/2010/wordprocessingShape" mc:Ignorable="w14 w15 w16se w16cid w16 w16cex w16sdtdh w16sdtfl w16du wp14">
   <w:p>
     <w:pPr>
       <w:pStyle w:val="Footer"/>
@@ -1858,7 +2296,7 @@
 </file>
 
 <file path=word/footnotes.xml><?xml version="1.0" encoding="utf-8"?>
-<w:footnotes xmlns:wpc="http://schemas.microsoft.com/office/word/2010/wordprocessingCanvas" xmlns:cx="http://schemas.microsoft.com/office/drawing/2014/chartex" xmlns:cx1="http://schemas.microsoft.com/office/drawing/2015/9/8/chartex" xmlns:cx2="http://schemas.microsoft.com/office/drawing/2015/10/21/chartex" xmlns:cx3="http://schemas.microsoft.com/office/drawing/2016/5/9/chartex" xmlns:cx4="http://schemas.microsoft.com/office/drawing/2016/5/10/chartex" xmlns:cx5="http://schemas.microsoft.com/office/drawing/2016/5/11/chartex" xmlns:cx6="http://schemas.microsoft.com/office/drawing/2016/5/12/chartex" xmlns:cx7="http://schemas.microsoft.com/office/drawing/2016/5/13/chartex" xmlns:cx8="http://schemas.microsoft.com/office/drawing/2016/5/14/chartex" xmlns:mc="http://schemas.openxmlformats.org/markup-compatibility/2006" xmlns:aink="http://schemas.microsoft.com/office/drawing/2016/ink" xmlns:am3d="http://schemas.microsoft.com/office/drawing/2017/model3d" xmlns:o="urn:schemas-microsoft-com:office:office" xmlns:oel="http://schemas.microsoft.com/office/2019/extlst" xmlns:r="http://schemas.openxmlformats.org/officeDocument/2006/relationships" xmlns:m="http://schemas.openxmlformats.org/officeDocument/2006/math" xmlns:v="urn:schemas-microsoft-com:vml" xmlns:wp14="http://schemas.microsoft.com/office/word/2010/wordprocessingDrawing" xmlns:wp="http://schemas.openxmlformats.org/drawingml/2006/wordprocessingDrawing" xmlns:w10="urn:schemas-microsoft-com:office:word" xmlns:w="http://schemas.openxmlformats.org/wordprocessingml/2006/main" xmlns:w14="http://schemas.microsoft.com/office/word/2010/wordml" xmlns:w15="http://schemas.microsoft.com/office/word/2012/wordml" xmlns:w16cex="http://schemas.microsoft.com/office/word/2018/wordml/cex" xmlns:w16cid="http://schemas.microsoft.com/office/word/2016/wordml/cid" xmlns:w16="http://schemas.microsoft.com/office/word/2018/wordml" xmlns:w16du="http://schemas.microsoft.com/office/word/2023/wordml/word16du" xmlns:w16sdtdh="http://schemas.microsoft.com/office/word/2020/wordml/sdtdatahash" xmlns:w16se="http://schemas.microsoft.com/office/word/2015/wordml/symex" xmlns:wpg="http://schemas.microsoft.com/office/word/2010/wordprocessingGroup" xmlns:wpi="http://schemas.microsoft.com/office/word/2010/wordprocessingInk" xmlns:wne="http://schemas.microsoft.com/office/word/2006/wordml" xmlns:wps="http://schemas.microsoft.com/office/word/2010/wordprocessingShape" mc:Ignorable="w14 w15 w16se w16cid w16 w16cex w16sdtdh w16du wp14">
+<w:footnotes xmlns:wpc="http://schemas.microsoft.com/office/word/2010/wordprocessingCanvas" xmlns:cx="http://schemas.microsoft.com/office/drawing/2014/chartex" xmlns:cx1="http://schemas.microsoft.com/office/drawing/2015/9/8/chartex" xmlns:cx2="http://schemas.microsoft.com/office/drawing/2015/10/21/chartex" xmlns:cx3="http://schemas.microsoft.com/office/drawing/2016/5/9/chartex" xmlns:cx4="http://schemas.microsoft.com/office/drawing/2016/5/10/chartex" xmlns:cx5="http://schemas.microsoft.com/office/drawing/2016/5/11/chartex" xmlns:cx6="http://schemas.microsoft.com/office/drawing/2016/5/12/chartex" xmlns:cx7="http://schemas.microsoft.com/office/drawing/2016/5/13/chartex" xmlns:cx8="http://schemas.microsoft.com/office/drawing/2016/5/14/chartex" xmlns:mc="http://schemas.openxmlformats.org/markup-compatibility/2006" xmlns:aink="http://schemas.microsoft.com/office/drawing/2016/ink" xmlns:am3d="http://schemas.microsoft.com/office/drawing/2017/model3d" xmlns:o="urn:schemas-microsoft-com:office:office" xmlns:oel="http://schemas.microsoft.com/office/2019/extlst" xmlns:r="http://schemas.openxmlformats.org/officeDocument/2006/relationships" xmlns:m="http://schemas.openxmlformats.org/officeDocument/2006/math" xmlns:v="urn:schemas-microsoft-com:vml" xmlns:wp14="http://schemas.microsoft.com/office/word/2010/wordprocessingDrawing" xmlns:wp="http://schemas.openxmlformats.org/drawingml/2006/wordprocessingDrawing" xmlns:w10="urn:schemas-microsoft-com:office:word" xmlns:w="http://schemas.openxmlformats.org/wordprocessingml/2006/main" xmlns:w14="http://schemas.microsoft.com/office/word/2010/wordml" xmlns:w15="http://schemas.microsoft.com/office/word/2012/wordml" xmlns:w16cex="http://schemas.microsoft.com/office/word/2018/wordml/cex" xmlns:w16cid="http://schemas.microsoft.com/office/word/2016/wordml/cid" xmlns:w16="http://schemas.microsoft.com/office/word/2018/wordml" xmlns:w16du="http://schemas.microsoft.com/office/word/2023/wordml/word16du" xmlns:w16sdtdh="http://schemas.microsoft.com/office/word/2020/wordml/sdtdatahash" xmlns:w16sdtfl="http://schemas.microsoft.com/office/word/2024/wordml/sdtformatlock" xmlns:w16se="http://schemas.microsoft.com/office/word/2015/wordml/symex" xmlns:wpg="http://schemas.microsoft.com/office/word/2010/wordprocessingGroup" xmlns:wpi="http://schemas.microsoft.com/office/word/2010/wordprocessingInk" xmlns:wne="http://schemas.microsoft.com/office/word/2006/wordml" xmlns:wps="http://schemas.microsoft.com/office/word/2010/wordprocessingShape" mc:Ignorable="w14 w15 w16se w16cid w16 w16cex w16sdtdh w16sdtfl w16du wp14">
   <w:footnote w:type="separator" w:id="-1">
     <w:p>
       <w:r>
@@ -1877,7 +2315,7 @@
 </file>
 
 <file path=word/numbering.xml><?xml version="1.0" encoding="utf-8"?>
-<w:numbering xmlns:wpc="http://schemas.microsoft.com/office/word/2010/wordprocessingCanvas" xmlns:cx="http://schemas.microsoft.com/office/drawing/2014/chartex" xmlns:cx1="http://schemas.microsoft.com/office/drawing/2015/9/8/chartex" xmlns:cx2="http://schemas.microsoft.com/office/drawing/2015/10/21/chartex" xmlns:cx3="http://schemas.microsoft.com/office/drawing/2016/5/9/chartex" xmlns:cx4="http://schemas.microsoft.com/office/drawing/2016/5/10/chartex" xmlns:cx5="http://schemas.microsoft.com/office/drawing/2016/5/11/chartex" xmlns:cx6="http://schemas.microsoft.com/office/drawing/2016/5/12/chartex" xmlns:cx7="http://schemas.microsoft.com/office/drawing/2016/5/13/chartex" xmlns:cx8="http://schemas.microsoft.com/office/drawing/2016/5/14/chartex" xmlns:mc="http://schemas.openxmlformats.org/markup-compatibility/2006" xmlns:aink="http://schemas.microsoft.com/office/drawing/2016/ink" xmlns:am3d="http://schemas.microsoft.com/office/drawing/2017/model3d" xmlns:o="urn:schemas-microsoft-com:office:office" xmlns:oel="http://schemas.microsoft.com/office/2019/extlst" xmlns:r="http://schemas.openxmlformats.org/officeDocument/2006/relationships" xmlns:m="http://schemas.openxmlformats.org/officeDocument/2006/math" xmlns:v="urn:schemas-microsoft-com:vml" xmlns:wp14="http://schemas.microsoft.com/office/word/2010/wordprocessingDrawing" xmlns:wp="http://schemas.openxmlformats.org/drawingml/2006/wordprocessingDrawing" xmlns:w10="urn:schemas-microsoft-com:office:word" xmlns:w="http://schemas.openxmlformats.org/wordprocessingml/2006/main" xmlns:w14="http://schemas.microsoft.com/office/word/2010/wordml" xmlns:w15="http://schemas.microsoft.com/office/word/2012/wordml" xmlns:w16cex="http://schemas.microsoft.com/office/word/2018/wordml/cex" xmlns:w16cid="http://schemas.microsoft.com/office/word/2016/wordml/cid" xmlns:w16="http://schemas.microsoft.com/office/word/2018/wordml" xmlns:w16du="http://schemas.microsoft.com/office/word/2023/wordml/word16du" xmlns:w16sdtdh="http://schemas.microsoft.com/office/word/2020/wordml/sdtdatahash" xmlns:w16se="http://schemas.microsoft.com/office/word/2015/wordml/symex" xmlns:wpg="http://schemas.microsoft.com/office/word/2010/wordprocessingGroup" xmlns:wpi="http://schemas.microsoft.com/office/word/2010/wordprocessingInk" xmlns:wne="http://schemas.microsoft.com/office/word/2006/wordml" xmlns:wps="http://schemas.microsoft.com/office/word/2010/wordprocessingShape" mc:Ignorable="w14 w15 w16se w16cid w16 w16cex w16sdtdh w16du wp14">
+<w:numbering xmlns:wpc="http://schemas.microsoft.com/office/word/2010/wordprocessingCanvas" xmlns:cx="http://schemas.microsoft.com/office/drawing/2014/chartex" xmlns:cx1="http://schemas.microsoft.com/office/drawing/2015/9/8/chartex" xmlns:cx2="http://schemas.microsoft.com/office/drawing/2015/10/21/chartex" xmlns:cx3="http://schemas.microsoft.com/office/drawing/2016/5/9/chartex" xmlns:cx4="http://schemas.microsoft.com/office/drawing/2016/5/10/chartex" xmlns:cx5="http://schemas.microsoft.com/office/drawing/2016/5/11/chartex" xmlns:cx6="http://schemas.microsoft.com/office/drawing/2016/5/12/chartex" xmlns:cx7="http://schemas.microsoft.com/office/drawing/2016/5/13/chartex" xmlns:cx8="http://schemas.microsoft.com/office/drawing/2016/5/14/chartex" xmlns:mc="http://schemas.openxmlformats.org/markup-compatibility/2006" xmlns:aink="http://schemas.microsoft.com/office/drawing/2016/ink" xmlns:am3d="http://schemas.microsoft.com/office/drawing/2017/model3d" xmlns:o="urn:schemas-microsoft-com:office:office" xmlns:oel="http://schemas.microsoft.com/office/2019/extlst" xmlns:r="http://schemas.openxmlformats.org/officeDocument/2006/relationships" xmlns:m="http://schemas.openxmlformats.org/officeDocument/2006/math" xmlns:v="urn:schemas-microsoft-com:vml" xmlns:wp14="http://schemas.microsoft.com/office/word/2010/wordprocessingDrawing" xmlns:wp="http://schemas.openxmlformats.org/drawingml/2006/wordprocessingDrawing" xmlns:w10="urn:schemas-microsoft-com:office:word" xmlns:w="http://schemas.openxmlformats.org/wordprocessingml/2006/main" xmlns:w14="http://schemas.microsoft.com/office/word/2010/wordml" xmlns:w15="http://schemas.microsoft.com/office/word/2012/wordml" xmlns:w16cex="http://schemas.microsoft.com/office/word/2018/wordml/cex" xmlns:w16cid="http://schemas.microsoft.com/office/word/2016/wordml/cid" xmlns:w16="http://schemas.microsoft.com/office/word/2018/wordml" xmlns:w16du="http://schemas.microsoft.com/office/word/2023/wordml/word16du" xmlns:w16sdtdh="http://schemas.microsoft.com/office/word/2020/wordml/sdtdatahash" xmlns:w16sdtfl="http://schemas.microsoft.com/office/word/2024/wordml/sdtformatlock" xmlns:w16se="http://schemas.microsoft.com/office/word/2015/wordml/symex" xmlns:wpg="http://schemas.microsoft.com/office/word/2010/wordprocessingGroup" xmlns:wpi="http://schemas.microsoft.com/office/word/2010/wordprocessingInk" xmlns:wne="http://schemas.microsoft.com/office/word/2006/wordml" xmlns:wps="http://schemas.microsoft.com/office/word/2010/wordprocessingShape" mc:Ignorable="w14 w15 w16se w16cid w16 w16cex w16sdtdh w16sdtfl w16du wp14">
   <w:abstractNum w:abstractNumId="0" w15:restartNumberingAfterBreak="0">
     <w:nsid w:val="04C76886"/>
     <w:multiLevelType w:val="hybridMultilevel"/>
@@ -1968,6 +2406,95 @@
     </w:lvl>
   </w:abstractNum>
   <w:abstractNum w:abstractNumId="1" w15:restartNumberingAfterBreak="0">
+    <w:nsid w:val="24451BDD"/>
+    <w:multiLevelType w:val="hybridMultilevel"/>
+    <w:tmpl w:val="9180490A"/>
+    <w:lvl w:ilvl="0" w:tplc="49023B2C">
+      <w:start w:val="1"/>
+      <w:numFmt w:val="decimal"/>
+      <w:lvlText w:val="%1."/>
+      <w:lvlJc w:val="left"/>
+      <w:pPr>
+        <w:ind w:left="360" w:hanging="360"/>
+      </w:pPr>
+      <w:rPr>
+        <w:rFonts w:hint="default"/>
+      </w:rPr>
+    </w:lvl>
+    <w:lvl w:ilvl="1" w:tplc="04090019" w:tentative="1">
+      <w:start w:val="1"/>
+      <w:numFmt w:val="lowerLetter"/>
+      <w:lvlText w:val="%2)"/>
+      <w:lvlJc w:val="left"/>
+      <w:pPr>
+        <w:ind w:left="880" w:hanging="440"/>
+      </w:pPr>
+    </w:lvl>
+    <w:lvl w:ilvl="2" w:tplc="0409001B" w:tentative="1">
+      <w:start w:val="1"/>
+      <w:numFmt w:val="lowerRoman"/>
+      <w:lvlText w:val="%3."/>
+      <w:lvlJc w:val="right"/>
+      <w:pPr>
+        <w:ind w:left="1320" w:hanging="440"/>
+      </w:pPr>
+    </w:lvl>
+    <w:lvl w:ilvl="3" w:tplc="0409000F" w:tentative="1">
+      <w:start w:val="1"/>
+      <w:numFmt w:val="decimal"/>
+      <w:lvlText w:val="%4."/>
+      <w:lvlJc w:val="left"/>
+      <w:pPr>
+        <w:ind w:left="1760" w:hanging="440"/>
+      </w:pPr>
+    </w:lvl>
+    <w:lvl w:ilvl="4" w:tplc="04090019" w:tentative="1">
+      <w:start w:val="1"/>
+      <w:numFmt w:val="lowerLetter"/>
+      <w:lvlText w:val="%5)"/>
+      <w:lvlJc w:val="left"/>
+      <w:pPr>
+        <w:ind w:left="2200" w:hanging="440"/>
+      </w:pPr>
+    </w:lvl>
+    <w:lvl w:ilvl="5" w:tplc="0409001B" w:tentative="1">
+      <w:start w:val="1"/>
+      <w:numFmt w:val="lowerRoman"/>
+      <w:lvlText w:val="%6."/>
+      <w:lvlJc w:val="right"/>
+      <w:pPr>
+        <w:ind w:left="2640" w:hanging="440"/>
+      </w:pPr>
+    </w:lvl>
+    <w:lvl w:ilvl="6" w:tplc="0409000F" w:tentative="1">
+      <w:start w:val="1"/>
+      <w:numFmt w:val="decimal"/>
+      <w:lvlText w:val="%7."/>
+      <w:lvlJc w:val="left"/>
+      <w:pPr>
+        <w:ind w:left="3080" w:hanging="440"/>
+      </w:pPr>
+    </w:lvl>
+    <w:lvl w:ilvl="7" w:tplc="04090019" w:tentative="1">
+      <w:start w:val="1"/>
+      <w:numFmt w:val="lowerLetter"/>
+      <w:lvlText w:val="%8)"/>
+      <w:lvlJc w:val="left"/>
+      <w:pPr>
+        <w:ind w:left="3520" w:hanging="440"/>
+      </w:pPr>
+    </w:lvl>
+    <w:lvl w:ilvl="8" w:tplc="0409001B" w:tentative="1">
+      <w:start w:val="1"/>
+      <w:numFmt w:val="lowerRoman"/>
+      <w:lvlText w:val="%9."/>
+      <w:lvlJc w:val="right"/>
+      <w:pPr>
+        <w:ind w:left="3960" w:hanging="440"/>
+      </w:pPr>
+    </w:lvl>
+  </w:abstractNum>
+  <w:abstractNum w:abstractNumId="2" w15:restartNumberingAfterBreak="0">
     <w:nsid w:val="248E1415"/>
     <w:multiLevelType w:val="hybridMultilevel"/>
     <w:tmpl w:val="B678C77E"/>
@@ -2056,7 +2583,185 @@
       </w:pPr>
     </w:lvl>
   </w:abstractNum>
-  <w:abstractNum w:abstractNumId="2" w15:restartNumberingAfterBreak="0">
+  <w:abstractNum w:abstractNumId="3" w15:restartNumberingAfterBreak="0">
+    <w:nsid w:val="328C5FBC"/>
+    <w:multiLevelType w:val="hybridMultilevel"/>
+    <w:tmpl w:val="AE4C04CE"/>
+    <w:lvl w:ilvl="0" w:tplc="05284118">
+      <w:start w:val="1"/>
+      <w:numFmt w:val="decimal"/>
+      <w:lvlText w:val="%1."/>
+      <w:lvlJc w:val="left"/>
+      <w:pPr>
+        <w:ind w:left="360" w:hanging="360"/>
+      </w:pPr>
+      <w:rPr>
+        <w:rFonts w:hint="default"/>
+      </w:rPr>
+    </w:lvl>
+    <w:lvl w:ilvl="1" w:tplc="04090019" w:tentative="1">
+      <w:start w:val="1"/>
+      <w:numFmt w:val="lowerLetter"/>
+      <w:lvlText w:val="%2)"/>
+      <w:lvlJc w:val="left"/>
+      <w:pPr>
+        <w:ind w:left="880" w:hanging="440"/>
+      </w:pPr>
+    </w:lvl>
+    <w:lvl w:ilvl="2" w:tplc="0409001B" w:tentative="1">
+      <w:start w:val="1"/>
+      <w:numFmt w:val="lowerRoman"/>
+      <w:lvlText w:val="%3."/>
+      <w:lvlJc w:val="right"/>
+      <w:pPr>
+        <w:ind w:left="1320" w:hanging="440"/>
+      </w:pPr>
+    </w:lvl>
+    <w:lvl w:ilvl="3" w:tplc="0409000F" w:tentative="1">
+      <w:start w:val="1"/>
+      <w:numFmt w:val="decimal"/>
+      <w:lvlText w:val="%4."/>
+      <w:lvlJc w:val="left"/>
+      <w:pPr>
+        <w:ind w:left="1760" w:hanging="440"/>
+      </w:pPr>
+    </w:lvl>
+    <w:lvl w:ilvl="4" w:tplc="04090019" w:tentative="1">
+      <w:start w:val="1"/>
+      <w:numFmt w:val="lowerLetter"/>
+      <w:lvlText w:val="%5)"/>
+      <w:lvlJc w:val="left"/>
+      <w:pPr>
+        <w:ind w:left="2200" w:hanging="440"/>
+      </w:pPr>
+    </w:lvl>
+    <w:lvl w:ilvl="5" w:tplc="0409001B" w:tentative="1">
+      <w:start w:val="1"/>
+      <w:numFmt w:val="lowerRoman"/>
+      <w:lvlText w:val="%6."/>
+      <w:lvlJc w:val="right"/>
+      <w:pPr>
+        <w:ind w:left="2640" w:hanging="440"/>
+      </w:pPr>
+    </w:lvl>
+    <w:lvl w:ilvl="6" w:tplc="0409000F" w:tentative="1">
+      <w:start w:val="1"/>
+      <w:numFmt w:val="decimal"/>
+      <w:lvlText w:val="%7."/>
+      <w:lvlJc w:val="left"/>
+      <w:pPr>
+        <w:ind w:left="3080" w:hanging="440"/>
+      </w:pPr>
+    </w:lvl>
+    <w:lvl w:ilvl="7" w:tplc="04090019" w:tentative="1">
+      <w:start w:val="1"/>
+      <w:numFmt w:val="lowerLetter"/>
+      <w:lvlText w:val="%8)"/>
+      <w:lvlJc w:val="left"/>
+      <w:pPr>
+        <w:ind w:left="3520" w:hanging="440"/>
+      </w:pPr>
+    </w:lvl>
+    <w:lvl w:ilvl="8" w:tplc="0409001B" w:tentative="1">
+      <w:start w:val="1"/>
+      <w:numFmt w:val="lowerRoman"/>
+      <w:lvlText w:val="%9."/>
+      <w:lvlJc w:val="right"/>
+      <w:pPr>
+        <w:ind w:left="3960" w:hanging="440"/>
+      </w:pPr>
+    </w:lvl>
+  </w:abstractNum>
+  <w:abstractNum w:abstractNumId="4" w15:restartNumberingAfterBreak="0">
+    <w:nsid w:val="563A291D"/>
+    <w:multiLevelType w:val="hybridMultilevel"/>
+    <w:tmpl w:val="4C62B692"/>
+    <w:lvl w:ilvl="0" w:tplc="6F243EEC">
+      <w:start w:val="1"/>
+      <w:numFmt w:val="decimal"/>
+      <w:lvlText w:val="%1."/>
+      <w:lvlJc w:val="left"/>
+      <w:pPr>
+        <w:ind w:left="360" w:hanging="360"/>
+      </w:pPr>
+      <w:rPr>
+        <w:rFonts w:hint="default"/>
+      </w:rPr>
+    </w:lvl>
+    <w:lvl w:ilvl="1" w:tplc="04090019" w:tentative="1">
+      <w:start w:val="1"/>
+      <w:numFmt w:val="lowerLetter"/>
+      <w:lvlText w:val="%2)"/>
+      <w:lvlJc w:val="left"/>
+      <w:pPr>
+        <w:ind w:left="880" w:hanging="440"/>
+      </w:pPr>
+    </w:lvl>
+    <w:lvl w:ilvl="2" w:tplc="0409001B" w:tentative="1">
+      <w:start w:val="1"/>
+      <w:numFmt w:val="lowerRoman"/>
+      <w:lvlText w:val="%3."/>
+      <w:lvlJc w:val="right"/>
+      <w:pPr>
+        <w:ind w:left="1320" w:hanging="440"/>
+      </w:pPr>
+    </w:lvl>
+    <w:lvl w:ilvl="3" w:tplc="0409000F" w:tentative="1">
+      <w:start w:val="1"/>
+      <w:numFmt w:val="decimal"/>
+      <w:lvlText w:val="%4."/>
+      <w:lvlJc w:val="left"/>
+      <w:pPr>
+        <w:ind w:left="1760" w:hanging="440"/>
+      </w:pPr>
+    </w:lvl>
+    <w:lvl w:ilvl="4" w:tplc="04090019" w:tentative="1">
+      <w:start w:val="1"/>
+      <w:numFmt w:val="lowerLetter"/>
+      <w:lvlText w:val="%5)"/>
+      <w:lvlJc w:val="left"/>
+      <w:pPr>
+        <w:ind w:left="2200" w:hanging="440"/>
+      </w:pPr>
+    </w:lvl>
+    <w:lvl w:ilvl="5" w:tplc="0409001B" w:tentative="1">
+      <w:start w:val="1"/>
+      <w:numFmt w:val="lowerRoman"/>
+      <w:lvlText w:val="%6."/>
+      <w:lvlJc w:val="right"/>
+      <w:pPr>
+        <w:ind w:left="2640" w:hanging="440"/>
+      </w:pPr>
+    </w:lvl>
+    <w:lvl w:ilvl="6" w:tplc="0409000F" w:tentative="1">
+      <w:start w:val="1"/>
+      <w:numFmt w:val="decimal"/>
+      <w:lvlText w:val="%7."/>
+      <w:lvlJc w:val="left"/>
+      <w:pPr>
+        <w:ind w:left="3080" w:hanging="440"/>
+      </w:pPr>
+    </w:lvl>
+    <w:lvl w:ilvl="7" w:tplc="04090019" w:tentative="1">
+      <w:start w:val="1"/>
+      <w:numFmt w:val="lowerLetter"/>
+      <w:lvlText w:val="%8)"/>
+      <w:lvlJc w:val="left"/>
+      <w:pPr>
+        <w:ind w:left="3520" w:hanging="440"/>
+      </w:pPr>
+    </w:lvl>
+    <w:lvl w:ilvl="8" w:tplc="0409001B" w:tentative="1">
+      <w:start w:val="1"/>
+      <w:numFmt w:val="lowerRoman"/>
+      <w:lvlText w:val="%9."/>
+      <w:lvlJc w:val="right"/>
+      <w:pPr>
+        <w:ind w:left="3960" w:hanging="440"/>
+      </w:pPr>
+    </w:lvl>
+  </w:abstractNum>
+  <w:abstractNum w:abstractNumId="5" w15:restartNumberingAfterBreak="0">
     <w:nsid w:val="5732708A"/>
     <w:multiLevelType w:val="hybridMultilevel"/>
     <w:tmpl w:val="9762F7B4"/>
@@ -2145,20 +2850,213 @@
       </w:pPr>
     </w:lvl>
   </w:abstractNum>
+  <w:abstractNum w:abstractNumId="6" w15:restartNumberingAfterBreak="0">
+    <w:nsid w:val="5A89160F"/>
+    <w:multiLevelType w:val="hybridMultilevel"/>
+    <w:tmpl w:val="77381EAE"/>
+    <w:lvl w:ilvl="0" w:tplc="C5D86356">
+      <w:start w:val="1"/>
+      <w:numFmt w:val="decimal"/>
+      <w:lvlText w:val="%1."/>
+      <w:lvlJc w:val="left"/>
+      <w:pPr>
+        <w:ind w:left="360" w:hanging="360"/>
+      </w:pPr>
+      <w:rPr>
+        <w:rFonts w:hint="default"/>
+      </w:rPr>
+    </w:lvl>
+    <w:lvl w:ilvl="1" w:tplc="04090019" w:tentative="1">
+      <w:start w:val="1"/>
+      <w:numFmt w:val="lowerLetter"/>
+      <w:lvlText w:val="%2)"/>
+      <w:lvlJc w:val="left"/>
+      <w:pPr>
+        <w:ind w:left="880" w:hanging="440"/>
+      </w:pPr>
+    </w:lvl>
+    <w:lvl w:ilvl="2" w:tplc="0409001B" w:tentative="1">
+      <w:start w:val="1"/>
+      <w:numFmt w:val="lowerRoman"/>
+      <w:lvlText w:val="%3."/>
+      <w:lvlJc w:val="right"/>
+      <w:pPr>
+        <w:ind w:left="1320" w:hanging="440"/>
+      </w:pPr>
+    </w:lvl>
+    <w:lvl w:ilvl="3" w:tplc="0409000F" w:tentative="1">
+      <w:start w:val="1"/>
+      <w:numFmt w:val="decimal"/>
+      <w:lvlText w:val="%4."/>
+      <w:lvlJc w:val="left"/>
+      <w:pPr>
+        <w:ind w:left="1760" w:hanging="440"/>
+      </w:pPr>
+    </w:lvl>
+    <w:lvl w:ilvl="4" w:tplc="04090019" w:tentative="1">
+      <w:start w:val="1"/>
+      <w:numFmt w:val="lowerLetter"/>
+      <w:lvlText w:val="%5)"/>
+      <w:lvlJc w:val="left"/>
+      <w:pPr>
+        <w:ind w:left="2200" w:hanging="440"/>
+      </w:pPr>
+    </w:lvl>
+    <w:lvl w:ilvl="5" w:tplc="0409001B" w:tentative="1">
+      <w:start w:val="1"/>
+      <w:numFmt w:val="lowerRoman"/>
+      <w:lvlText w:val="%6."/>
+      <w:lvlJc w:val="right"/>
+      <w:pPr>
+        <w:ind w:left="2640" w:hanging="440"/>
+      </w:pPr>
+    </w:lvl>
+    <w:lvl w:ilvl="6" w:tplc="0409000F" w:tentative="1">
+      <w:start w:val="1"/>
+      <w:numFmt w:val="decimal"/>
+      <w:lvlText w:val="%7."/>
+      <w:lvlJc w:val="left"/>
+      <w:pPr>
+        <w:ind w:left="3080" w:hanging="440"/>
+      </w:pPr>
+    </w:lvl>
+    <w:lvl w:ilvl="7" w:tplc="04090019" w:tentative="1">
+      <w:start w:val="1"/>
+      <w:numFmt w:val="lowerLetter"/>
+      <w:lvlText w:val="%8)"/>
+      <w:lvlJc w:val="left"/>
+      <w:pPr>
+        <w:ind w:left="3520" w:hanging="440"/>
+      </w:pPr>
+    </w:lvl>
+    <w:lvl w:ilvl="8" w:tplc="0409001B" w:tentative="1">
+      <w:start w:val="1"/>
+      <w:numFmt w:val="lowerRoman"/>
+      <w:lvlText w:val="%9."/>
+      <w:lvlJc w:val="right"/>
+      <w:pPr>
+        <w:ind w:left="3960" w:hanging="440"/>
+      </w:pPr>
+    </w:lvl>
+  </w:abstractNum>
+  <w:abstractNum w:abstractNumId="7" w15:restartNumberingAfterBreak="0">
+    <w:nsid w:val="60FD1392"/>
+    <w:multiLevelType w:val="hybridMultilevel"/>
+    <w:tmpl w:val="2A2C40AC"/>
+    <w:lvl w:ilvl="0" w:tplc="26E810EA">
+      <w:start w:val="1"/>
+      <w:numFmt w:val="decimal"/>
+      <w:lvlText w:val="%1."/>
+      <w:lvlJc w:val="left"/>
+      <w:pPr>
+        <w:ind w:left="720" w:hanging="360"/>
+      </w:pPr>
+      <w:rPr>
+        <w:rFonts w:hint="default"/>
+      </w:rPr>
+    </w:lvl>
+    <w:lvl w:ilvl="1" w:tplc="04090019" w:tentative="1">
+      <w:start w:val="1"/>
+      <w:numFmt w:val="lowerLetter"/>
+      <w:lvlText w:val="%2)"/>
+      <w:lvlJc w:val="left"/>
+      <w:pPr>
+        <w:ind w:left="1240" w:hanging="440"/>
+      </w:pPr>
+    </w:lvl>
+    <w:lvl w:ilvl="2" w:tplc="0409001B" w:tentative="1">
+      <w:start w:val="1"/>
+      <w:numFmt w:val="lowerRoman"/>
+      <w:lvlText w:val="%3."/>
+      <w:lvlJc w:val="right"/>
+      <w:pPr>
+        <w:ind w:left="1680" w:hanging="440"/>
+      </w:pPr>
+    </w:lvl>
+    <w:lvl w:ilvl="3" w:tplc="0409000F" w:tentative="1">
+      <w:start w:val="1"/>
+      <w:numFmt w:val="decimal"/>
+      <w:lvlText w:val="%4."/>
+      <w:lvlJc w:val="left"/>
+      <w:pPr>
+        <w:ind w:left="2120" w:hanging="440"/>
+      </w:pPr>
+    </w:lvl>
+    <w:lvl w:ilvl="4" w:tplc="04090019" w:tentative="1">
+      <w:start w:val="1"/>
+      <w:numFmt w:val="lowerLetter"/>
+      <w:lvlText w:val="%5)"/>
+      <w:lvlJc w:val="left"/>
+      <w:pPr>
+        <w:ind w:left="2560" w:hanging="440"/>
+      </w:pPr>
+    </w:lvl>
+    <w:lvl w:ilvl="5" w:tplc="0409001B" w:tentative="1">
+      <w:start w:val="1"/>
+      <w:numFmt w:val="lowerRoman"/>
+      <w:lvlText w:val="%6."/>
+      <w:lvlJc w:val="right"/>
+      <w:pPr>
+        <w:ind w:left="3000" w:hanging="440"/>
+      </w:pPr>
+    </w:lvl>
+    <w:lvl w:ilvl="6" w:tplc="0409000F" w:tentative="1">
+      <w:start w:val="1"/>
+      <w:numFmt w:val="decimal"/>
+      <w:lvlText w:val="%7."/>
+      <w:lvlJc w:val="left"/>
+      <w:pPr>
+        <w:ind w:left="3440" w:hanging="440"/>
+      </w:pPr>
+    </w:lvl>
+    <w:lvl w:ilvl="7" w:tplc="04090019" w:tentative="1">
+      <w:start w:val="1"/>
+      <w:numFmt w:val="lowerLetter"/>
+      <w:lvlText w:val="%8)"/>
+      <w:lvlJc w:val="left"/>
+      <w:pPr>
+        <w:ind w:left="3880" w:hanging="440"/>
+      </w:pPr>
+    </w:lvl>
+    <w:lvl w:ilvl="8" w:tplc="0409001B" w:tentative="1">
+      <w:start w:val="1"/>
+      <w:numFmt w:val="lowerRoman"/>
+      <w:lvlText w:val="%9."/>
+      <w:lvlJc w:val="right"/>
+      <w:pPr>
+        <w:ind w:left="4320" w:hanging="440"/>
+      </w:pPr>
+    </w:lvl>
+  </w:abstractNum>
   <w:num w:numId="1" w16cid:durableId="1719160195">
-    <w:abstractNumId w:val="2"/>
+    <w:abstractNumId w:val="5"/>
   </w:num>
   <w:num w:numId="2" w16cid:durableId="243759414">
     <w:abstractNumId w:val="0"/>
   </w:num>
   <w:num w:numId="3" w16cid:durableId="119498882">
+    <w:abstractNumId w:val="2"/>
+  </w:num>
+  <w:num w:numId="4" w16cid:durableId="741684285">
+    <w:abstractNumId w:val="4"/>
+  </w:num>
+  <w:num w:numId="5" w16cid:durableId="827939051">
+    <w:abstractNumId w:val="3"/>
+  </w:num>
+  <w:num w:numId="6" w16cid:durableId="1241252613">
+    <w:abstractNumId w:val="7"/>
+  </w:num>
+  <w:num w:numId="7" w16cid:durableId="764419866">
+    <w:abstractNumId w:val="6"/>
+  </w:num>
+  <w:num w:numId="8" w16cid:durableId="768742605">
     <w:abstractNumId w:val="1"/>
   </w:num>
 </w:numbering>
 </file>
 
 <file path=word/styles.xml><?xml version="1.0" encoding="utf-8"?>
-<w:styles xmlns:mc="http://schemas.openxmlformats.org/markup-compatibility/2006" xmlns:r="http://schemas.openxmlformats.org/officeDocument/2006/relationships" xmlns:w="http://schemas.openxmlformats.org/wordprocessingml/2006/main" xmlns:w14="http://schemas.microsoft.com/office/word/2010/wordml" xmlns:w15="http://schemas.microsoft.com/office/word/2012/wordml" xmlns:w16cex="http://schemas.microsoft.com/office/word/2018/wordml/cex" xmlns:w16cid="http://schemas.microsoft.com/office/word/2016/wordml/cid" xmlns:w16="http://schemas.microsoft.com/office/word/2018/wordml" xmlns:w16du="http://schemas.microsoft.com/office/word/2023/wordml/word16du" xmlns:w16sdtdh="http://schemas.microsoft.com/office/word/2020/wordml/sdtdatahash" xmlns:w16se="http://schemas.microsoft.com/office/word/2015/wordml/symex" mc:Ignorable="w14 w15 w16se w16cid w16 w16cex w16sdtdh w16du">
+<w:styles xmlns:mc="http://schemas.openxmlformats.org/markup-compatibility/2006" xmlns:r="http://schemas.openxmlformats.org/officeDocument/2006/relationships" xmlns:w="http://schemas.openxmlformats.org/wordprocessingml/2006/main" xmlns:w14="http://schemas.microsoft.com/office/word/2010/wordml" xmlns:w15="http://schemas.microsoft.com/office/word/2012/wordml" xmlns:w16cex="http://schemas.microsoft.com/office/word/2018/wordml/cex" xmlns:w16cid="http://schemas.microsoft.com/office/word/2016/wordml/cid" xmlns:w16="http://schemas.microsoft.com/office/word/2018/wordml" xmlns:w16du="http://schemas.microsoft.com/office/word/2023/wordml/word16du" xmlns:w16sdtdh="http://schemas.microsoft.com/office/word/2020/wordml/sdtdatahash" xmlns:w16sdtfl="http://schemas.microsoft.com/office/word/2024/wordml/sdtformatlock" xmlns:w16se="http://schemas.microsoft.com/office/word/2015/wordml/symex" mc:Ignorable="w14 w15 w16se w16cid w16 w16cex w16sdtdh w16sdtfl w16du">
   <w:docDefaults>
     <w:rPrDefault>
       <w:rPr>

</xml_diff>